<commit_message>
[22-07-20 周 17:13:42] commit: 速查1.2 v12
</commit_message>
<xml_diff>
--- a/SECTOR-B/Git词典（速查版）.docx
+++ b/SECTOR-B/Git词典（速查版）.docx
@@ -72,7 +72,16 @@
           <w:sz w:val="32"/>
           <w:szCs w:val="32"/>
         </w:rPr>
-        <w:t>v1.1</w:t>
+        <w:t>v1.</w:t>
+      </w:r>
+      <w:r>
+        <w:rPr>
+          <w:rFonts w:ascii="Consolas" w:eastAsia="华文隶书" w:hAnsi="Consolas"/>
+          <w:color w:val="4472C4" w:themeColor="accent1"/>
+          <w:sz w:val="32"/>
+          <w:szCs w:val="32"/>
+        </w:rPr>
+        <w:t>2</w:t>
       </w:r>
     </w:p>
     <w:p>
@@ -2100,413 +2109,6 @@
       <w:r>
         <w:rPr>
           <w:rFonts w:hint="eastAsia"/>
-          <w:color w:val="C00000"/>
-        </w:rPr>
-        <w:t>查看</w:t>
-      </w:r>
-      <w:r>
-        <w:rPr>
-          <w:rFonts w:hint="eastAsia"/>
-          <w:color w:val="C00000"/>
-        </w:rPr>
-        <w:t>HEAD</w:t>
-      </w:r>
-      <w:r>
-        <w:rPr>
-          <w:rFonts w:hint="eastAsia"/>
-        </w:rPr>
-        <w:t>等快照目录列表</w:t>
-      </w:r>
-      <w:r>
-        <w:rPr>
-          <w:rFonts w:hint="eastAsia"/>
-        </w:rPr>
-        <w:t>(</w:t>
-      </w:r>
-      <w:r>
-        <w:t>cat-file)</w:t>
-      </w:r>
-    </w:p>
-    <w:p>
-      <w:pPr>
-        <w:rPr>
-          <w:rFonts w:ascii="宋体" w:eastAsia="宋体" w:hAnsi="宋体" w:cs="宋体"/>
-        </w:rPr>
-      </w:pPr>
-      <w:r>
-        <w:rPr>
-          <w:color w:val="C00000"/>
-        </w:rPr>
-        <w:t xml:space="preserve">git </w:t>
-      </w:r>
-      <w:r>
-        <w:rPr>
-          <w:rFonts w:hint="eastAsia"/>
-          <w:color w:val="C00000"/>
-        </w:rPr>
-        <w:t>c</w:t>
-      </w:r>
-      <w:r>
-        <w:rPr>
-          <w:color w:val="C00000"/>
-        </w:rPr>
-        <w:t>at-file</w:t>
-      </w:r>
-      <w:r>
-        <w:rPr>
-          <w:rFonts w:ascii="宋体" w:eastAsia="宋体" w:hAnsi="宋体" w:cs="宋体" w:hint="eastAsia"/>
-        </w:rPr>
-        <w:t>（底层命令）</w:t>
-      </w:r>
-    </w:p>
-    <w:tbl>
-      <w:tblPr>
-        <w:tblStyle w:val="13"/>
-        <w:tblW w:w="5065" w:type="dxa"/>
-        <w:tblLook w:val="04A0" w:firstRow="1" w:lastRow="0" w:firstColumn="1" w:lastColumn="0" w:noHBand="0" w:noVBand="1"/>
-      </w:tblPr>
-      <w:tblGrid>
-        <w:gridCol w:w="516"/>
-        <w:gridCol w:w="4549"/>
-      </w:tblGrid>
-      <w:tr>
-        <w:trPr>
-          <w:cnfStyle w:val="100000000000" w:firstRow="1" w:lastRow="0" w:firstColumn="0" w:lastColumn="0" w:oddVBand="0" w:evenVBand="0" w:oddHBand="0" w:evenHBand="0" w:firstRowFirstColumn="0" w:firstRowLastColumn="0" w:lastRowFirstColumn="0" w:lastRowLastColumn="0"/>
-          <w:trHeight w:val="248"/>
-        </w:trPr>
-        <w:tc>
-          <w:tcPr>
-            <w:cnfStyle w:val="001000000000" w:firstRow="0" w:lastRow="0" w:firstColumn="1" w:lastColumn="0" w:oddVBand="0" w:evenVBand="0" w:oddHBand="0" w:evenHBand="0" w:firstRowFirstColumn="0" w:firstRowLastColumn="0" w:lastRowFirstColumn="0" w:lastRowLastColumn="0"/>
-            <w:tcW w:w="0" w:type="auto"/>
-          </w:tcPr>
-          <w:p>
-            <w:pPr>
-              <w:rPr>
-                <w:rFonts w:ascii="Monaco" w:hAnsi="Monaco"/>
-                <w:b w:val="0"/>
-                <w:bCs w:val="0"/>
-                <w:color w:val="C00000"/>
-                <w:sz w:val="18"/>
-                <w:szCs w:val="18"/>
-              </w:rPr>
-            </w:pPr>
-            <w:r>
-              <w:rPr>
-                <w:rFonts w:ascii="Monaco" w:hAnsi="Monaco"/>
-                <w:b w:val="0"/>
-                <w:bCs w:val="0"/>
-                <w:color w:val="C00000"/>
-                <w:sz w:val="18"/>
-                <w:szCs w:val="18"/>
-              </w:rPr>
-              <w:t>-t</w:t>
-            </w:r>
-          </w:p>
-        </w:tc>
-        <w:tc>
-          <w:tcPr>
-            <w:tcW w:w="0" w:type="auto"/>
-          </w:tcPr>
-          <w:p>
-            <w:pPr>
-              <w:cnfStyle w:val="100000000000" w:firstRow="1" w:lastRow="0" w:firstColumn="0" w:lastColumn="0" w:oddVBand="0" w:evenVBand="0" w:oddHBand="0" w:evenHBand="0" w:firstRowFirstColumn="0" w:firstRowLastColumn="0" w:lastRowFirstColumn="0" w:lastRowLastColumn="0"/>
-              <w:rPr>
-                <w:rFonts w:ascii="微软雅黑" w:eastAsia="微软雅黑" w:hAnsi="微软雅黑"/>
-                <w:b w:val="0"/>
-                <w:bCs w:val="0"/>
-                <w:sz w:val="18"/>
-                <w:szCs w:val="18"/>
-              </w:rPr>
-            </w:pPr>
-            <w:r>
-              <w:rPr>
-                <w:rFonts w:ascii="微软雅黑" w:eastAsia="微软雅黑" w:hAnsi="微软雅黑" w:hint="eastAsia"/>
-                <w:b w:val="0"/>
-                <w:bCs w:val="0"/>
-                <w:sz w:val="18"/>
-                <w:szCs w:val="18"/>
-              </w:rPr>
-              <w:t>显示对象类型</w:t>
-            </w:r>
-          </w:p>
-        </w:tc>
-      </w:tr>
-      <w:tr>
-        <w:trPr>
-          <w:cnfStyle w:val="000000100000" w:firstRow="0" w:lastRow="0" w:firstColumn="0" w:lastColumn="0" w:oddVBand="0" w:evenVBand="0" w:oddHBand="1" w:evenHBand="0" w:firstRowFirstColumn="0" w:firstRowLastColumn="0" w:lastRowFirstColumn="0" w:lastRowLastColumn="0"/>
-          <w:trHeight w:val="248"/>
-        </w:trPr>
-        <w:tc>
-          <w:tcPr>
-            <w:cnfStyle w:val="001000000000" w:firstRow="0" w:lastRow="0" w:firstColumn="1" w:lastColumn="0" w:oddVBand="0" w:evenVBand="0" w:oddHBand="0" w:evenHBand="0" w:firstRowFirstColumn="0" w:firstRowLastColumn="0" w:lastRowFirstColumn="0" w:lastRowLastColumn="0"/>
-            <w:tcW w:w="0" w:type="auto"/>
-          </w:tcPr>
-          <w:p>
-            <w:pPr>
-              <w:rPr>
-                <w:rFonts w:ascii="Monaco" w:hAnsi="Monaco"/>
-                <w:b w:val="0"/>
-                <w:bCs w:val="0"/>
-                <w:color w:val="C00000"/>
-                <w:sz w:val="18"/>
-                <w:szCs w:val="18"/>
-              </w:rPr>
-            </w:pPr>
-            <w:r>
-              <w:rPr>
-                <w:rFonts w:ascii="Monaco" w:hAnsi="Monaco" w:hint="eastAsia"/>
-                <w:b w:val="0"/>
-                <w:bCs w:val="0"/>
-                <w:color w:val="C00000"/>
-                <w:sz w:val="18"/>
-                <w:szCs w:val="18"/>
-              </w:rPr>
-              <w:t>-s</w:t>
-            </w:r>
-          </w:p>
-        </w:tc>
-        <w:tc>
-          <w:tcPr>
-            <w:tcW w:w="0" w:type="auto"/>
-          </w:tcPr>
-          <w:p>
-            <w:pPr>
-              <w:cnfStyle w:val="000000100000" w:firstRow="0" w:lastRow="0" w:firstColumn="0" w:lastColumn="0" w:oddVBand="0" w:evenVBand="0" w:oddHBand="1" w:evenHBand="0" w:firstRowFirstColumn="0" w:firstRowLastColumn="0" w:lastRowFirstColumn="0" w:lastRowLastColumn="0"/>
-              <w:rPr>
-                <w:rFonts w:ascii="微软雅黑" w:eastAsia="微软雅黑" w:hAnsi="微软雅黑"/>
-                <w:sz w:val="18"/>
-                <w:szCs w:val="18"/>
-              </w:rPr>
-            </w:pPr>
-            <w:r>
-              <w:rPr>
-                <w:rFonts w:ascii="微软雅黑" w:eastAsia="微软雅黑" w:hAnsi="微软雅黑" w:hint="eastAsia"/>
-                <w:sz w:val="18"/>
-                <w:szCs w:val="18"/>
-              </w:rPr>
-              <w:t>显示对象大小</w:t>
-            </w:r>
-          </w:p>
-        </w:tc>
-      </w:tr>
-      <w:tr>
-        <w:trPr>
-          <w:trHeight w:val="242"/>
-        </w:trPr>
-        <w:tc>
-          <w:tcPr>
-            <w:cnfStyle w:val="001000000000" w:firstRow="0" w:lastRow="0" w:firstColumn="1" w:lastColumn="0" w:oddVBand="0" w:evenVBand="0" w:oddHBand="0" w:evenHBand="0" w:firstRowFirstColumn="0" w:firstRowLastColumn="0" w:lastRowFirstColumn="0" w:lastRowLastColumn="0"/>
-            <w:tcW w:w="0" w:type="auto"/>
-          </w:tcPr>
-          <w:p>
-            <w:pPr>
-              <w:rPr>
-                <w:rFonts w:ascii="Monaco" w:hAnsi="Monaco"/>
-                <w:b w:val="0"/>
-                <w:bCs w:val="0"/>
-                <w:color w:val="C00000"/>
-                <w:sz w:val="18"/>
-                <w:szCs w:val="18"/>
-              </w:rPr>
-            </w:pPr>
-            <w:r>
-              <w:rPr>
-                <w:rFonts w:ascii="Monaco" w:hAnsi="Monaco" w:hint="eastAsia"/>
-                <w:b w:val="0"/>
-                <w:bCs w:val="0"/>
-                <w:color w:val="C00000"/>
-                <w:sz w:val="18"/>
-                <w:szCs w:val="18"/>
-              </w:rPr>
-              <w:t>-e</w:t>
-            </w:r>
-          </w:p>
-        </w:tc>
-        <w:tc>
-          <w:tcPr>
-            <w:tcW w:w="0" w:type="auto"/>
-          </w:tcPr>
-          <w:p>
-            <w:pPr>
-              <w:cnfStyle w:val="000000000000" w:firstRow="0" w:lastRow="0" w:firstColumn="0" w:lastColumn="0" w:oddVBand="0" w:evenVBand="0" w:oddHBand="0" w:evenHBand="0" w:firstRowFirstColumn="0" w:firstRowLastColumn="0" w:lastRowFirstColumn="0" w:lastRowLastColumn="0"/>
-              <w:rPr>
-                <w:rFonts w:ascii="微软雅黑" w:eastAsia="微软雅黑" w:hAnsi="微软雅黑"/>
-                <w:sz w:val="18"/>
-                <w:szCs w:val="18"/>
-              </w:rPr>
-            </w:pPr>
-            <w:r>
-              <w:rPr>
-                <w:rFonts w:ascii="微软雅黑" w:eastAsia="微软雅黑" w:hAnsi="微软雅黑" w:hint="eastAsia"/>
-                <w:sz w:val="18"/>
-                <w:szCs w:val="18"/>
-              </w:rPr>
-              <w:t>如对象存在且有效则不输出，否则返回0</w:t>
-            </w:r>
-          </w:p>
-        </w:tc>
-      </w:tr>
-      <w:tr>
-        <w:trPr>
-          <w:cnfStyle w:val="000000100000" w:firstRow="0" w:lastRow="0" w:firstColumn="0" w:lastColumn="0" w:oddVBand="0" w:evenVBand="0" w:oddHBand="1" w:evenHBand="0" w:firstRowFirstColumn="0" w:firstRowLastColumn="0" w:lastRowFirstColumn="0" w:lastRowLastColumn="0"/>
-          <w:trHeight w:val="254"/>
-        </w:trPr>
-        <w:tc>
-          <w:tcPr>
-            <w:cnfStyle w:val="001000000000" w:firstRow="0" w:lastRow="0" w:firstColumn="1" w:lastColumn="0" w:oddVBand="0" w:evenVBand="0" w:oddHBand="0" w:evenHBand="0" w:firstRowFirstColumn="0" w:firstRowLastColumn="0" w:lastRowFirstColumn="0" w:lastRowLastColumn="0"/>
-            <w:tcW w:w="0" w:type="auto"/>
-          </w:tcPr>
-          <w:p>
-            <w:pPr>
-              <w:rPr>
-                <w:rFonts w:ascii="Monaco" w:hAnsi="Monaco"/>
-                <w:b w:val="0"/>
-                <w:bCs w:val="0"/>
-                <w:color w:val="C00000"/>
-                <w:sz w:val="18"/>
-                <w:szCs w:val="18"/>
-              </w:rPr>
-            </w:pPr>
-            <w:r>
-              <w:rPr>
-                <w:rFonts w:ascii="Monaco" w:hAnsi="Monaco" w:hint="eastAsia"/>
-                <w:b w:val="0"/>
-                <w:bCs w:val="0"/>
-                <w:color w:val="C00000"/>
-                <w:sz w:val="18"/>
-                <w:szCs w:val="18"/>
-              </w:rPr>
-              <w:t>-p</w:t>
-            </w:r>
-          </w:p>
-        </w:tc>
-        <w:tc>
-          <w:tcPr>
-            <w:tcW w:w="0" w:type="auto"/>
-          </w:tcPr>
-          <w:p>
-            <w:pPr>
-              <w:cnfStyle w:val="000000100000" w:firstRow="0" w:lastRow="0" w:firstColumn="0" w:lastColumn="0" w:oddVBand="0" w:evenVBand="0" w:oddHBand="1" w:evenHBand="0" w:firstRowFirstColumn="0" w:firstRowLastColumn="0" w:lastRowFirstColumn="0" w:lastRowLastColumn="0"/>
-              <w:rPr>
-                <w:rFonts w:ascii="微软雅黑" w:eastAsia="微软雅黑" w:hAnsi="微软雅黑"/>
-                <w:sz w:val="18"/>
-                <w:szCs w:val="18"/>
-              </w:rPr>
-            </w:pPr>
-            <w:r>
-              <w:rPr>
-                <w:rFonts w:ascii="微软雅黑" w:eastAsia="微软雅黑" w:hAnsi="微软雅黑" w:hint="eastAsia"/>
-                <w:sz w:val="18"/>
-                <w:szCs w:val="18"/>
-              </w:rPr>
-              <w:t>根据对象类型，显示对象内容，包括文件内容</w:t>
-            </w:r>
-          </w:p>
-        </w:tc>
-      </w:tr>
-    </w:tbl>
-    <w:p>
-      <w:r>
-        <w:rPr>
-          <w:noProof/>
-        </w:rPr>
-        <mc:AlternateContent>
-          <mc:Choice Requires="wps">
-            <w:drawing>
-              <wp:inline distT="0" distB="0" distL="0" distR="0" wp14:anchorId="031BC5B9" wp14:editId="5B7D0420">
-                <wp:extent cx="3166110" cy="190500"/>
-                <wp:effectExtent l="0" t="0" r="15240" b="10160"/>
-                <wp:docPr id="95" name="文本框 2"/>
-                <wp:cNvGraphicFramePr>
-                  <a:graphicFrameLocks xmlns:a="http://schemas.openxmlformats.org/drawingml/2006/main"/>
-                </wp:cNvGraphicFramePr>
-                <a:graphic xmlns:a="http://schemas.openxmlformats.org/drawingml/2006/main">
-                  <a:graphicData uri="http://schemas.microsoft.com/office/word/2010/wordprocessingShape">
-                    <wps:wsp>
-                      <wps:cNvSpPr txBox="1">
-                        <a:spLocks noChangeArrowheads="1"/>
-                      </wps:cNvSpPr>
-                      <wps:spPr bwMode="auto">
-                        <a:xfrm>
-                          <a:off x="457200" y="3026833"/>
-                          <a:ext cx="3166110" cy="190500"/>
-                        </a:xfrm>
-                        <a:prstGeom prst="roundRect">
-                          <a:avLst>
-                            <a:gd name="adj" fmla="val 24991"/>
-                          </a:avLst>
-                        </a:prstGeom>
-                        <a:solidFill>
-                          <a:srgbClr val="E7E7FF"/>
-                        </a:solidFill>
-                        <a:ln w="12700" cap="rnd">
-                          <a:solidFill>
-                            <a:schemeClr val="bg2">
-                              <a:lumMod val="90000"/>
-                            </a:schemeClr>
-                          </a:solidFill>
-                          <a:round/>
-                          <a:headEnd/>
-                          <a:tailEnd/>
-                        </a:ln>
-                      </wps:spPr>
-                      <wps:txbx>
-                        <w:txbxContent>
-                          <w:p>
-                            <w:pPr>
-                              <w:pStyle w:val="a5"/>
-                            </w:pPr>
-                            <w:r>
-                              <w:t xml:space="preserve">git </w:t>
-                            </w:r>
-                            <w:r>
-                              <w:t>cat-file -p HEAD</w:t>
-                            </w:r>
-                          </w:p>
-                        </w:txbxContent>
-                      </wps:txbx>
-                      <wps:bodyPr rot="0" vert="horz" wrap="square" lIns="72000" tIns="0" rIns="0" bIns="0" anchor="ctr" anchorCtr="0">
-                        <a:spAutoFit/>
-                      </wps:bodyPr>
-                    </wps:wsp>
-                  </a:graphicData>
-                </a:graphic>
-              </wp:inline>
-            </w:drawing>
-          </mc:Choice>
-          <mc:Fallback>
-            <w:pict>
-              <v:roundrect w14:anchorId="031BC5B9" id="_x0000_s1033" style="width:249.3pt;height:15pt;visibility:visible;mso-wrap-style:square;mso-left-percent:-10001;mso-top-percent:-10001;mso-position-horizontal:absolute;mso-position-horizontal-relative:char;mso-position-vertical:absolute;mso-position-vertical-relative:line;mso-left-percent:-10001;mso-top-percent:-10001;v-text-anchor:middle" arcsize="16378f" o:gfxdata="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" fillcolor="#e7e7ff" strokecolor="#cfcdcd [2894]" strokeweight="1pt">
-                <v:stroke endcap="round"/>
-                <v:textbox style="mso-fit-shape-to-text:t" inset="2mm,0,0,0">
-                  <w:txbxContent>
-                    <w:p>
-                      <w:pPr>
-                        <w:pStyle w:val="a5"/>
-                      </w:pPr>
-                      <w:r>
-                        <w:t xml:space="preserve">git </w:t>
-                      </w:r>
-                      <w:r>
-                        <w:t>cat-file -p HEAD</w:t>
-                      </w:r>
-                    </w:p>
-                  </w:txbxContent>
-                </v:textbox>
-                <w10:anchorlock/>
-              </v:roundrect>
-            </w:pict>
-          </mc:Fallback>
-        </mc:AlternateContent>
-      </w:r>
-    </w:p>
-    <w:p>
-      <w:pPr>
-        <w:pStyle w:val="2"/>
-      </w:pPr>
-      <w:r>
-        <w:rPr>
-          <w:rFonts w:hint="eastAsia"/>
         </w:rPr>
         <w:t>▲</w:t>
       </w:r>
@@ -2604,7 +2206,7 @@
           </mc:Choice>
           <mc:Fallback>
             <w:pict>
-              <v:roundrect w14:anchorId="46B57A83" id="_x0000_s1034" style="width:249.3pt;height:21.15pt;visibility:visible;mso-wrap-style:square;mso-left-percent:-10001;mso-top-percent:-10001;mso-position-horizontal:absolute;mso-position-horizontal-relative:char;mso-position-vertical:absolute;mso-position-vertical-relative:line;mso-left-percent:-10001;mso-top-percent:-10001;v-text-anchor:middle" arcsize="10401f" o:gfxdata="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" fillcolor="#e7e7ff" strokecolor="#cfcdcd [2894]" strokeweight="1pt">
+              <v:roundrect w14:anchorId="46B57A83" id="_x0000_s1033" style="width:249.3pt;height:21.15pt;visibility:visible;mso-wrap-style:square;mso-left-percent:-10001;mso-top-percent:-10001;mso-position-horizontal:absolute;mso-position-horizontal-relative:char;mso-position-vertical:absolute;mso-position-vertical-relative:line;mso-left-percent:-10001;mso-top-percent:-10001;v-text-anchor:middle" arcsize="10401f" o:gfxdata="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" fillcolor="#e7e7ff" strokecolor="#cfcdcd [2894]" strokeweight="1pt">
                 <v:stroke endcap="round"/>
                 <v:textbox style="mso-fit-shape-to-text:t" inset="2mm,0,0,0">
                   <w:txbxContent>
@@ -2707,7 +2309,7 @@
           </mc:Choice>
           <mc:Fallback>
             <w:pict>
-              <v:roundrect w14:anchorId="4CE6E91C" id="_x0000_s1035" style="width:249.3pt;height:21.15pt;visibility:visible;mso-wrap-style:square;mso-left-percent:-10001;mso-top-percent:-10001;mso-position-horizontal:absolute;mso-position-horizontal-relative:char;mso-position-vertical:absolute;mso-position-vertical-relative:line;mso-left-percent:-10001;mso-top-percent:-10001;v-text-anchor:middle" arcsize="10401f" o:gfxdata="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" fillcolor="#e7e7ff" strokecolor="#cfcdcd [2894]" strokeweight="1pt">
+              <v:roundrect w14:anchorId="4CE6E91C" id="_x0000_s1034" style="width:249.3pt;height:21.15pt;visibility:visible;mso-wrap-style:square;mso-left-percent:-10001;mso-top-percent:-10001;mso-position-horizontal:absolute;mso-position-horizontal-relative:char;mso-position-vertical:absolute;mso-position-vertical-relative:line;mso-left-percent:-10001;mso-top-percent:-10001;v-text-anchor:middle" arcsize="10401f" o:gfxdata="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" fillcolor="#e7e7ff" strokecolor="#cfcdcd [2894]" strokeweight="1pt">
                 <v:stroke endcap="round"/>
                 <v:textbox style="mso-fit-shape-to-text:t" inset="2mm,0,0,0">
                   <w:txbxContent>
@@ -2869,7 +2471,7 @@
           </mc:Choice>
           <mc:Fallback>
             <w:pict>
-              <v:roundrect w14:anchorId="0708CD49" id="_x0000_s1036" style="width:249.3pt;height:27.6pt;visibility:visible;mso-wrap-style:square;mso-left-percent:-10001;mso-top-percent:-10001;mso-position-horizontal:absolute;mso-position-horizontal-relative:char;mso-position-vertical:absolute;mso-position-vertical-relative:line;mso-left-percent:-10001;mso-top-percent:-10001;v-text-anchor:middle" arcsize="0" o:gfxdata="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" fillcolor="#e7e7ff" strokecolor="#cfcdcd [2894]" strokeweight="1pt">
+              <v:roundrect w14:anchorId="0708CD49" id="_x0000_s1035" style="width:249.3pt;height:27.6pt;visibility:visible;mso-wrap-style:square;mso-left-percent:-10001;mso-top-percent:-10001;mso-position-horizontal:absolute;mso-position-horizontal-relative:char;mso-position-vertical:absolute;mso-position-vertical-relative:line;mso-left-percent:-10001;mso-top-percent:-10001;v-text-anchor:middle" arcsize="0" o:gfxdata="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" fillcolor="#e7e7ff" strokecolor="#cfcdcd [2894]" strokeweight="1pt">
                 <v:stroke endcap="round"/>
                 <v:textbox style="mso-fit-shape-to-text:t" inset="2mm,0,0,1mm">
                   <w:txbxContent>
@@ -3033,7 +2635,7 @@
           </mc:Choice>
           <mc:Fallback>
             <w:pict>
-              <v:roundrect w14:anchorId="6F11BF3A" id="_x0000_s1037" style="width:249.3pt;height:15pt;visibility:visible;mso-wrap-style:square;mso-left-percent:-10001;mso-top-percent:-10001;mso-position-horizontal:absolute;mso-position-horizontal-relative:char;mso-position-vertical:absolute;mso-position-vertical-relative:line;mso-left-percent:-10001;mso-top-percent:-10001;v-text-anchor:middle" arcsize="16378f" o:gfxdata="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" fillcolor="#e7e7ff" strokecolor="#cfcdcd [2894]" strokeweight="1pt">
+              <v:roundrect w14:anchorId="6F11BF3A" id="_x0000_s1036" style="width:249.3pt;height:15pt;visibility:visible;mso-wrap-style:square;mso-left-percent:-10001;mso-top-percent:-10001;mso-position-horizontal:absolute;mso-position-horizontal-relative:char;mso-position-vertical:absolute;mso-position-vertical-relative:line;mso-left-percent:-10001;mso-top-percent:-10001;v-text-anchor:middle" arcsize="16378f" o:gfxdata="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" fillcolor="#e7e7ff" strokecolor="#cfcdcd [2894]" strokeweight="1pt">
                 <v:stroke endcap="round"/>
                 <v:textbox style="mso-fit-shape-to-text:t" inset="2mm,0,0,0">
                   <w:txbxContent>
@@ -3049,282 +2651,6 @@
                       </w:r>
                       <w:r>
                         <w:t>-2</w:t>
-                      </w:r>
-                    </w:p>
-                  </w:txbxContent>
-                </v:textbox>
-                <w10:anchorlock/>
-              </v:roundrect>
-            </w:pict>
-          </mc:Fallback>
-        </mc:AlternateContent>
-      </w:r>
-    </w:p>
-    <w:p>
-      <w:pPr>
-        <w:pStyle w:val="2"/>
-      </w:pPr>
-      <w:r>
-        <w:rPr>
-          <w:rFonts w:hint="eastAsia"/>
-        </w:rPr>
-        <w:t>▲</w:t>
-      </w:r>
-      <w:r>
-        <w:rPr>
-          <w:rFonts w:hint="eastAsia"/>
-        </w:rPr>
-        <w:t>查看</w:t>
-      </w:r>
-      <w:r>
-        <w:rPr>
-          <w:rFonts w:hint="eastAsia"/>
-          <w:color w:val="C00000"/>
-        </w:rPr>
-        <w:t>远程仓库</w:t>
-      </w:r>
-      <w:r>
-        <w:rPr>
-          <w:rFonts w:hint="eastAsia"/>
-        </w:rPr>
-        <w:t>的名称与连接地址</w:t>
-      </w:r>
-      <w:r>
-        <w:rPr>
-          <w:rFonts w:hint="eastAsia"/>
-        </w:rPr>
-        <w:t>(</w:t>
-      </w:r>
-      <w:r>
-        <w:t>remote)</w:t>
-      </w:r>
-    </w:p>
-    <w:p>
-      <w:r>
-        <w:rPr>
-          <w:rFonts w:hint="eastAsia"/>
-        </w:rPr>
-        <w:t>可以添加多个远程连接地址，指定分支与远端的跟踪。</w:t>
-      </w:r>
-    </w:p>
-    <w:p>
-      <w:r>
-        <w:rPr>
-          <w:noProof/>
-        </w:rPr>
-        <mc:AlternateContent>
-          <mc:Choice Requires="wps">
-            <w:drawing>
-              <wp:inline distT="0" distB="0" distL="0" distR="0" wp14:anchorId="3675334A" wp14:editId="2816A513">
-                <wp:extent cx="3166110" cy="748030"/>
-                <wp:effectExtent l="0" t="0" r="15240" b="19050"/>
-                <wp:docPr id="134" name="文本框 2"/>
-                <wp:cNvGraphicFramePr>
-                  <a:graphicFrameLocks xmlns:a="http://schemas.openxmlformats.org/drawingml/2006/main"/>
-                </wp:cNvGraphicFramePr>
-                <a:graphic xmlns:a="http://schemas.openxmlformats.org/drawingml/2006/main">
-                  <a:graphicData uri="http://schemas.microsoft.com/office/word/2010/wordprocessingShape">
-                    <wps:wsp>
-                      <wps:cNvSpPr txBox="1">
-                        <a:spLocks noChangeArrowheads="1"/>
-                      </wps:cNvSpPr>
-                      <wps:spPr bwMode="auto">
-                        <a:xfrm>
-                          <a:off x="0" y="0"/>
-                          <a:ext cx="3166110" cy="748030"/>
-                        </a:xfrm>
-                        <a:prstGeom prst="roundRect">
-                          <a:avLst>
-                            <a:gd name="adj" fmla="val 0"/>
-                          </a:avLst>
-                        </a:prstGeom>
-                        <a:solidFill>
-                          <a:srgbClr val="E7E7FF"/>
-                        </a:solidFill>
-                        <a:ln w="12700" cap="rnd">
-                          <a:solidFill>
-                            <a:schemeClr val="bg2">
-                              <a:lumMod val="90000"/>
-                            </a:schemeClr>
-                          </a:solidFill>
-                          <a:round/>
-                          <a:headEnd/>
-                          <a:tailEnd/>
-                        </a:ln>
-                      </wps:spPr>
-                      <wps:txbx>
-                        <w:txbxContent>
-                          <w:p>
-                            <w:pPr>
-                              <w:pStyle w:val="a5"/>
-                            </w:pPr>
-                            <w:r>
-                              <w:t xml:space="preserve">git </w:t>
-                            </w:r>
-                            <w:r>
-                              <w:t>remote -v</w:t>
-                            </w:r>
-                          </w:p>
-                        </w:txbxContent>
-                      </wps:txbx>
-                      <wps:bodyPr rot="0" vert="horz" wrap="square" lIns="72000" tIns="0" rIns="0" bIns="0" anchor="ctr" anchorCtr="0">
-                        <a:spAutoFit/>
-                      </wps:bodyPr>
-                    </wps:wsp>
-                  </a:graphicData>
-                </a:graphic>
-              </wp:inline>
-            </w:drawing>
-          </mc:Choice>
-          <mc:Fallback>
-            <w:pict>
-              <v:roundrect w14:anchorId="3675334A" id="_x0000_s1038" style="width:249.3pt;height:58.9pt;visibility:visible;mso-wrap-style:square;mso-left-percent:-10001;mso-top-percent:-10001;mso-position-horizontal:absolute;mso-position-horizontal-relative:char;mso-position-vertical:absolute;mso-position-vertical-relative:line;mso-left-percent:-10001;mso-top-percent:-10001;v-text-anchor:middle" arcsize="0" o:gfxdata="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" fillcolor="#e7e7ff" strokecolor="#cfcdcd [2894]" strokeweight="1pt">
-                <v:stroke endcap="round"/>
-                <v:textbox style="mso-fit-shape-to-text:t" inset="2mm,0,0,0">
-                  <w:txbxContent>
-                    <w:p>
-                      <w:pPr>
-                        <w:pStyle w:val="a5"/>
-                      </w:pPr>
-                      <w:r>
-                        <w:t xml:space="preserve">git </w:t>
-                      </w:r>
-                      <w:r>
-                        <w:t>remote -v</w:t>
-                      </w:r>
-                    </w:p>
-                  </w:txbxContent>
-                </v:textbox>
-                <w10:anchorlock/>
-              </v:roundrect>
-            </w:pict>
-          </mc:Fallback>
-        </mc:AlternateContent>
-      </w:r>
-    </w:p>
-    <w:p>
-      <w:r>
-        <w:rPr>
-          <w:rFonts w:hint="eastAsia"/>
-        </w:rPr>
-        <w:t>添加完仓库连接后，可以将本地分支</w:t>
-      </w:r>
-      <w:r>
-        <w:rPr>
-          <w:rFonts w:hint="eastAsia"/>
-          <w:color w:val="C00000"/>
-        </w:rPr>
-        <w:t>与远程仓库建立链接</w:t>
-      </w:r>
-      <w:r>
-        <w:rPr>
-          <w:rFonts w:hint="eastAsia"/>
-        </w:rPr>
-        <w:t>，</w:t>
-      </w:r>
-      <w:r>
-        <w:rPr>
-          <w:rFonts w:hint="eastAsia"/>
-        </w:rPr>
-        <w:t>之后就可以拉取推送</w:t>
-      </w:r>
-    </w:p>
-    <w:p>
-      <w:r>
-        <w:rPr>
-          <w:noProof/>
-        </w:rPr>
-        <mc:AlternateContent>
-          <mc:Choice Requires="wps">
-            <w:drawing>
-              <wp:inline distT="0" distB="0" distL="0" distR="0" wp14:anchorId="493EF094" wp14:editId="2208D8FC">
-                <wp:extent cx="3166110" cy="350520"/>
-                <wp:effectExtent l="0" t="0" r="15240" b="14605"/>
-                <wp:docPr id="137" name="文本框 2"/>
-                <wp:cNvGraphicFramePr>
-                  <a:graphicFrameLocks xmlns:a="http://schemas.openxmlformats.org/drawingml/2006/main"/>
-                </wp:cNvGraphicFramePr>
-                <a:graphic xmlns:a="http://schemas.openxmlformats.org/drawingml/2006/main">
-                  <a:graphicData uri="http://schemas.microsoft.com/office/word/2010/wordprocessingShape">
-                    <wps:wsp>
-                      <wps:cNvSpPr txBox="1">
-                        <a:spLocks noChangeArrowheads="1"/>
-                      </wps:cNvSpPr>
-                      <wps:spPr bwMode="auto">
-                        <a:xfrm>
-                          <a:off x="0" y="0"/>
-                          <a:ext cx="3166110" cy="350520"/>
-                        </a:xfrm>
-                        <a:prstGeom prst="roundRect">
-                          <a:avLst>
-                            <a:gd name="adj" fmla="val 0"/>
-                          </a:avLst>
-                        </a:prstGeom>
-                        <a:solidFill>
-                          <a:srgbClr val="E7E7FF"/>
-                        </a:solidFill>
-                        <a:ln w="12700" cap="rnd">
-                          <a:solidFill>
-                            <a:schemeClr val="bg2">
-                              <a:lumMod val="90000"/>
-                            </a:schemeClr>
-                          </a:solidFill>
-                          <a:round/>
-                          <a:headEnd/>
-                          <a:tailEnd/>
-                        </a:ln>
-                      </wps:spPr>
-                      <wps:txbx>
-                        <w:txbxContent>
-                          <w:p>
-                            <w:pPr>
-                              <w:pStyle w:val="a5"/>
-                            </w:pPr>
-                            <w:r>
-                              <w:t xml:space="preserve">git </w:t>
-                            </w:r>
-                            <w:r>
-                              <w:t xml:space="preserve">branch </w:t>
-                            </w:r>
-                            <w:r>
-                              <w:t>--</w:t>
-                            </w:r>
-                            <w:r>
-                              <w:t>set-upstream-to=origin/master master</w:t>
-                            </w:r>
-                          </w:p>
-                        </w:txbxContent>
-                      </wps:txbx>
-                      <wps:bodyPr rot="0" vert="horz" wrap="square" lIns="72000" tIns="0" rIns="0" bIns="36000" anchor="ctr" anchorCtr="0">
-                        <a:spAutoFit/>
-                      </wps:bodyPr>
-                    </wps:wsp>
-                  </a:graphicData>
-                </a:graphic>
-              </wp:inline>
-            </w:drawing>
-          </mc:Choice>
-          <mc:Fallback>
-            <w:pict>
-              <v:roundrect w14:anchorId="493EF094" id="_x0000_s1039" style="width:249.3pt;height:27.6pt;visibility:visible;mso-wrap-style:square;mso-left-percent:-10001;mso-top-percent:-10001;mso-position-horizontal:absolute;mso-position-horizontal-relative:char;mso-position-vertical:absolute;mso-position-vertical-relative:line;mso-left-percent:-10001;mso-top-percent:-10001;v-text-anchor:middle" arcsize="0" o:gfxdata="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" fillcolor="#e7e7ff" strokecolor="#cfcdcd [2894]" strokeweight="1pt">
-                <v:stroke endcap="round"/>
-                <v:textbox style="mso-fit-shape-to-text:t" inset="2mm,0,0,1mm">
-                  <w:txbxContent>
-                    <w:p>
-                      <w:pPr>
-                        <w:pStyle w:val="a5"/>
-                      </w:pPr>
-                      <w:r>
-                        <w:t xml:space="preserve">git </w:t>
-                      </w:r>
-                      <w:r>
-                        <w:t xml:space="preserve">branch </w:t>
-                      </w:r>
-                      <w:r>
-                        <w:t>--</w:t>
-                      </w:r>
-                      <w:r>
-                        <w:t>set-upstream-to=origin/master master</w:t>
                       </w:r>
                     </w:p>
                   </w:txbxContent>
@@ -3442,7 +2768,7 @@
           </mc:Choice>
           <mc:Fallback>
             <w:pict>
-              <v:roundrect w14:anchorId="737D0172" id="_x0000_s1040" style="width:249.3pt;height:15.3pt;visibility:visible;mso-wrap-style:square;mso-left-percent:-10001;mso-top-percent:-10001;mso-position-horizontal:absolute;mso-position-horizontal-relative:char;mso-position-vertical:absolute;mso-position-vertical-relative:line;mso-left-percent:-10001;mso-top-percent:-10001;v-text-anchor:middle" arcsize="16275f" o:gfxdata="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" fillcolor="#e7e7ff" strokecolor="#cfcdcd [2894]" strokeweight="1pt">
+              <v:roundrect w14:anchorId="737D0172" id="_x0000_s1037" style="width:249.3pt;height:15.3pt;visibility:visible;mso-wrap-style:square;mso-left-percent:-10001;mso-top-percent:-10001;mso-position-horizontal:absolute;mso-position-horizontal-relative:char;mso-position-vertical:absolute;mso-position-vertical-relative:line;mso-left-percent:-10001;mso-top-percent:-10001;v-text-anchor:middle" arcsize="16275f" o:gfxdata="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" fillcolor="#e7e7ff" strokecolor="#cfcdcd [2894]" strokeweight="1pt">
                 <v:stroke endcap="round"/>
                 <v:textbox style="mso-fit-shape-to-text:t" inset="2mm,0,0,0">
                   <w:txbxContent>
@@ -3589,7 +2915,7 @@
           </mc:Choice>
           <mc:Fallback>
             <w:pict>
-              <v:roundrect w14:anchorId="09101A98" id="_x0000_s1041" style="width:249.3pt;height:21.15pt;visibility:visible;mso-wrap-style:square;mso-left-percent:-10001;mso-top-percent:-10001;mso-position-horizontal:absolute;mso-position-horizontal-relative:char;mso-position-vertical:absolute;mso-position-vertical-relative:line;mso-left-percent:-10001;mso-top-percent:-10001;v-text-anchor:middle" arcsize="10401f" o:gfxdata="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" fillcolor="#e7e7ff" strokecolor="#cfcdcd [2894]" strokeweight="1pt">
+              <v:roundrect w14:anchorId="09101A98" id="_x0000_s1038" style="width:249.3pt;height:21.15pt;visibility:visible;mso-wrap-style:square;mso-left-percent:-10001;mso-top-percent:-10001;mso-position-horizontal:absolute;mso-position-horizontal-relative:char;mso-position-vertical:absolute;mso-position-vertical-relative:line;mso-left-percent:-10001;mso-top-percent:-10001;v-text-anchor:middle" arcsize="10401f" o:gfxdata="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" fillcolor="#e7e7ff" strokecolor="#cfcdcd [2894]" strokeweight="1pt">
                 <v:stroke endcap="round"/>
                 <v:textbox style="mso-fit-shape-to-text:t" inset="2mm,0,0,0">
                   <w:txbxContent>
@@ -3893,7 +3219,7 @@
           </mc:Choice>
           <mc:Fallback>
             <w:pict>
-              <v:roundrect w14:anchorId="140E7CDC" id="_x0000_s1042" style="width:249.3pt;height:21.15pt;visibility:visible;mso-wrap-style:square;mso-left-percent:-10001;mso-top-percent:-10001;mso-position-horizontal:absolute;mso-position-horizontal-relative:char;mso-position-vertical:absolute;mso-position-vertical-relative:line;mso-left-percent:-10001;mso-top-percent:-10001;v-text-anchor:middle" arcsize="10401f" o:gfxdata="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" fillcolor="#e7e7ff" strokecolor="#cfcdcd [2894]" strokeweight="1pt">
+              <v:roundrect w14:anchorId="140E7CDC" id="_x0000_s1039" style="width:249.3pt;height:21.15pt;visibility:visible;mso-wrap-style:square;mso-left-percent:-10001;mso-top-percent:-10001;mso-position-horizontal:absolute;mso-position-horizontal-relative:char;mso-position-vertical:absolute;mso-position-vertical-relative:line;mso-left-percent:-10001;mso-top-percent:-10001;v-text-anchor:middle" arcsize="10401f" o:gfxdata="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" fillcolor="#e7e7ff" strokecolor="#cfcdcd [2894]" strokeweight="1pt">
                 <v:stroke endcap="round"/>
                 <v:textbox style="mso-fit-shape-to-text:t" inset="2mm,0,0,0">
                   <w:txbxContent>
@@ -4062,7 +3388,7 @@
           </mc:Choice>
           <mc:Fallback>
             <w:pict>
-              <v:roundrect w14:anchorId="16725471" id="_x0000_s1043" style="width:251pt;height:23pt;visibility:visible;mso-wrap-style:square;mso-left-percent:-10001;mso-top-percent:-10001;mso-position-horizontal:absolute;mso-position-horizontal-relative:char;mso-position-vertical:absolute;mso-position-vertical-relative:line;mso-left-percent:-10001;mso-top-percent:-10001;v-text-anchor:middle" arcsize="0" o:gfxdata="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" fillcolor="#e7e7ff" strokecolor="#cfcdcd [2894]" strokeweight="1pt">
+              <v:roundrect w14:anchorId="16725471" id="_x0000_s1040" style="width:251pt;height:23pt;visibility:visible;mso-wrap-style:square;mso-left-percent:-10001;mso-top-percent:-10001;mso-position-horizontal:absolute;mso-position-horizontal-relative:char;mso-position-vertical:absolute;mso-position-vertical-relative:line;mso-left-percent:-10001;mso-top-percent:-10001;v-text-anchor:middle" arcsize="0" o:gfxdata="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" fillcolor="#e7e7ff" strokecolor="#cfcdcd [2894]" strokeweight="1pt">
                 <v:stroke endcap="round"/>
                 <v:textbox style="mso-fit-shape-to-text:t" inset="2mm,0,0,0">
                   <w:txbxContent>
@@ -4126,47 +3452,24 @@
       <w:r>
         <w:rPr>
           <w:rFonts w:hint="eastAsia"/>
-        </w:rPr>
-        <w:t>干净</w:t>
-      </w:r>
-      <w:r>
-        <w:rPr>
-          <w:rFonts w:hint="eastAsia"/>
           <w:color w:val="C00000"/>
         </w:rPr>
-        <w:t>还原远程</w:t>
-      </w:r>
-      <w:r>
-        <w:rPr>
-          <w:rFonts w:hint="eastAsia"/>
-        </w:rPr>
-        <w:t>版本分支</w:t>
-      </w:r>
-      <w:r>
-        <w:t>3</w:t>
-      </w:r>
-      <w:r>
-        <w:rPr>
-          <w:rFonts w:hint="eastAsia"/>
-        </w:rPr>
-        <w:t>种方法</w:t>
-      </w:r>
-    </w:p>
-    <w:p>
-      <w:pPr>
-        <w:ind w:firstLine="420"/>
-      </w:pPr>
-      <w:r>
-        <w:rPr>
-          <w:rFonts w:hint="eastAsia"/>
-        </w:rPr>
-        <w:t>1</w:t>
-      </w:r>
-      <w:r>
-        <w:rPr>
-          <w:rFonts w:hint="eastAsia"/>
-        </w:rPr>
-        <w:t>：</w:t>
+        <w:t>列出变更</w:t>
+      </w:r>
+      <w:r>
+        <w:rPr>
+          <w:rFonts w:hint="eastAsia"/>
+        </w:rPr>
+        <w:t>的文件内容</w:t>
+      </w:r>
+      <w:r>
+        <w:rPr>
+          <w:rFonts w:hint="eastAsia"/>
+        </w:rPr>
+        <w:t>(</w:t>
+      </w:r>
+      <w:r>
+        <w:t>checkout --)</w:t>
       </w:r>
     </w:p>
     <w:p>
@@ -4177,10 +3480,10 @@
         <mc:AlternateContent>
           <mc:Choice Requires="wps">
             <w:drawing>
-              <wp:inline distT="0" distB="0" distL="0" distR="0" wp14:anchorId="71730E68" wp14:editId="4693FFA1">
-                <wp:extent cx="3166110" cy="317500"/>
-                <wp:effectExtent l="0" t="0" r="15240" b="14605"/>
-                <wp:docPr id="106" name="文本框 2"/>
+              <wp:inline distT="0" distB="0" distL="0" distR="0" wp14:anchorId="3244459F" wp14:editId="002FB8C3">
+                <wp:extent cx="3187700" cy="431800"/>
+                <wp:effectExtent l="0" t="0" r="12700" b="25400"/>
+                <wp:docPr id="154" name="文本框 2"/>
                 <wp:cNvGraphicFramePr>
                   <a:graphicFrameLocks xmlns:a="http://schemas.openxmlformats.org/drawingml/2006/main"/>
                 </wp:cNvGraphicFramePr>
@@ -4193,7 +3496,7 @@
                       <wps:spPr bwMode="auto">
                         <a:xfrm>
                           <a:off x="0" y="0"/>
-                          <a:ext cx="3166110" cy="317500"/>
+                          <a:ext cx="3187700" cy="431800"/>
                         </a:xfrm>
                         <a:prstGeom prst="roundRect">
                           <a:avLst>
@@ -4221,13 +3524,13 @@
                               <w:pStyle w:val="a5"/>
                             </w:pPr>
                             <w:r>
-                              <w:t xml:space="preserve">git </w:t>
-                            </w:r>
-                            <w:r>
-                              <w:t>fetch –all</w:t>
-                            </w:r>
-                            <w:r>
-                              <w:t xml:space="preserve">  </w:t>
+                              <w:rPr>
+                                <w:rFonts w:hint="eastAsia"/>
+                              </w:rPr>
+                              <w:t>git</w:t>
+                            </w:r>
+                            <w:r>
+                              <w:t xml:space="preserve"> checkout --  </w:t>
                             </w:r>
                             <w:r>
                               <w:rPr>
@@ -4240,364 +3543,21 @@
                                 <w:rFonts w:hint="eastAsia"/>
                                 <w:color w:val="auto"/>
                               </w:rPr>
-                              <w:t>拉取远程到本地库</w:t>
-                            </w:r>
-                          </w:p>
-                          <w:p>
-                            <w:pPr>
-                              <w:pStyle w:val="a5"/>
-                            </w:pPr>
-                            <w:r>
-                              <w:rPr>
-                                <w:rFonts w:hint="eastAsia"/>
-                              </w:rPr>
-                              <w:t>git</w:t>
-                            </w:r>
-                            <w:r>
-                              <w:t xml:space="preserve"> reset --hard origin/&lt;branch&gt;</w:t>
-                            </w:r>
-                          </w:p>
-                        </w:txbxContent>
-                      </wps:txbx>
-                      <wps:bodyPr rot="0" vert="horz" wrap="square" lIns="72000" tIns="0" rIns="0" bIns="36000" anchor="ctr" anchorCtr="0">
-                        <a:spAutoFit/>
-                      </wps:bodyPr>
-                    </wps:wsp>
-                  </a:graphicData>
-                </a:graphic>
-              </wp:inline>
-            </w:drawing>
-          </mc:Choice>
-          <mc:Fallback>
-            <w:pict>
-              <v:roundrect w14:anchorId="71730E68" id="_x0000_s1044" style="width:249.3pt;height:25pt;visibility:visible;mso-wrap-style:square;mso-left-percent:-10001;mso-top-percent:-10001;mso-position-horizontal:absolute;mso-position-horizontal-relative:char;mso-position-vertical:absolute;mso-position-vertical-relative:line;mso-left-percent:-10001;mso-top-percent:-10001;v-text-anchor:middle" arcsize="0" o:gfxdata="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" fillcolor="#e7e7ff" strokecolor="#cfcdcd [2894]" strokeweight="1pt">
-                <v:stroke endcap="round"/>
-                <v:textbox style="mso-fit-shape-to-text:t" inset="2mm,0,0,1mm">
-                  <w:txbxContent>
-                    <w:p>
-                      <w:pPr>
-                        <w:pStyle w:val="a5"/>
-                      </w:pPr>
-                      <w:r>
-                        <w:t xml:space="preserve">git </w:t>
-                      </w:r>
-                      <w:r>
-                        <w:t>fetch –all</w:t>
-                      </w:r>
-                      <w:r>
-                        <w:t xml:space="preserve">  </w:t>
-                      </w:r>
-                      <w:r>
-                        <w:rPr>
-                          <w:color w:val="auto"/>
-                        </w:rPr>
-                        <w:t>#</w:t>
-                      </w:r>
-                      <w:r>
-                        <w:rPr>
-                          <w:rFonts w:hint="eastAsia"/>
-                          <w:color w:val="auto"/>
-                        </w:rPr>
-                        <w:t>拉取远程到本地库</w:t>
-                      </w:r>
-                    </w:p>
-                    <w:p>
-                      <w:pPr>
-                        <w:pStyle w:val="a5"/>
-                      </w:pPr>
-                      <w:r>
-                        <w:rPr>
-                          <w:rFonts w:hint="eastAsia"/>
-                        </w:rPr>
-                        <w:t>git</w:t>
-                      </w:r>
-                      <w:r>
-                        <w:t xml:space="preserve"> reset --hard origin/&lt;branch&gt;</w:t>
-                      </w:r>
-                    </w:p>
-                  </w:txbxContent>
-                </v:textbox>
-                <w10:anchorlock/>
-              </v:roundrect>
-            </w:pict>
-          </mc:Fallback>
-        </mc:AlternateContent>
-      </w:r>
-    </w:p>
-    <w:p>
-      <w:pPr>
-        <w:ind w:firstLine="420"/>
-      </w:pPr>
-      <w:r>
-        <w:rPr>
-          <w:rFonts w:hint="eastAsia"/>
-        </w:rPr>
-        <w:t>2</w:t>
-      </w:r>
-      <w:r>
-        <w:rPr>
-          <w:rFonts w:hint="eastAsia"/>
-        </w:rPr>
-        <w:t>：</w:t>
-      </w:r>
-    </w:p>
-    <w:p>
-      <w:r>
-        <w:rPr>
-          <w:noProof/>
-        </w:rPr>
-        <mc:AlternateContent>
-          <mc:Choice Requires="wps">
-            <w:drawing>
-              <wp:inline distT="0" distB="0" distL="0" distR="0" wp14:anchorId="6817D543" wp14:editId="6E3A90F1">
-                <wp:extent cx="3166110" cy="317500"/>
-                <wp:effectExtent l="0" t="0" r="15240" b="14605"/>
-                <wp:docPr id="100" name="文本框 2"/>
-                <wp:cNvGraphicFramePr>
-                  <a:graphicFrameLocks xmlns:a="http://schemas.openxmlformats.org/drawingml/2006/main"/>
-                </wp:cNvGraphicFramePr>
-                <a:graphic xmlns:a="http://schemas.openxmlformats.org/drawingml/2006/main">
-                  <a:graphicData uri="http://schemas.microsoft.com/office/word/2010/wordprocessingShape">
-                    <wps:wsp>
-                      <wps:cNvSpPr txBox="1">
-                        <a:spLocks noChangeArrowheads="1"/>
-                      </wps:cNvSpPr>
-                      <wps:spPr bwMode="auto">
-                        <a:xfrm>
-                          <a:off x="0" y="0"/>
-                          <a:ext cx="3166110" cy="317500"/>
-                        </a:xfrm>
-                        <a:prstGeom prst="roundRect">
-                          <a:avLst>
-                            <a:gd name="adj" fmla="val 0"/>
-                          </a:avLst>
-                        </a:prstGeom>
-                        <a:solidFill>
-                          <a:srgbClr val="E7E7FF"/>
-                        </a:solidFill>
-                        <a:ln w="12700" cap="rnd">
-                          <a:solidFill>
-                            <a:schemeClr val="bg2">
-                              <a:lumMod val="90000"/>
-                            </a:schemeClr>
-                          </a:solidFill>
-                          <a:round/>
-                          <a:headEnd/>
-                          <a:tailEnd/>
-                        </a:ln>
-                      </wps:spPr>
-                      <wps:txbx>
-                        <w:txbxContent>
-                          <w:p>
-                            <w:pPr>
-                              <w:pStyle w:val="a5"/>
-                            </w:pPr>
-                            <w:r>
-                              <w:t xml:space="preserve">git </w:t>
-                            </w:r>
-                            <w:r>
-                              <w:t xml:space="preserve">reset --hard </w:t>
-                            </w:r>
-                            <w:r>
-                              <w:rPr>
-                                <w:color w:val="auto"/>
-                              </w:rPr>
-                              <w:t>#</w:t>
-                            </w:r>
-                            <w:r>
-                              <w:rPr>
-                                <w:rFonts w:hint="eastAsia"/>
-                                <w:color w:val="auto"/>
-                              </w:rPr>
-                              <w:t>重置到最顶历史</w:t>
-                            </w:r>
-                          </w:p>
-                          <w:p>
-                            <w:pPr>
-                              <w:pStyle w:val="a5"/>
-                            </w:pPr>
-                            <w:r>
-                              <w:rPr>
-                                <w:rFonts w:hint="eastAsia"/>
-                              </w:rPr>
-                              <w:t>git</w:t>
-                            </w:r>
-                            <w:r>
-                              <w:t xml:space="preserve"> pull origin &lt;branch&gt;  </w:t>
-                            </w:r>
-                            <w:r>
-                              <w:rPr>
-                                <w:color w:val="auto"/>
-                              </w:rPr>
-                              <w:t>#</w:t>
-                            </w:r>
-                            <w:r>
-                              <w:rPr>
-                                <w:rFonts w:hint="eastAsia"/>
-                                <w:color w:val="auto"/>
-                              </w:rPr>
-                              <w:t>拉取远程分支</w:t>
-                            </w:r>
-                          </w:p>
-                        </w:txbxContent>
-                      </wps:txbx>
-                      <wps:bodyPr rot="0" vert="horz" wrap="square" lIns="72000" tIns="0" rIns="0" bIns="36000" anchor="ctr" anchorCtr="0">
-                        <a:spAutoFit/>
-                      </wps:bodyPr>
-                    </wps:wsp>
-                  </a:graphicData>
-                </a:graphic>
-              </wp:inline>
-            </w:drawing>
-          </mc:Choice>
-          <mc:Fallback>
-            <w:pict>
-              <v:roundrect w14:anchorId="6817D543" id="_x0000_s1045" style="width:249.3pt;height:25pt;visibility:visible;mso-wrap-style:square;mso-left-percent:-10001;mso-top-percent:-10001;mso-position-horizontal:absolute;mso-position-horizontal-relative:char;mso-position-vertical:absolute;mso-position-vertical-relative:line;mso-left-percent:-10001;mso-top-percent:-10001;v-text-anchor:middle" arcsize="0" o:gfxdata="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" fillcolor="#e7e7ff" strokecolor="#cfcdcd [2894]" strokeweight="1pt">
-                <v:stroke endcap="round"/>
-                <v:textbox style="mso-fit-shape-to-text:t" inset="2mm,0,0,1mm">
-                  <w:txbxContent>
-                    <w:p>
-                      <w:pPr>
-                        <w:pStyle w:val="a5"/>
-                      </w:pPr>
-                      <w:r>
-                        <w:t xml:space="preserve">git </w:t>
-                      </w:r>
-                      <w:r>
-                        <w:t xml:space="preserve">reset --hard </w:t>
-                      </w:r>
-                      <w:r>
-                        <w:rPr>
-                          <w:color w:val="auto"/>
-                        </w:rPr>
-                        <w:t>#</w:t>
-                      </w:r>
-                      <w:r>
-                        <w:rPr>
-                          <w:rFonts w:hint="eastAsia"/>
-                          <w:color w:val="auto"/>
-                        </w:rPr>
-                        <w:t>重置到最顶历史</w:t>
-                      </w:r>
-                    </w:p>
-                    <w:p>
-                      <w:pPr>
-                        <w:pStyle w:val="a5"/>
-                      </w:pPr>
-                      <w:r>
-                        <w:rPr>
-                          <w:rFonts w:hint="eastAsia"/>
-                        </w:rPr>
-                        <w:t>git</w:t>
-                      </w:r>
-                      <w:r>
-                        <w:t xml:space="preserve"> pull origin &lt;branch&gt;  </w:t>
-                      </w:r>
-                      <w:r>
-                        <w:rPr>
-                          <w:color w:val="auto"/>
-                        </w:rPr>
-                        <w:t>#</w:t>
-                      </w:r>
-                      <w:r>
-                        <w:rPr>
-                          <w:rFonts w:hint="eastAsia"/>
-                          <w:color w:val="auto"/>
-                        </w:rPr>
-                        <w:t>拉取远程分支</w:t>
-                      </w:r>
-                    </w:p>
-                  </w:txbxContent>
-                </v:textbox>
-                <w10:anchorlock/>
-              </v:roundrect>
-            </w:pict>
-          </mc:Fallback>
-        </mc:AlternateContent>
-      </w:r>
-    </w:p>
-    <w:p>
-      <w:pPr>
-        <w:ind w:firstLine="420"/>
-      </w:pPr>
-      <w:r>
-        <w:rPr>
-          <w:rFonts w:hint="eastAsia"/>
-        </w:rPr>
-        <w:t>3</w:t>
-      </w:r>
-      <w:r>
-        <w:rPr>
-          <w:rFonts w:hint="eastAsia"/>
-        </w:rPr>
-        <w:t>：</w:t>
-      </w:r>
-      <w:r>
-        <w:rPr>
-          <w:rFonts w:hint="eastAsia"/>
-        </w:rPr>
-        <w:t>或只需执行一条，直接重置到远程分支：</w:t>
-      </w:r>
-    </w:p>
-    <w:p>
-      <w:r>
-        <w:rPr>
-          <w:noProof/>
-        </w:rPr>
-        <mc:AlternateContent>
-          <mc:Choice Requires="wps">
-            <w:drawing>
-              <wp:inline distT="0" distB="0" distL="0" distR="0" wp14:anchorId="449815D1" wp14:editId="1989D250">
-                <wp:extent cx="3166110" cy="268605"/>
-                <wp:effectExtent l="0" t="0" r="15240" b="12700"/>
-                <wp:docPr id="124" name="文本框 2"/>
-                <wp:cNvGraphicFramePr>
-                  <a:graphicFrameLocks xmlns:a="http://schemas.openxmlformats.org/drawingml/2006/main"/>
-                </wp:cNvGraphicFramePr>
-                <a:graphic xmlns:a="http://schemas.openxmlformats.org/drawingml/2006/main">
-                  <a:graphicData uri="http://schemas.microsoft.com/office/word/2010/wordprocessingShape">
-                    <wps:wsp>
-                      <wps:cNvSpPr txBox="1">
-                        <a:spLocks noChangeArrowheads="1"/>
-                      </wps:cNvSpPr>
-                      <wps:spPr bwMode="auto">
-                        <a:xfrm>
-                          <a:off x="0" y="0"/>
-                          <a:ext cx="3166110" cy="268605"/>
-                        </a:xfrm>
-                        <a:prstGeom prst="roundRect">
-                          <a:avLst>
-                            <a:gd name="adj" fmla="val 15872"/>
-                          </a:avLst>
-                        </a:prstGeom>
-                        <a:solidFill>
-                          <a:srgbClr val="E7E7FF"/>
-                        </a:solidFill>
-                        <a:ln w="12700" cap="rnd">
-                          <a:solidFill>
-                            <a:schemeClr val="bg2">
-                              <a:lumMod val="90000"/>
-                            </a:schemeClr>
-                          </a:solidFill>
-                          <a:round/>
-                          <a:headEnd/>
-                          <a:tailEnd/>
-                        </a:ln>
-                      </wps:spPr>
-                      <wps:txbx>
-                        <w:txbxContent>
-                          <w:p>
-                            <w:pPr>
-                              <w:pStyle w:val="a5"/>
-                            </w:pPr>
-                            <w:r>
-                              <w:rPr>
-                                <w:rFonts w:hint="eastAsia"/>
-                              </w:rPr>
-                              <w:t>git</w:t>
-                            </w:r>
-                            <w:r>
-                              <w:t xml:space="preserve"> reset --hard origin/&lt;branch&gt;</w:t>
+                              <w:t>列出</w:t>
+                            </w:r>
+                            <w:r>
+                              <w:rPr>
+                                <w:rFonts w:hint="eastAsia"/>
+                                <w:color w:val="auto"/>
+                              </w:rPr>
+                              <w:t>变更的</w:t>
+                            </w:r>
+                            <w:r>
+                              <w:rPr>
+                                <w:rFonts w:hint="eastAsia"/>
+                                <w:color w:val="auto"/>
+                              </w:rPr>
+                              <w:t>文件</w:t>
                             </w:r>
                           </w:p>
                         </w:txbxContent>
@@ -4613,7 +3573,7 @@
           </mc:Choice>
           <mc:Fallback>
             <w:pict>
-              <v:roundrect w14:anchorId="449815D1" id="_x0000_s1046" style="width:249.3pt;height:21.15pt;visibility:visible;mso-wrap-style:square;mso-left-percent:-10001;mso-top-percent:-10001;mso-position-horizontal:absolute;mso-position-horizontal-relative:char;mso-position-vertical:absolute;mso-position-vertical-relative:line;mso-left-percent:-10001;mso-top-percent:-10001;v-text-anchor:middle" arcsize="10401f" o:gfxdata="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" fillcolor="#e7e7ff" strokecolor="#cfcdcd [2894]" strokeweight="1pt">
+              <v:roundrect w14:anchorId="3244459F" id="_x0000_s1041" style="width:251pt;height:34pt;visibility:visible;mso-wrap-style:square;mso-left-percent:-10001;mso-top-percent:-10001;mso-position-horizontal:absolute;mso-position-horizontal-relative:char;mso-position-vertical:absolute;mso-position-vertical-relative:line;mso-left-percent:-10001;mso-top-percent:-10001;v-text-anchor:middle" arcsize="0" o:gfxdata="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" fillcolor="#e7e7ff" strokecolor="#cfcdcd [2894]" strokeweight="1pt">
                 <v:stroke endcap="round"/>
                 <v:textbox style="mso-fit-shape-to-text:t" inset="2mm,0,0,0">
                   <w:txbxContent>
@@ -4628,7 +3588,34 @@
                         <w:t>git</w:t>
                       </w:r>
                       <w:r>
-                        <w:t xml:space="preserve"> reset --hard origin/&lt;branch&gt;</w:t>
+                        <w:t xml:space="preserve"> checkout --  </w:t>
+                      </w:r>
+                      <w:r>
+                        <w:rPr>
+                          <w:color w:val="auto"/>
+                        </w:rPr>
+                        <w:t>#</w:t>
+                      </w:r>
+                      <w:r>
+                        <w:rPr>
+                          <w:rFonts w:hint="eastAsia"/>
+                          <w:color w:val="auto"/>
+                        </w:rPr>
+                        <w:t>列出</w:t>
+                      </w:r>
+                      <w:r>
+                        <w:rPr>
+                          <w:rFonts w:hint="eastAsia"/>
+                          <w:color w:val="auto"/>
+                        </w:rPr>
+                        <w:t>变更的</w:t>
+                      </w:r>
+                      <w:r>
+                        <w:rPr>
+                          <w:rFonts w:hint="eastAsia"/>
+                          <w:color w:val="auto"/>
+                        </w:rPr>
+                        <w:t>文件</w:t>
                       </w:r>
                     </w:p>
                   </w:txbxContent>
@@ -4899,7 +3886,7 @@
           </mc:Choice>
           <mc:Fallback>
             <w:pict>
-              <v:roundrect w14:anchorId="36A7F9B4" id="_x0000_s1047" style="width:252.5pt;height:70pt;visibility:visible;mso-wrap-style:square;mso-left-percent:-10001;mso-top-percent:-10001;mso-position-horizontal:absolute;mso-position-horizontal-relative:char;mso-position-vertical:absolute;mso-position-vertical-relative:line;mso-left-percent:-10001;mso-top-percent:-10001;v-text-anchor:middle" arcsize="0" o:gfxdata="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" fillcolor="#e7e7ff" strokecolor="#cfcdcd [2894]" strokeweight="1pt">
+              <v:roundrect w14:anchorId="36A7F9B4" id="_x0000_s1042" style="width:252.5pt;height:70pt;visibility:visible;mso-wrap-style:square;mso-left-percent:-10001;mso-top-percent:-10001;mso-position-horizontal:absolute;mso-position-horizontal-relative:char;mso-position-vertical:absolute;mso-position-vertical-relative:line;mso-left-percent:-10001;mso-top-percent:-10001;v-text-anchor:middle" arcsize="0" o:gfxdata="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" fillcolor="#e7e7ff" strokecolor="#cfcdcd [2894]" strokeweight="1pt">
                 <v:stroke endcap="round"/>
                 <v:textbox style="mso-fit-shape-to-text:t" inset="2mm,0,0,0">
                   <w:txbxContent>
@@ -5188,7 +4175,7 @@
           </mc:Choice>
           <mc:Fallback>
             <w:pict>
-              <v:roundrect w14:anchorId="0281C073" id="_x0000_s1048" style="width:251pt;height:23pt;visibility:visible;mso-wrap-style:square;mso-left-percent:-10001;mso-top-percent:-10001;mso-position-horizontal:absolute;mso-position-horizontal-relative:char;mso-position-vertical:absolute;mso-position-vertical-relative:line;mso-left-percent:-10001;mso-top-percent:-10001;v-text-anchor:middle" arcsize="0" o:gfxdata="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" fillcolor="#e7e7ff" strokecolor="#cfcdcd [2894]" strokeweight="1pt">
+              <v:roundrect w14:anchorId="0281C073" id="_x0000_s1043" style="width:251pt;height:23pt;visibility:visible;mso-wrap-style:square;mso-left-percent:-10001;mso-top-percent:-10001;mso-position-horizontal:absolute;mso-position-horizontal-relative:char;mso-position-vertical:absolute;mso-position-vertical-relative:line;mso-left-percent:-10001;mso-top-percent:-10001;v-text-anchor:middle" arcsize="0" o:gfxdata="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" fillcolor="#e7e7ff" strokecolor="#cfcdcd [2894]" strokeweight="1pt">
                 <v:stroke endcap="round"/>
                 <v:textbox style="mso-fit-shape-to-text:t" inset="2mm,0,0,0">
                   <w:txbxContent>
@@ -5349,7 +4336,21 @@
                                 <w:rFonts w:hint="eastAsia"/>
                                 <w:color w:val="auto"/>
                               </w:rPr>
-                              <w:t>还原到缓</w:t>
+                              <w:t>还原</w:t>
+                            </w:r>
+                            <w:r>
+                              <w:rPr>
+                                <w:rFonts w:hint="eastAsia"/>
+                                <w:color w:val="auto"/>
+                              </w:rPr>
+                              <w:t>出</w:t>
+                            </w:r>
+                            <w:r>
+                              <w:rPr>
+                                <w:rFonts w:hint="eastAsia"/>
+                                <w:color w:val="auto"/>
+                              </w:rPr>
+                              <w:t>缓</w:t>
                             </w:r>
                             <w:r>
                               <w:rPr>
@@ -5412,7 +4413,7 @@
           </mc:Choice>
           <mc:Fallback>
             <w:pict>
-              <v:roundrect w14:anchorId="6F8F2C14" id="_x0000_s1049" style="width:251pt;height:55.65pt;visibility:visible;mso-wrap-style:square;mso-left-percent:-10001;mso-top-percent:-10001;mso-position-horizontal:absolute;mso-position-horizontal-relative:char;mso-position-vertical:absolute;mso-position-vertical-relative:line;mso-left-percent:-10001;mso-top-percent:-10001;v-text-anchor:middle" arcsize="0" o:gfxdata="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" fillcolor="#e7e7ff" strokecolor="#cfcdcd [2894]" strokeweight="1pt">
+              <v:roundrect w14:anchorId="6F8F2C14" id="_x0000_s1044" style="width:251pt;height:55.65pt;visibility:visible;mso-wrap-style:square;mso-left-percent:-10001;mso-top-percent:-10001;mso-position-horizontal:absolute;mso-position-horizontal-relative:char;mso-position-vertical:absolute;mso-position-vertical-relative:line;mso-left-percent:-10001;mso-top-percent:-10001;v-text-anchor:middle" arcsize="0" o:gfxdata="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" fillcolor="#e7e7ff" strokecolor="#cfcdcd [2894]" strokeweight="1pt">
                 <v:stroke endcap="round"/>
                 <v:textbox style="mso-fit-shape-to-text:t" inset="2mm,0,0,0">
                   <w:txbxContent>
@@ -5443,7 +4444,21 @@
                           <w:rFonts w:hint="eastAsia"/>
                           <w:color w:val="auto"/>
                         </w:rPr>
-                        <w:t>还原到缓</w:t>
+                        <w:t>还原</w:t>
+                      </w:r>
+                      <w:r>
+                        <w:rPr>
+                          <w:rFonts w:hint="eastAsia"/>
+                          <w:color w:val="auto"/>
+                        </w:rPr>
+                        <w:t>出</w:t>
+                      </w:r>
+                      <w:r>
+                        <w:rPr>
+                          <w:rFonts w:hint="eastAsia"/>
+                          <w:color w:val="auto"/>
+                        </w:rPr>
+                        <w:t>缓</w:t>
                       </w:r>
                       <w:r>
                         <w:rPr>
@@ -5491,167 +4506,6 @@
                           <w:color w:val="auto"/>
                         </w:rPr>
                         <w:t>还原某提交的文件</w:t>
-                      </w:r>
-                    </w:p>
-                  </w:txbxContent>
-                </v:textbox>
-                <w10:anchorlock/>
-              </v:roundrect>
-            </w:pict>
-          </mc:Fallback>
-        </mc:AlternateContent>
-      </w:r>
-    </w:p>
-    <w:p>
-      <w:pPr>
-        <w:pStyle w:val="2"/>
-      </w:pPr>
-      <w:r>
-        <w:rPr>
-          <w:rFonts w:hint="eastAsia"/>
-        </w:rPr>
-        <w:lastRenderedPageBreak/>
-        <w:t>▲</w:t>
-      </w:r>
-      <w:r>
-        <w:rPr>
-          <w:rFonts w:hint="eastAsia"/>
-          <w:color w:val="C00000"/>
-        </w:rPr>
-        <w:t>查看缓存区</w:t>
-      </w:r>
-      <w:r>
-        <w:rPr>
-          <w:rFonts w:hint="eastAsia"/>
-        </w:rPr>
-        <w:t>中的文件内容</w:t>
-      </w:r>
-      <w:r>
-        <w:rPr>
-          <w:rFonts w:hint="eastAsia"/>
-        </w:rPr>
-        <w:t>(</w:t>
-      </w:r>
-      <w:r>
-        <w:t>checkout --)</w:t>
-      </w:r>
-    </w:p>
-    <w:p>
-      <w:r>
-        <w:rPr>
-          <w:noProof/>
-        </w:rPr>
-        <mc:AlternateContent>
-          <mc:Choice Requires="wps">
-            <w:drawing>
-              <wp:inline distT="0" distB="0" distL="0" distR="0" wp14:anchorId="068497F6" wp14:editId="09C85C89">
-                <wp:extent cx="3187700" cy="431800"/>
-                <wp:effectExtent l="0" t="0" r="12700" b="25400"/>
-                <wp:docPr id="154" name="文本框 2"/>
-                <wp:cNvGraphicFramePr>
-                  <a:graphicFrameLocks xmlns:a="http://schemas.openxmlformats.org/drawingml/2006/main"/>
-                </wp:cNvGraphicFramePr>
-                <a:graphic xmlns:a="http://schemas.openxmlformats.org/drawingml/2006/main">
-                  <a:graphicData uri="http://schemas.microsoft.com/office/word/2010/wordprocessingShape">
-                    <wps:wsp>
-                      <wps:cNvSpPr txBox="1">
-                        <a:spLocks noChangeArrowheads="1"/>
-                      </wps:cNvSpPr>
-                      <wps:spPr bwMode="auto">
-                        <a:xfrm>
-                          <a:off x="0" y="0"/>
-                          <a:ext cx="3187700" cy="431800"/>
-                        </a:xfrm>
-                        <a:prstGeom prst="roundRect">
-                          <a:avLst>
-                            <a:gd name="adj" fmla="val 0"/>
-                          </a:avLst>
-                        </a:prstGeom>
-                        <a:solidFill>
-                          <a:srgbClr val="E7E7FF"/>
-                        </a:solidFill>
-                        <a:ln w="12700" cap="rnd">
-                          <a:solidFill>
-                            <a:schemeClr val="bg2">
-                              <a:lumMod val="90000"/>
-                            </a:schemeClr>
-                          </a:solidFill>
-                          <a:round/>
-                          <a:headEnd/>
-                          <a:tailEnd/>
-                        </a:ln>
-                      </wps:spPr>
-                      <wps:txbx>
-                        <w:txbxContent>
-                          <w:p>
-                            <w:pPr>
-                              <w:pStyle w:val="a5"/>
-                            </w:pPr>
-                            <w:r>
-                              <w:rPr>
-                                <w:rFonts w:hint="eastAsia"/>
-                              </w:rPr>
-                              <w:t>git</w:t>
-                            </w:r>
-                            <w:r>
-                              <w:t xml:space="preserve"> checkout --  </w:t>
-                            </w:r>
-                            <w:r>
-                              <w:rPr>
-                                <w:color w:val="auto"/>
-                              </w:rPr>
-                              <w:t>#</w:t>
-                            </w:r>
-                            <w:r>
-                              <w:rPr>
-                                <w:rFonts w:hint="eastAsia"/>
-                                <w:color w:val="auto"/>
-                              </w:rPr>
-                              <w:t>列出缓存区中的文件</w:t>
-                            </w:r>
-                          </w:p>
-                        </w:txbxContent>
-                      </wps:txbx>
-                      <wps:bodyPr rot="0" vert="horz" wrap="square" lIns="72000" tIns="0" rIns="0" bIns="0" anchor="ctr" anchorCtr="0">
-                        <a:spAutoFit/>
-                      </wps:bodyPr>
-                    </wps:wsp>
-                  </a:graphicData>
-                </a:graphic>
-              </wp:inline>
-            </w:drawing>
-          </mc:Choice>
-          <mc:Fallback>
-            <w:pict>
-              <v:roundrect w14:anchorId="068497F6" id="_x0000_s1050" style="width:251pt;height:34pt;visibility:visible;mso-wrap-style:square;mso-left-percent:-10001;mso-top-percent:-10001;mso-position-horizontal:absolute;mso-position-horizontal-relative:char;mso-position-vertical:absolute;mso-position-vertical-relative:line;mso-left-percent:-10001;mso-top-percent:-10001;v-text-anchor:middle" arcsize="0" o:gfxdata="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" fillcolor="#e7e7ff" strokecolor="#cfcdcd [2894]" strokeweight="1pt">
-                <v:stroke endcap="round"/>
-                <v:textbox style="mso-fit-shape-to-text:t" inset="2mm,0,0,0">
-                  <w:txbxContent>
-                    <w:p>
-                      <w:pPr>
-                        <w:pStyle w:val="a5"/>
-                      </w:pPr>
-                      <w:r>
-                        <w:rPr>
-                          <w:rFonts w:hint="eastAsia"/>
-                        </w:rPr>
-                        <w:t>git</w:t>
-                      </w:r>
-                      <w:r>
-                        <w:t xml:space="preserve"> checkout --  </w:t>
-                      </w:r>
-                      <w:r>
-                        <w:rPr>
-                          <w:color w:val="auto"/>
-                        </w:rPr>
-                        <w:t>#</w:t>
-                      </w:r>
-                      <w:r>
-                        <w:rPr>
-                          <w:rFonts w:hint="eastAsia"/>
-                          <w:color w:val="auto"/>
-                        </w:rPr>
-                        <w:t>列出缓存区中的文件</w:t>
                       </w:r>
                     </w:p>
                   </w:txbxContent>
@@ -5784,7 +4638,7 @@
           </mc:Choice>
           <mc:Fallback>
             <w:pict>
-              <v:roundrect w14:anchorId="3CC160BD" id="_x0000_s1051" style="width:251pt;height:14.6pt;visibility:visible;mso-wrap-style:square;mso-left-percent:-10001;mso-top-percent:-10001;mso-position-horizontal:absolute;mso-position-horizontal-relative:char;mso-position-vertical:absolute;mso-position-vertical-relative:line;mso-left-percent:-10001;mso-top-percent:-10001;v-text-anchor:middle" arcsize="11642f" o:gfxdata="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" fillcolor="#e7e7ff" strokecolor="#cfcdcd [2894]" strokeweight="1pt">
+              <v:roundrect w14:anchorId="3CC160BD" id="_x0000_s1045" style="width:251pt;height:14.6pt;visibility:visible;mso-wrap-style:square;mso-left-percent:-10001;mso-top-percent:-10001;mso-position-horizontal:absolute;mso-position-horizontal-relative:char;mso-position-vertical:absolute;mso-position-vertical-relative:line;mso-left-percent:-10001;mso-top-percent:-10001;v-text-anchor:middle" arcsize="11642f" o:gfxdata="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" fillcolor="#e7e7ff" strokecolor="#cfcdcd [2894]" strokeweight="1pt">
                 <v:stroke endcap="round"/>
                 <v:textbox style="mso-fit-shape-to-text:t" inset="2mm,0,0,0">
                   <w:txbxContent>
@@ -5921,7 +4775,7 @@
           </mc:Choice>
           <mc:Fallback>
             <w:pict>
-              <v:roundrect w14:anchorId="14B3D082" id="_x0000_s1052" style="width:251pt;height:23.6pt;visibility:visible;mso-wrap-style:square;mso-left-percent:-10001;mso-top-percent:-10001;mso-position-horizontal:absolute;mso-position-horizontal-relative:char;mso-position-vertical:absolute;mso-position-vertical-relative:line;mso-left-percent:-10001;mso-top-percent:-10001;v-text-anchor:middle" arcsize="0" o:gfxdata="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" fillcolor="#e7e7ff" strokecolor="#cfcdcd [2894]" strokeweight="1pt">
+              <v:roundrect w14:anchorId="14B3D082" id="_x0000_s1046" style="width:251pt;height:23.6pt;visibility:visible;mso-wrap-style:square;mso-left-percent:-10001;mso-top-percent:-10001;mso-position-horizontal:absolute;mso-position-horizontal-relative:char;mso-position-vertical:absolute;mso-position-vertical-relative:line;mso-left-percent:-10001;mso-top-percent:-10001;v-text-anchor:middle" arcsize="0" o:gfxdata="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" fillcolor="#e7e7ff" strokecolor="#cfcdcd [2894]" strokeweight="1pt">
                 <v:stroke endcap="round"/>
                 <v:textbox style="mso-fit-shape-to-text:t" inset="2mm,0,0,0">
                   <w:txbxContent>
@@ -6071,7 +4925,7 @@
           </mc:Choice>
           <mc:Fallback>
             <w:pict>
-              <v:roundrect w14:anchorId="7AADA680" id="_x0000_s1053" style="width:251pt;height:12pt;visibility:visible;mso-wrap-style:square;mso-left-percent:-10001;mso-top-percent:-10001;mso-position-horizontal:absolute;mso-position-horizontal-relative:char;mso-position-vertical:absolute;mso-position-vertical-relative:line;mso-left-percent:-10001;mso-top-percent:-10001;v-text-anchor:middle" arcsize="0" o:gfxdata="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" fillcolor="#e7e7ff" strokecolor="#cfcdcd [2894]" strokeweight="1pt">
+              <v:roundrect w14:anchorId="7AADA680" id="_x0000_s1047" style="width:251pt;height:12pt;visibility:visible;mso-wrap-style:square;mso-left-percent:-10001;mso-top-percent:-10001;mso-position-horizontal:absolute;mso-position-horizontal-relative:char;mso-position-vertical:absolute;mso-position-vertical-relative:line;mso-left-percent:-10001;mso-top-percent:-10001;v-text-anchor:middle" arcsize="0" o:gfxdata="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" fillcolor="#e7e7ff" strokecolor="#cfcdcd [2894]" strokeweight="1pt">
                 <v:stroke endcap="round"/>
                 <v:textbox style="mso-fit-shape-to-text:t" inset="2mm,0,0,0">
                   <w:txbxContent>
@@ -6130,6 +4984,1169 @@
                           <w:color w:val="auto"/>
                         </w:rPr>
                         <w:t>没有提交历史的新分支</w:t>
+                      </w:r>
+                    </w:p>
+                  </w:txbxContent>
+                </v:textbox>
+                <w10:anchorlock/>
+              </v:roundrect>
+            </w:pict>
+          </mc:Fallback>
+        </mc:AlternateContent>
+      </w:r>
+    </w:p>
+    <w:p>
+      <w:pPr>
+        <w:pStyle w:val="2"/>
+      </w:pPr>
+      <w:r>
+        <w:rPr>
+          <w:rFonts w:hint="eastAsia"/>
+        </w:rPr>
+        <w:t>▲</w:t>
+      </w:r>
+      <w:r>
+        <w:rPr>
+          <w:rFonts w:hint="eastAsia"/>
+          <w:color w:val="C00000"/>
+        </w:rPr>
+        <w:t>清理</w:t>
+      </w:r>
+      <w:r>
+        <w:rPr>
+          <w:rFonts w:hint="eastAsia"/>
+        </w:rPr>
+        <w:t>工作目录</w:t>
+      </w:r>
+      <w:r>
+        <w:rPr>
+          <w:rFonts w:hint="eastAsia"/>
+        </w:rPr>
+        <w:t>(</w:t>
+      </w:r>
+      <w:r>
+        <w:t>clean)</w:t>
+      </w:r>
+    </w:p>
+    <w:p>
+      <w:r>
+        <w:rPr>
+          <w:rFonts w:hint="eastAsia"/>
+        </w:rPr>
+        <w:t>清除未跟踪</w:t>
+      </w:r>
+      <w:r>
+        <w:rPr>
+          <w:rFonts w:hint="eastAsia"/>
+        </w:rPr>
+        <w:t>(</w:t>
+      </w:r>
+      <w:r>
+        <w:rPr>
+          <w:color w:val="C00000"/>
+        </w:rPr>
+        <w:t>Untracked</w:t>
+      </w:r>
+      <w:r>
+        <w:t>)</w:t>
+      </w:r>
+      <w:r>
+        <w:rPr>
+          <w:rFonts w:hint="eastAsia"/>
+        </w:rPr>
+        <w:t>的文件，直接删除不可还原：</w:t>
+      </w:r>
+    </w:p>
+    <w:p>
+      <w:r>
+        <w:rPr>
+          <w:noProof/>
+        </w:rPr>
+        <mc:AlternateContent>
+          <mc:Choice Requires="wps">
+            <w:drawing>
+              <wp:inline distT="0" distB="0" distL="0" distR="0" wp14:anchorId="748C8C50" wp14:editId="4EEFC9FB">
+                <wp:extent cx="3166110" cy="190500"/>
+                <wp:effectExtent l="0" t="0" r="15240" b="10160"/>
+                <wp:docPr id="122" name="文本框 2"/>
+                <wp:cNvGraphicFramePr>
+                  <a:graphicFrameLocks xmlns:a="http://schemas.openxmlformats.org/drawingml/2006/main"/>
+                </wp:cNvGraphicFramePr>
+                <a:graphic xmlns:a="http://schemas.openxmlformats.org/drawingml/2006/main">
+                  <a:graphicData uri="http://schemas.microsoft.com/office/word/2010/wordprocessingShape">
+                    <wps:wsp>
+                      <wps:cNvSpPr txBox="1">
+                        <a:spLocks noChangeArrowheads="1"/>
+                      </wps:cNvSpPr>
+                      <wps:spPr bwMode="auto">
+                        <a:xfrm>
+                          <a:off x="457200" y="3026833"/>
+                          <a:ext cx="3166110" cy="190500"/>
+                        </a:xfrm>
+                        <a:prstGeom prst="roundRect">
+                          <a:avLst>
+                            <a:gd name="adj" fmla="val 24991"/>
+                          </a:avLst>
+                        </a:prstGeom>
+                        <a:solidFill>
+                          <a:srgbClr val="E7E7FF"/>
+                        </a:solidFill>
+                        <a:ln w="12700" cap="rnd">
+                          <a:solidFill>
+                            <a:schemeClr val="bg2">
+                              <a:lumMod val="90000"/>
+                            </a:schemeClr>
+                          </a:solidFill>
+                          <a:round/>
+                          <a:headEnd/>
+                          <a:tailEnd/>
+                        </a:ln>
+                      </wps:spPr>
+                      <wps:txbx>
+                        <w:txbxContent>
+                          <w:p>
+                            <w:pPr>
+                              <w:pStyle w:val="a5"/>
+                            </w:pPr>
+                            <w:r>
+                              <w:t xml:space="preserve">git </w:t>
+                            </w:r>
+                            <w:r>
+                              <w:t xml:space="preserve">clean -d </w:t>
+                            </w:r>
+                            <w:r>
+                              <w:rPr>
+                                <w:color w:val="auto"/>
+                              </w:rPr>
+                              <w:t>#</w:t>
+                            </w:r>
+                            <w:r>
+                              <w:rPr>
+                                <w:rFonts w:hint="eastAsia"/>
+                                <w:color w:val="auto"/>
+                              </w:rPr>
+                              <w:t>移除未跟踪及空子目录</w:t>
+                            </w:r>
+                            <w:r>
+                              <w:rPr>
+                                <w:rFonts w:hint="eastAsia"/>
+                              </w:rPr>
+                              <w:t>-</w:t>
+                            </w:r>
+                            <w:r>
+                              <w:t>f</w:t>
+                            </w:r>
+                            <w:r>
+                              <w:rPr>
+                                <w:rFonts w:hint="eastAsia"/>
+                                <w:color w:val="auto"/>
+                              </w:rPr>
+                              <w:t>强制</w:t>
+                            </w:r>
+                            <w:r>
+                              <w:rPr>
+                                <w:rFonts w:hint="eastAsia"/>
+                              </w:rPr>
+                              <w:t>-</w:t>
+                            </w:r>
+                            <w:r>
+                              <w:t>n</w:t>
+                            </w:r>
+                            <w:r>
+                              <w:rPr>
+                                <w:rFonts w:hint="eastAsia"/>
+                                <w:color w:val="auto"/>
+                              </w:rPr>
+                              <w:t>演练</w:t>
+                            </w:r>
+                          </w:p>
+                        </w:txbxContent>
+                      </wps:txbx>
+                      <wps:bodyPr rot="0" vert="horz" wrap="square" lIns="72000" tIns="0" rIns="0" bIns="0" anchor="ctr" anchorCtr="0">
+                        <a:spAutoFit/>
+                      </wps:bodyPr>
+                    </wps:wsp>
+                  </a:graphicData>
+                </a:graphic>
+              </wp:inline>
+            </w:drawing>
+          </mc:Choice>
+          <mc:Fallback>
+            <w:pict>
+              <v:roundrect w14:anchorId="748C8C50" id="_x0000_s1048" style="width:249.3pt;height:15pt;visibility:visible;mso-wrap-style:square;mso-left-percent:-10001;mso-top-percent:-10001;mso-position-horizontal:absolute;mso-position-horizontal-relative:char;mso-position-vertical:absolute;mso-position-vertical-relative:line;mso-left-percent:-10001;mso-top-percent:-10001;v-text-anchor:middle" arcsize="16378f" o:gfxdata="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" fillcolor="#e7e7ff" strokecolor="#cfcdcd [2894]" strokeweight="1pt">
+                <v:stroke endcap="round"/>
+                <v:textbox style="mso-fit-shape-to-text:t" inset="2mm,0,0,0">
+                  <w:txbxContent>
+                    <w:p>
+                      <w:pPr>
+                        <w:pStyle w:val="a5"/>
+                      </w:pPr>
+                      <w:r>
+                        <w:t xml:space="preserve">git </w:t>
+                      </w:r>
+                      <w:r>
+                        <w:t xml:space="preserve">clean -d </w:t>
+                      </w:r>
+                      <w:r>
+                        <w:rPr>
+                          <w:color w:val="auto"/>
+                        </w:rPr>
+                        <w:t>#</w:t>
+                      </w:r>
+                      <w:r>
+                        <w:rPr>
+                          <w:rFonts w:hint="eastAsia"/>
+                          <w:color w:val="auto"/>
+                        </w:rPr>
+                        <w:t>移除未跟踪及空子目录</w:t>
+                      </w:r>
+                      <w:r>
+                        <w:rPr>
+                          <w:rFonts w:hint="eastAsia"/>
+                        </w:rPr>
+                        <w:t>-</w:t>
+                      </w:r>
+                      <w:r>
+                        <w:t>f</w:t>
+                      </w:r>
+                      <w:r>
+                        <w:rPr>
+                          <w:rFonts w:hint="eastAsia"/>
+                          <w:color w:val="auto"/>
+                        </w:rPr>
+                        <w:t>强制</w:t>
+                      </w:r>
+                      <w:r>
+                        <w:rPr>
+                          <w:rFonts w:hint="eastAsia"/>
+                        </w:rPr>
+                        <w:t>-</w:t>
+                      </w:r>
+                      <w:r>
+                        <w:t>n</w:t>
+                      </w:r>
+                      <w:r>
+                        <w:rPr>
+                          <w:rFonts w:hint="eastAsia"/>
+                          <w:color w:val="auto"/>
+                        </w:rPr>
+                        <w:t>演练</w:t>
+                      </w:r>
+                    </w:p>
+                  </w:txbxContent>
+                </v:textbox>
+                <w10:anchorlock/>
+              </v:roundrect>
+            </w:pict>
+          </mc:Fallback>
+        </mc:AlternateContent>
+      </w:r>
+    </w:p>
+    <w:p>
+      <w:r>
+        <w:rPr>
+          <w:rFonts w:hint="eastAsia"/>
+        </w:rPr>
+        <w:t>储藏到缓存区</w:t>
+      </w:r>
+      <w:r>
+        <w:rPr>
+          <w:rFonts w:hint="eastAsia"/>
+          <w:color w:val="C00000"/>
+        </w:rPr>
+        <w:t>stash</w:t>
+      </w:r>
+      <w:r>
+        <w:rPr>
+          <w:rFonts w:hint="eastAsia"/>
+        </w:rPr>
+        <w:t>再清理：</w:t>
+      </w:r>
+    </w:p>
+    <w:p>
+      <w:r>
+        <w:rPr>
+          <w:noProof/>
+        </w:rPr>
+        <mc:AlternateContent>
+          <mc:Choice Requires="wps">
+            <w:drawing>
+              <wp:inline distT="0" distB="0" distL="0" distR="0" wp14:anchorId="602471D5" wp14:editId="712FD570">
+                <wp:extent cx="3166110" cy="190500"/>
+                <wp:effectExtent l="0" t="0" r="15240" b="10160"/>
+                <wp:docPr id="123" name="文本框 2"/>
+                <wp:cNvGraphicFramePr>
+                  <a:graphicFrameLocks xmlns:a="http://schemas.openxmlformats.org/drawingml/2006/main"/>
+                </wp:cNvGraphicFramePr>
+                <a:graphic xmlns:a="http://schemas.openxmlformats.org/drawingml/2006/main">
+                  <a:graphicData uri="http://schemas.microsoft.com/office/word/2010/wordprocessingShape">
+                    <wps:wsp>
+                      <wps:cNvSpPr txBox="1">
+                        <a:spLocks noChangeArrowheads="1"/>
+                      </wps:cNvSpPr>
+                      <wps:spPr bwMode="auto">
+                        <a:xfrm>
+                          <a:off x="457200" y="3026833"/>
+                          <a:ext cx="3166110" cy="190500"/>
+                        </a:xfrm>
+                        <a:prstGeom prst="roundRect">
+                          <a:avLst>
+                            <a:gd name="adj" fmla="val 24991"/>
+                          </a:avLst>
+                        </a:prstGeom>
+                        <a:solidFill>
+                          <a:srgbClr val="E7E7FF"/>
+                        </a:solidFill>
+                        <a:ln w="12700" cap="rnd">
+                          <a:solidFill>
+                            <a:schemeClr val="bg2">
+                              <a:lumMod val="90000"/>
+                            </a:schemeClr>
+                          </a:solidFill>
+                          <a:round/>
+                          <a:headEnd/>
+                          <a:tailEnd/>
+                        </a:ln>
+                      </wps:spPr>
+                      <wps:txbx>
+                        <w:txbxContent>
+                          <w:p>
+                            <w:pPr>
+                              <w:pStyle w:val="a5"/>
+                            </w:pPr>
+                            <w:r>
+                              <w:t xml:space="preserve">git </w:t>
+                            </w:r>
+                            <w:r>
+                              <w:t xml:space="preserve">stash -u  </w:t>
+                            </w:r>
+                            <w:r>
+                              <w:rPr>
+                                <w:color w:val="auto"/>
+                              </w:rPr>
+                              <w:t>#</w:t>
+                            </w:r>
+                            <w:r>
+                              <w:rPr>
+                                <w:rFonts w:hint="eastAsia"/>
+                                <w:color w:val="auto"/>
+                              </w:rPr>
+                              <w:t>暂存包含未跟踪的文件</w:t>
+                            </w:r>
+                          </w:p>
+                        </w:txbxContent>
+                      </wps:txbx>
+                      <wps:bodyPr rot="0" vert="horz" wrap="square" lIns="72000" tIns="0" rIns="0" bIns="0" anchor="ctr" anchorCtr="0">
+                        <a:spAutoFit/>
+                      </wps:bodyPr>
+                    </wps:wsp>
+                  </a:graphicData>
+                </a:graphic>
+              </wp:inline>
+            </w:drawing>
+          </mc:Choice>
+          <mc:Fallback>
+            <w:pict>
+              <v:roundrect w14:anchorId="602471D5" id="_x0000_s1049" style="width:249.3pt;height:15pt;visibility:visible;mso-wrap-style:square;mso-left-percent:-10001;mso-top-percent:-10001;mso-position-horizontal:absolute;mso-position-horizontal-relative:char;mso-position-vertical:absolute;mso-position-vertical-relative:line;mso-left-percent:-10001;mso-top-percent:-10001;v-text-anchor:middle" arcsize="16378f" o:gfxdata="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" fillcolor="#e7e7ff" strokecolor="#cfcdcd [2894]" strokeweight="1pt">
+                <v:stroke endcap="round"/>
+                <v:textbox style="mso-fit-shape-to-text:t" inset="2mm,0,0,0">
+                  <w:txbxContent>
+                    <w:p>
+                      <w:pPr>
+                        <w:pStyle w:val="a5"/>
+                      </w:pPr>
+                      <w:r>
+                        <w:t xml:space="preserve">git </w:t>
+                      </w:r>
+                      <w:r>
+                        <w:t xml:space="preserve">stash -u  </w:t>
+                      </w:r>
+                      <w:r>
+                        <w:rPr>
+                          <w:color w:val="auto"/>
+                        </w:rPr>
+                        <w:t>#</w:t>
+                      </w:r>
+                      <w:r>
+                        <w:rPr>
+                          <w:rFonts w:hint="eastAsia"/>
+                          <w:color w:val="auto"/>
+                        </w:rPr>
+                        <w:t>暂存包含未跟踪的文件</w:t>
+                      </w:r>
+                    </w:p>
+                  </w:txbxContent>
+                </v:textbox>
+                <w10:anchorlock/>
+              </v:roundrect>
+            </w:pict>
+          </mc:Fallback>
+        </mc:AlternateContent>
+      </w:r>
+    </w:p>
+    <w:p>
+      <w:pPr>
+        <w:pStyle w:val="2"/>
+      </w:pPr>
+      <w:r>
+        <w:rPr>
+          <w:rFonts w:hint="eastAsia"/>
+        </w:rPr>
+        <w:t>▲</w:t>
+      </w:r>
+      <w:r>
+        <w:rPr>
+          <w:rFonts w:hint="eastAsia"/>
+        </w:rPr>
+        <w:t>查看</w:t>
+      </w:r>
+      <w:r>
+        <w:rPr>
+          <w:rFonts w:hint="eastAsia"/>
+          <w:color w:val="C00000"/>
+        </w:rPr>
+        <w:t>远程仓库</w:t>
+      </w:r>
+      <w:r>
+        <w:rPr>
+          <w:rFonts w:hint="eastAsia"/>
+        </w:rPr>
+        <w:t>的名称与连接地址</w:t>
+      </w:r>
+      <w:r>
+        <w:rPr>
+          <w:rFonts w:hint="eastAsia"/>
+        </w:rPr>
+        <w:t>(</w:t>
+      </w:r>
+      <w:r>
+        <w:t>remote)</w:t>
+      </w:r>
+    </w:p>
+    <w:p>
+      <w:r>
+        <w:rPr>
+          <w:rFonts w:hint="eastAsia"/>
+        </w:rPr>
+        <w:t>可以添加多个远程连接地址，指定分支与远端的跟踪。</w:t>
+      </w:r>
+    </w:p>
+    <w:p>
+      <w:r>
+        <w:rPr>
+          <w:noProof/>
+        </w:rPr>
+        <mc:AlternateContent>
+          <mc:Choice Requires="wps">
+            <w:drawing>
+              <wp:inline distT="0" distB="0" distL="0" distR="0" wp14:anchorId="5A86D346" wp14:editId="01640BD6">
+                <wp:extent cx="3166110" cy="748030"/>
+                <wp:effectExtent l="0" t="0" r="15240" b="19050"/>
+                <wp:docPr id="134" name="文本框 2"/>
+                <wp:cNvGraphicFramePr>
+                  <a:graphicFrameLocks xmlns:a="http://schemas.openxmlformats.org/drawingml/2006/main"/>
+                </wp:cNvGraphicFramePr>
+                <a:graphic xmlns:a="http://schemas.openxmlformats.org/drawingml/2006/main">
+                  <a:graphicData uri="http://schemas.microsoft.com/office/word/2010/wordprocessingShape">
+                    <wps:wsp>
+                      <wps:cNvSpPr txBox="1">
+                        <a:spLocks noChangeArrowheads="1"/>
+                      </wps:cNvSpPr>
+                      <wps:spPr bwMode="auto">
+                        <a:xfrm>
+                          <a:off x="0" y="0"/>
+                          <a:ext cx="3166110" cy="748030"/>
+                        </a:xfrm>
+                        <a:prstGeom prst="roundRect">
+                          <a:avLst>
+                            <a:gd name="adj" fmla="val 0"/>
+                          </a:avLst>
+                        </a:prstGeom>
+                        <a:solidFill>
+                          <a:srgbClr val="E7E7FF"/>
+                        </a:solidFill>
+                        <a:ln w="12700" cap="rnd">
+                          <a:solidFill>
+                            <a:schemeClr val="bg2">
+                              <a:lumMod val="90000"/>
+                            </a:schemeClr>
+                          </a:solidFill>
+                          <a:round/>
+                          <a:headEnd/>
+                          <a:tailEnd/>
+                        </a:ln>
+                      </wps:spPr>
+                      <wps:txbx>
+                        <w:txbxContent>
+                          <w:p>
+                            <w:pPr>
+                              <w:pStyle w:val="a5"/>
+                            </w:pPr>
+                            <w:r>
+                              <w:t xml:space="preserve">git </w:t>
+                            </w:r>
+                            <w:r>
+                              <w:t>remote -v</w:t>
+                            </w:r>
+                          </w:p>
+                        </w:txbxContent>
+                      </wps:txbx>
+                      <wps:bodyPr rot="0" vert="horz" wrap="square" lIns="72000" tIns="0" rIns="0" bIns="0" anchor="ctr" anchorCtr="0">
+                        <a:spAutoFit/>
+                      </wps:bodyPr>
+                    </wps:wsp>
+                  </a:graphicData>
+                </a:graphic>
+              </wp:inline>
+            </w:drawing>
+          </mc:Choice>
+          <mc:Fallback>
+            <w:pict>
+              <v:roundrect w14:anchorId="5A86D346" id="_x0000_s1050" style="width:249.3pt;height:58.9pt;visibility:visible;mso-wrap-style:square;mso-left-percent:-10001;mso-top-percent:-10001;mso-position-horizontal:absolute;mso-position-horizontal-relative:char;mso-position-vertical:absolute;mso-position-vertical-relative:line;mso-left-percent:-10001;mso-top-percent:-10001;v-text-anchor:middle" arcsize="0" o:gfxdata="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" fillcolor="#e7e7ff" strokecolor="#cfcdcd [2894]" strokeweight="1pt">
+                <v:stroke endcap="round"/>
+                <v:textbox style="mso-fit-shape-to-text:t" inset="2mm,0,0,0">
+                  <w:txbxContent>
+                    <w:p>
+                      <w:pPr>
+                        <w:pStyle w:val="a5"/>
+                      </w:pPr>
+                      <w:r>
+                        <w:t xml:space="preserve">git </w:t>
+                      </w:r>
+                      <w:r>
+                        <w:t>remote -v</w:t>
+                      </w:r>
+                    </w:p>
+                  </w:txbxContent>
+                </v:textbox>
+                <w10:anchorlock/>
+              </v:roundrect>
+            </w:pict>
+          </mc:Fallback>
+        </mc:AlternateContent>
+      </w:r>
+    </w:p>
+    <w:p>
+      <w:r>
+        <w:rPr>
+          <w:rFonts w:hint="eastAsia"/>
+        </w:rPr>
+        <w:t>添加完仓库连接后，可以将本地分支</w:t>
+      </w:r>
+      <w:r>
+        <w:rPr>
+          <w:rFonts w:hint="eastAsia"/>
+          <w:color w:val="C00000"/>
+        </w:rPr>
+        <w:t>与远程仓库建立链接</w:t>
+      </w:r>
+      <w:r>
+        <w:rPr>
+          <w:rFonts w:hint="eastAsia"/>
+        </w:rPr>
+        <w:t>，</w:t>
+      </w:r>
+      <w:r>
+        <w:rPr>
+          <w:rFonts w:hint="eastAsia"/>
+        </w:rPr>
+        <w:t>之后就可以拉取推送</w:t>
+      </w:r>
+    </w:p>
+    <w:p>
+      <w:r>
+        <w:rPr>
+          <w:noProof/>
+        </w:rPr>
+        <mc:AlternateContent>
+          <mc:Choice Requires="wps">
+            <w:drawing>
+              <wp:inline distT="0" distB="0" distL="0" distR="0" wp14:anchorId="7626B754" wp14:editId="46540043">
+                <wp:extent cx="3166110" cy="350520"/>
+                <wp:effectExtent l="0" t="0" r="15240" b="14605"/>
+                <wp:docPr id="137" name="文本框 2"/>
+                <wp:cNvGraphicFramePr>
+                  <a:graphicFrameLocks xmlns:a="http://schemas.openxmlformats.org/drawingml/2006/main"/>
+                </wp:cNvGraphicFramePr>
+                <a:graphic xmlns:a="http://schemas.openxmlformats.org/drawingml/2006/main">
+                  <a:graphicData uri="http://schemas.microsoft.com/office/word/2010/wordprocessingShape">
+                    <wps:wsp>
+                      <wps:cNvSpPr txBox="1">
+                        <a:spLocks noChangeArrowheads="1"/>
+                      </wps:cNvSpPr>
+                      <wps:spPr bwMode="auto">
+                        <a:xfrm>
+                          <a:off x="0" y="0"/>
+                          <a:ext cx="3166110" cy="350520"/>
+                        </a:xfrm>
+                        <a:prstGeom prst="roundRect">
+                          <a:avLst>
+                            <a:gd name="adj" fmla="val 0"/>
+                          </a:avLst>
+                        </a:prstGeom>
+                        <a:solidFill>
+                          <a:srgbClr val="E7E7FF"/>
+                        </a:solidFill>
+                        <a:ln w="12700" cap="rnd">
+                          <a:solidFill>
+                            <a:schemeClr val="bg2">
+                              <a:lumMod val="90000"/>
+                            </a:schemeClr>
+                          </a:solidFill>
+                          <a:round/>
+                          <a:headEnd/>
+                          <a:tailEnd/>
+                        </a:ln>
+                      </wps:spPr>
+                      <wps:txbx>
+                        <w:txbxContent>
+                          <w:p>
+                            <w:pPr>
+                              <w:pStyle w:val="a5"/>
+                            </w:pPr>
+                            <w:r>
+                              <w:t xml:space="preserve">git </w:t>
+                            </w:r>
+                            <w:r>
+                              <w:t>branch --set-upstream-to=origin/master master</w:t>
+                            </w:r>
+                          </w:p>
+                        </w:txbxContent>
+                      </wps:txbx>
+                      <wps:bodyPr rot="0" vert="horz" wrap="square" lIns="72000" tIns="0" rIns="0" bIns="36000" anchor="ctr" anchorCtr="0">
+                        <a:spAutoFit/>
+                      </wps:bodyPr>
+                    </wps:wsp>
+                  </a:graphicData>
+                </a:graphic>
+              </wp:inline>
+            </w:drawing>
+          </mc:Choice>
+          <mc:Fallback>
+            <w:pict>
+              <v:roundrect w14:anchorId="7626B754" id="_x0000_s1051" style="width:249.3pt;height:27.6pt;visibility:visible;mso-wrap-style:square;mso-left-percent:-10001;mso-top-percent:-10001;mso-position-horizontal:absolute;mso-position-horizontal-relative:char;mso-position-vertical:absolute;mso-position-vertical-relative:line;mso-left-percent:-10001;mso-top-percent:-10001;v-text-anchor:middle" arcsize="0" o:gfxdata="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" fillcolor="#e7e7ff" strokecolor="#cfcdcd [2894]" strokeweight="1pt">
+                <v:stroke endcap="round"/>
+                <v:textbox style="mso-fit-shape-to-text:t" inset="2mm,0,0,1mm">
+                  <w:txbxContent>
+                    <w:p>
+                      <w:pPr>
+                        <w:pStyle w:val="a5"/>
+                      </w:pPr>
+                      <w:r>
+                        <w:t xml:space="preserve">git </w:t>
+                      </w:r>
+                      <w:r>
+                        <w:t>branch --set-upstream-to=origin/master master</w:t>
+                      </w:r>
+                    </w:p>
+                  </w:txbxContent>
+                </v:textbox>
+                <w10:anchorlock/>
+              </v:roundrect>
+            </w:pict>
+          </mc:Fallback>
+        </mc:AlternateContent>
+      </w:r>
+    </w:p>
+    <w:p>
+      <w:pPr>
+        <w:pStyle w:val="2"/>
+      </w:pPr>
+      <w:r>
+        <w:rPr>
+          <w:rFonts w:hint="eastAsia"/>
+        </w:rPr>
+        <w:lastRenderedPageBreak/>
+        <w:t>▲干净</w:t>
+      </w:r>
+      <w:r>
+        <w:rPr>
+          <w:rFonts w:hint="eastAsia"/>
+          <w:color w:val="C00000"/>
+        </w:rPr>
+        <w:t>还原远程</w:t>
+      </w:r>
+      <w:r>
+        <w:rPr>
+          <w:rFonts w:hint="eastAsia"/>
+        </w:rPr>
+        <w:t>版本分支</w:t>
+      </w:r>
+      <w:r>
+        <w:t>3</w:t>
+      </w:r>
+      <w:r>
+        <w:rPr>
+          <w:rFonts w:hint="eastAsia"/>
+        </w:rPr>
+        <w:t>种方法</w:t>
+      </w:r>
+    </w:p>
+    <w:p>
+      <w:pPr>
+        <w:ind w:firstLine="420"/>
+      </w:pPr>
+      <w:r>
+        <w:rPr>
+          <w:rFonts w:hint="eastAsia"/>
+        </w:rPr>
+        <w:t>1</w:t>
+      </w:r>
+      <w:r>
+        <w:rPr>
+          <w:rFonts w:hint="eastAsia"/>
+        </w:rPr>
+        <w:t>：</w:t>
+      </w:r>
+    </w:p>
+    <w:p>
+      <w:r>
+        <w:rPr>
+          <w:noProof/>
+        </w:rPr>
+        <mc:AlternateContent>
+          <mc:Choice Requires="wps">
+            <w:drawing>
+              <wp:inline distT="0" distB="0" distL="0" distR="0" wp14:anchorId="55DD8A23" wp14:editId="2F093742">
+                <wp:extent cx="3166110" cy="317500"/>
+                <wp:effectExtent l="0" t="0" r="15240" b="14605"/>
+                <wp:docPr id="106" name="文本框 2"/>
+                <wp:cNvGraphicFramePr>
+                  <a:graphicFrameLocks xmlns:a="http://schemas.openxmlformats.org/drawingml/2006/main"/>
+                </wp:cNvGraphicFramePr>
+                <a:graphic xmlns:a="http://schemas.openxmlformats.org/drawingml/2006/main">
+                  <a:graphicData uri="http://schemas.microsoft.com/office/word/2010/wordprocessingShape">
+                    <wps:wsp>
+                      <wps:cNvSpPr txBox="1">
+                        <a:spLocks noChangeArrowheads="1"/>
+                      </wps:cNvSpPr>
+                      <wps:spPr bwMode="auto">
+                        <a:xfrm>
+                          <a:off x="0" y="0"/>
+                          <a:ext cx="3166110" cy="317500"/>
+                        </a:xfrm>
+                        <a:prstGeom prst="roundRect">
+                          <a:avLst>
+                            <a:gd name="adj" fmla="val 0"/>
+                          </a:avLst>
+                        </a:prstGeom>
+                        <a:solidFill>
+                          <a:srgbClr val="E7E7FF"/>
+                        </a:solidFill>
+                        <a:ln w="12700" cap="rnd">
+                          <a:solidFill>
+                            <a:schemeClr val="bg2">
+                              <a:lumMod val="90000"/>
+                            </a:schemeClr>
+                          </a:solidFill>
+                          <a:round/>
+                          <a:headEnd/>
+                          <a:tailEnd/>
+                        </a:ln>
+                      </wps:spPr>
+                      <wps:txbx>
+                        <w:txbxContent>
+                          <w:p>
+                            <w:pPr>
+                              <w:pStyle w:val="a5"/>
+                            </w:pPr>
+                            <w:r>
+                              <w:t xml:space="preserve">git </w:t>
+                            </w:r>
+                            <w:r>
+                              <w:t xml:space="preserve">fetch –all  </w:t>
+                            </w:r>
+                            <w:r>
+                              <w:rPr>
+                                <w:color w:val="auto"/>
+                              </w:rPr>
+                              <w:t>#</w:t>
+                            </w:r>
+                            <w:r>
+                              <w:rPr>
+                                <w:rFonts w:hint="eastAsia"/>
+                                <w:color w:val="auto"/>
+                              </w:rPr>
+                              <w:t>拉取远程到本地库</w:t>
+                            </w:r>
+                          </w:p>
+                          <w:p>
+                            <w:pPr>
+                              <w:pStyle w:val="a5"/>
+                            </w:pPr>
+                            <w:r>
+                              <w:rPr>
+                                <w:rFonts w:hint="eastAsia"/>
+                              </w:rPr>
+                              <w:t>git</w:t>
+                            </w:r>
+                            <w:r>
+                              <w:t xml:space="preserve"> reset --hard origin/&lt;branch&gt;</w:t>
+                            </w:r>
+                          </w:p>
+                        </w:txbxContent>
+                      </wps:txbx>
+                      <wps:bodyPr rot="0" vert="horz" wrap="square" lIns="72000" tIns="0" rIns="0" bIns="36000" anchor="ctr" anchorCtr="0">
+                        <a:spAutoFit/>
+                      </wps:bodyPr>
+                    </wps:wsp>
+                  </a:graphicData>
+                </a:graphic>
+              </wp:inline>
+            </w:drawing>
+          </mc:Choice>
+          <mc:Fallback>
+            <w:pict>
+              <v:roundrect w14:anchorId="55DD8A23" id="_x0000_s1052" style="width:249.3pt;height:25pt;visibility:visible;mso-wrap-style:square;mso-left-percent:-10001;mso-top-percent:-10001;mso-position-horizontal:absolute;mso-position-horizontal-relative:char;mso-position-vertical:absolute;mso-position-vertical-relative:line;mso-left-percent:-10001;mso-top-percent:-10001;v-text-anchor:middle" arcsize="0" o:gfxdata="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" fillcolor="#e7e7ff" strokecolor="#cfcdcd [2894]" strokeweight="1pt">
+                <v:stroke endcap="round"/>
+                <v:textbox style="mso-fit-shape-to-text:t" inset="2mm,0,0,1mm">
+                  <w:txbxContent>
+                    <w:p>
+                      <w:pPr>
+                        <w:pStyle w:val="a5"/>
+                      </w:pPr>
+                      <w:r>
+                        <w:t xml:space="preserve">git </w:t>
+                      </w:r>
+                      <w:r>
+                        <w:t xml:space="preserve">fetch –all  </w:t>
+                      </w:r>
+                      <w:r>
+                        <w:rPr>
+                          <w:color w:val="auto"/>
+                        </w:rPr>
+                        <w:t>#</w:t>
+                      </w:r>
+                      <w:r>
+                        <w:rPr>
+                          <w:rFonts w:hint="eastAsia"/>
+                          <w:color w:val="auto"/>
+                        </w:rPr>
+                        <w:t>拉取远程到本地库</w:t>
+                      </w:r>
+                    </w:p>
+                    <w:p>
+                      <w:pPr>
+                        <w:pStyle w:val="a5"/>
+                      </w:pPr>
+                      <w:r>
+                        <w:rPr>
+                          <w:rFonts w:hint="eastAsia"/>
+                        </w:rPr>
+                        <w:t>git</w:t>
+                      </w:r>
+                      <w:r>
+                        <w:t xml:space="preserve"> reset --hard origin/&lt;branch&gt;</w:t>
+                      </w:r>
+                    </w:p>
+                  </w:txbxContent>
+                </v:textbox>
+                <w10:anchorlock/>
+              </v:roundrect>
+            </w:pict>
+          </mc:Fallback>
+        </mc:AlternateContent>
+      </w:r>
+    </w:p>
+    <w:p>
+      <w:pPr>
+        <w:ind w:firstLine="420"/>
+      </w:pPr>
+      <w:r>
+        <w:rPr>
+          <w:rFonts w:hint="eastAsia"/>
+        </w:rPr>
+        <w:t>2</w:t>
+      </w:r>
+      <w:r>
+        <w:rPr>
+          <w:rFonts w:hint="eastAsia"/>
+        </w:rPr>
+        <w:t>：</w:t>
+      </w:r>
+    </w:p>
+    <w:p>
+      <w:r>
+        <w:rPr>
+          <w:noProof/>
+        </w:rPr>
+        <mc:AlternateContent>
+          <mc:Choice Requires="wps">
+            <w:drawing>
+              <wp:inline distT="0" distB="0" distL="0" distR="0" wp14:anchorId="0F99B0F4" wp14:editId="1626292E">
+                <wp:extent cx="3166110" cy="317500"/>
+                <wp:effectExtent l="0" t="0" r="15240" b="14605"/>
+                <wp:docPr id="100" name="文本框 2"/>
+                <wp:cNvGraphicFramePr>
+                  <a:graphicFrameLocks xmlns:a="http://schemas.openxmlformats.org/drawingml/2006/main"/>
+                </wp:cNvGraphicFramePr>
+                <a:graphic xmlns:a="http://schemas.openxmlformats.org/drawingml/2006/main">
+                  <a:graphicData uri="http://schemas.microsoft.com/office/word/2010/wordprocessingShape">
+                    <wps:wsp>
+                      <wps:cNvSpPr txBox="1">
+                        <a:spLocks noChangeArrowheads="1"/>
+                      </wps:cNvSpPr>
+                      <wps:spPr bwMode="auto">
+                        <a:xfrm>
+                          <a:off x="0" y="0"/>
+                          <a:ext cx="3166110" cy="317500"/>
+                        </a:xfrm>
+                        <a:prstGeom prst="roundRect">
+                          <a:avLst>
+                            <a:gd name="adj" fmla="val 0"/>
+                          </a:avLst>
+                        </a:prstGeom>
+                        <a:solidFill>
+                          <a:srgbClr val="E7E7FF"/>
+                        </a:solidFill>
+                        <a:ln w="12700" cap="rnd">
+                          <a:solidFill>
+                            <a:schemeClr val="bg2">
+                              <a:lumMod val="90000"/>
+                            </a:schemeClr>
+                          </a:solidFill>
+                          <a:round/>
+                          <a:headEnd/>
+                          <a:tailEnd/>
+                        </a:ln>
+                      </wps:spPr>
+                      <wps:txbx>
+                        <w:txbxContent>
+                          <w:p>
+                            <w:pPr>
+                              <w:pStyle w:val="a5"/>
+                            </w:pPr>
+                            <w:r>
+                              <w:t xml:space="preserve">git </w:t>
+                            </w:r>
+                            <w:r>
+                              <w:t xml:space="preserve">reset --hard </w:t>
+                            </w:r>
+                            <w:r>
+                              <w:rPr>
+                                <w:color w:val="auto"/>
+                              </w:rPr>
+                              <w:t>#</w:t>
+                            </w:r>
+                            <w:r>
+                              <w:rPr>
+                                <w:rFonts w:hint="eastAsia"/>
+                                <w:color w:val="auto"/>
+                              </w:rPr>
+                              <w:t>重置到最顶历史</w:t>
+                            </w:r>
+                          </w:p>
+                          <w:p>
+                            <w:pPr>
+                              <w:pStyle w:val="a5"/>
+                            </w:pPr>
+                            <w:r>
+                              <w:rPr>
+                                <w:rFonts w:hint="eastAsia"/>
+                              </w:rPr>
+                              <w:t>git</w:t>
+                            </w:r>
+                            <w:r>
+                              <w:t xml:space="preserve"> pull origin &lt;branch&gt;  </w:t>
+                            </w:r>
+                            <w:r>
+                              <w:rPr>
+                                <w:color w:val="auto"/>
+                              </w:rPr>
+                              <w:t>#</w:t>
+                            </w:r>
+                            <w:r>
+                              <w:rPr>
+                                <w:rFonts w:hint="eastAsia"/>
+                                <w:color w:val="auto"/>
+                              </w:rPr>
+                              <w:t>拉取远程分支</w:t>
+                            </w:r>
+                          </w:p>
+                        </w:txbxContent>
+                      </wps:txbx>
+                      <wps:bodyPr rot="0" vert="horz" wrap="square" lIns="72000" tIns="0" rIns="0" bIns="36000" anchor="ctr" anchorCtr="0">
+                        <a:spAutoFit/>
+                      </wps:bodyPr>
+                    </wps:wsp>
+                  </a:graphicData>
+                </a:graphic>
+              </wp:inline>
+            </w:drawing>
+          </mc:Choice>
+          <mc:Fallback>
+            <w:pict>
+              <v:roundrect w14:anchorId="0F99B0F4" id="_x0000_s1053" style="width:249.3pt;height:25pt;visibility:visible;mso-wrap-style:square;mso-left-percent:-10001;mso-top-percent:-10001;mso-position-horizontal:absolute;mso-position-horizontal-relative:char;mso-position-vertical:absolute;mso-position-vertical-relative:line;mso-left-percent:-10001;mso-top-percent:-10001;v-text-anchor:middle" arcsize="0" o:gfxdata="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" fillcolor="#e7e7ff" strokecolor="#cfcdcd [2894]" strokeweight="1pt">
+                <v:stroke endcap="round"/>
+                <v:textbox style="mso-fit-shape-to-text:t" inset="2mm,0,0,1mm">
+                  <w:txbxContent>
+                    <w:p>
+                      <w:pPr>
+                        <w:pStyle w:val="a5"/>
+                      </w:pPr>
+                      <w:r>
+                        <w:t xml:space="preserve">git </w:t>
+                      </w:r>
+                      <w:r>
+                        <w:t xml:space="preserve">reset --hard </w:t>
+                      </w:r>
+                      <w:r>
+                        <w:rPr>
+                          <w:color w:val="auto"/>
+                        </w:rPr>
+                        <w:t>#</w:t>
+                      </w:r>
+                      <w:r>
+                        <w:rPr>
+                          <w:rFonts w:hint="eastAsia"/>
+                          <w:color w:val="auto"/>
+                        </w:rPr>
+                        <w:t>重置到最顶历史</w:t>
+                      </w:r>
+                    </w:p>
+                    <w:p>
+                      <w:pPr>
+                        <w:pStyle w:val="a5"/>
+                      </w:pPr>
+                      <w:r>
+                        <w:rPr>
+                          <w:rFonts w:hint="eastAsia"/>
+                        </w:rPr>
+                        <w:t>git</w:t>
+                      </w:r>
+                      <w:r>
+                        <w:t xml:space="preserve"> pull origin &lt;branch&gt;  </w:t>
+                      </w:r>
+                      <w:r>
+                        <w:rPr>
+                          <w:color w:val="auto"/>
+                        </w:rPr>
+                        <w:t>#</w:t>
+                      </w:r>
+                      <w:r>
+                        <w:rPr>
+                          <w:rFonts w:hint="eastAsia"/>
+                          <w:color w:val="auto"/>
+                        </w:rPr>
+                        <w:t>拉取远程分支</w:t>
+                      </w:r>
+                    </w:p>
+                  </w:txbxContent>
+                </v:textbox>
+                <w10:anchorlock/>
+              </v:roundrect>
+            </w:pict>
+          </mc:Fallback>
+        </mc:AlternateContent>
+      </w:r>
+    </w:p>
+    <w:p>
+      <w:pPr>
+        <w:ind w:firstLine="420"/>
+      </w:pPr>
+      <w:r>
+        <w:rPr>
+          <w:rFonts w:hint="eastAsia"/>
+        </w:rPr>
+        <w:t>3</w:t>
+      </w:r>
+      <w:r>
+        <w:rPr>
+          <w:rFonts w:hint="eastAsia"/>
+        </w:rPr>
+        <w:t>：或只需执行一条，直接重置到远程分支：</w:t>
+      </w:r>
+    </w:p>
+    <w:p>
+      <w:r>
+        <w:rPr>
+          <w:noProof/>
+        </w:rPr>
+        <mc:AlternateContent>
+          <mc:Choice Requires="wps">
+            <w:drawing>
+              <wp:inline distT="0" distB="0" distL="0" distR="0" wp14:anchorId="51068773" wp14:editId="02873A65">
+                <wp:extent cx="3166110" cy="268605"/>
+                <wp:effectExtent l="0" t="0" r="15240" b="12700"/>
+                <wp:docPr id="124" name="文本框 2"/>
+                <wp:cNvGraphicFramePr>
+                  <a:graphicFrameLocks xmlns:a="http://schemas.openxmlformats.org/drawingml/2006/main"/>
+                </wp:cNvGraphicFramePr>
+                <a:graphic xmlns:a="http://schemas.openxmlformats.org/drawingml/2006/main">
+                  <a:graphicData uri="http://schemas.microsoft.com/office/word/2010/wordprocessingShape">
+                    <wps:wsp>
+                      <wps:cNvSpPr txBox="1">
+                        <a:spLocks noChangeArrowheads="1"/>
+                      </wps:cNvSpPr>
+                      <wps:spPr bwMode="auto">
+                        <a:xfrm>
+                          <a:off x="0" y="0"/>
+                          <a:ext cx="3166110" cy="268605"/>
+                        </a:xfrm>
+                        <a:prstGeom prst="roundRect">
+                          <a:avLst>
+                            <a:gd name="adj" fmla="val 15872"/>
+                          </a:avLst>
+                        </a:prstGeom>
+                        <a:solidFill>
+                          <a:srgbClr val="E7E7FF"/>
+                        </a:solidFill>
+                        <a:ln w="12700" cap="rnd">
+                          <a:solidFill>
+                            <a:schemeClr val="bg2">
+                              <a:lumMod val="90000"/>
+                            </a:schemeClr>
+                          </a:solidFill>
+                          <a:round/>
+                          <a:headEnd/>
+                          <a:tailEnd/>
+                        </a:ln>
+                      </wps:spPr>
+                      <wps:txbx>
+                        <w:txbxContent>
+                          <w:p>
+                            <w:pPr>
+                              <w:pStyle w:val="a5"/>
+                            </w:pPr>
+                            <w:r>
+                              <w:rPr>
+                                <w:rFonts w:hint="eastAsia"/>
+                              </w:rPr>
+                              <w:t>git</w:t>
+                            </w:r>
+                            <w:r>
+                              <w:t xml:space="preserve"> reset --hard origin/&lt;branch&gt;</w:t>
+                            </w:r>
+                          </w:p>
+                        </w:txbxContent>
+                      </wps:txbx>
+                      <wps:bodyPr rot="0" vert="horz" wrap="square" lIns="72000" tIns="0" rIns="0" bIns="0" anchor="ctr" anchorCtr="0">
+                        <a:spAutoFit/>
+                      </wps:bodyPr>
+                    </wps:wsp>
+                  </a:graphicData>
+                </a:graphic>
+              </wp:inline>
+            </w:drawing>
+          </mc:Choice>
+          <mc:Fallback>
+            <w:pict>
+              <v:roundrect w14:anchorId="51068773" id="_x0000_s1054" style="width:249.3pt;height:21.15pt;visibility:visible;mso-wrap-style:square;mso-left-percent:-10001;mso-top-percent:-10001;mso-position-horizontal:absolute;mso-position-horizontal-relative:char;mso-position-vertical:absolute;mso-position-vertical-relative:line;mso-left-percent:-10001;mso-top-percent:-10001;v-text-anchor:middle" arcsize="10401f" o:gfxdata="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" fillcolor="#e7e7ff" strokecolor="#cfcdcd [2894]" strokeweight="1pt">
+                <v:stroke endcap="round"/>
+                <v:textbox style="mso-fit-shape-to-text:t" inset="2mm,0,0,0">
+                  <w:txbxContent>
+                    <w:p>
+                      <w:pPr>
+                        <w:pStyle w:val="a5"/>
+                      </w:pPr>
+                      <w:r>
+                        <w:rPr>
+                          <w:rFonts w:hint="eastAsia"/>
+                        </w:rPr>
+                        <w:t>git</w:t>
+                      </w:r>
+                      <w:r>
+                        <w:t xml:space="preserve"> reset --hard origin/&lt;branch&gt;</w:t>
                       </w:r>
                     </w:p>
                   </w:txbxContent>
@@ -6363,7 +6380,7 @@
           </mc:Choice>
           <mc:Fallback>
             <w:pict>
-              <v:roundrect w14:anchorId="4809D50B" id="_x0000_s1054" style="width:249.3pt;height:21.15pt;visibility:visible;mso-wrap-style:square;mso-left-percent:-10001;mso-top-percent:-10001;mso-position-horizontal:absolute;mso-position-horizontal-relative:char;mso-position-vertical:absolute;mso-position-vertical-relative:line;mso-left-percent:-10001;mso-top-percent:-10001;v-text-anchor:middle" arcsize="10401f" o:gfxdata="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" fillcolor="#e7e7ff" strokecolor="#cfcdcd [2894]" strokeweight="1pt">
+              <v:roundrect w14:anchorId="4809D50B" id="_x0000_s1055" style="width:249.3pt;height:21.15pt;visibility:visible;mso-wrap-style:square;mso-left-percent:-10001;mso-top-percent:-10001;mso-position-horizontal:absolute;mso-position-horizontal-relative:char;mso-position-vertical:absolute;mso-position-vertical-relative:line;mso-left-percent:-10001;mso-top-percent:-10001;v-text-anchor:middle" arcsize="10401f" o:gfxdata="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" fillcolor="#e7e7ff" strokecolor="#cfcdcd [2894]" strokeweight="1pt">
                 <v:stroke endcap="round"/>
                 <v:textbox style="mso-fit-shape-to-text:t" inset="2mm,0,0,0">
                   <w:txbxContent>
@@ -6520,7 +6537,7 @@
           </mc:Choice>
           <mc:Fallback>
             <w:pict>
-              <v:roundrect w14:anchorId="1685AD2E" id="_x0000_s1055" style="width:249.3pt;height:21.15pt;visibility:visible;mso-wrap-style:square;mso-left-percent:-10001;mso-top-percent:-10001;mso-position-horizontal:absolute;mso-position-horizontal-relative:char;mso-position-vertical:absolute;mso-position-vertical-relative:line;mso-left-percent:-10001;mso-top-percent:-10001;v-text-anchor:middle" arcsize="10401f" o:gfxdata="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" fillcolor="#e7e7ff" strokecolor="#cfcdcd [2894]" strokeweight="1pt">
+              <v:roundrect w14:anchorId="1685AD2E" id="_x0000_s1056" style="width:249.3pt;height:21.15pt;visibility:visible;mso-wrap-style:square;mso-left-percent:-10001;mso-top-percent:-10001;mso-position-horizontal:absolute;mso-position-horizontal-relative:char;mso-position-vertical:absolute;mso-position-vertical-relative:line;mso-left-percent:-10001;mso-top-percent:-10001;v-text-anchor:middle" arcsize="10401f" o:gfxdata="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" fillcolor="#e7e7ff" strokecolor="#cfcdcd [2894]" strokeweight="1pt">
                 <v:stroke endcap="round"/>
                 <v:textbox style="mso-fit-shape-to-text:t" inset="2mm,0,0,0">
                   <w:txbxContent>
@@ -6533,443 +6550,6 @@
                       </w:r>
                       <w:r>
                         <w:t>for-each-ref</w:t>
-                      </w:r>
-                    </w:p>
-                  </w:txbxContent>
-                </v:textbox>
-                <w10:anchorlock/>
-              </v:roundrect>
-            </w:pict>
-          </mc:Fallback>
-        </mc:AlternateContent>
-      </w:r>
-    </w:p>
-    <w:p>
-      <w:pPr>
-        <w:pStyle w:val="2"/>
-      </w:pPr>
-      <w:r>
-        <w:rPr>
-          <w:rFonts w:hint="eastAsia"/>
-        </w:rPr>
-        <w:t>▲</w:t>
-      </w:r>
-      <w:r>
-        <w:rPr>
-          <w:rFonts w:hint="eastAsia"/>
-          <w:color w:val="C00000"/>
-        </w:rPr>
-        <w:t>清理</w:t>
-      </w:r>
-      <w:r>
-        <w:rPr>
-          <w:rFonts w:hint="eastAsia"/>
-        </w:rPr>
-        <w:t>工作目录</w:t>
-      </w:r>
-      <w:r>
-        <w:rPr>
-          <w:rFonts w:hint="eastAsia"/>
-        </w:rPr>
-        <w:t>(</w:t>
-      </w:r>
-      <w:r>
-        <w:t>clean)</w:t>
-      </w:r>
-    </w:p>
-    <w:p>
-      <w:r>
-        <w:rPr>
-          <w:rFonts w:hint="eastAsia"/>
-        </w:rPr>
-        <w:t>清除未跟踪</w:t>
-      </w:r>
-      <w:r>
-        <w:rPr>
-          <w:rFonts w:hint="eastAsia"/>
-        </w:rPr>
-        <w:t>(</w:t>
-      </w:r>
-      <w:r>
-        <w:rPr>
-          <w:color w:val="C00000"/>
-        </w:rPr>
-        <w:t>Un</w:t>
-      </w:r>
-      <w:r>
-        <w:rPr>
-          <w:color w:val="C00000"/>
-        </w:rPr>
-        <w:t>tra</w:t>
-      </w:r>
-      <w:r>
-        <w:rPr>
-          <w:color w:val="C00000"/>
-        </w:rPr>
-        <w:t>cked</w:t>
-      </w:r>
-      <w:r>
-        <w:t>)</w:t>
-      </w:r>
-      <w:r>
-        <w:rPr>
-          <w:rFonts w:hint="eastAsia"/>
-        </w:rPr>
-        <w:t>的文件，</w:t>
-      </w:r>
-      <w:r>
-        <w:rPr>
-          <w:rFonts w:hint="eastAsia"/>
-        </w:rPr>
-        <w:t>直接删除不可还原</w:t>
-      </w:r>
-      <w:r>
-        <w:rPr>
-          <w:rFonts w:hint="eastAsia"/>
-        </w:rPr>
-        <w:t>：</w:t>
-      </w:r>
-    </w:p>
-    <w:p>
-      <w:r>
-        <w:rPr>
-          <w:noProof/>
-        </w:rPr>
-        <mc:AlternateContent>
-          <mc:Choice Requires="wps">
-            <w:drawing>
-              <wp:inline distT="0" distB="0" distL="0" distR="0" wp14:anchorId="461DECDD" wp14:editId="0514BD1F">
-                <wp:extent cx="3166110" cy="190500"/>
-                <wp:effectExtent l="0" t="0" r="15240" b="10160"/>
-                <wp:docPr id="122" name="文本框 2"/>
-                <wp:cNvGraphicFramePr>
-                  <a:graphicFrameLocks xmlns:a="http://schemas.openxmlformats.org/drawingml/2006/main"/>
-                </wp:cNvGraphicFramePr>
-                <a:graphic xmlns:a="http://schemas.openxmlformats.org/drawingml/2006/main">
-                  <a:graphicData uri="http://schemas.microsoft.com/office/word/2010/wordprocessingShape">
-                    <wps:wsp>
-                      <wps:cNvSpPr txBox="1">
-                        <a:spLocks noChangeArrowheads="1"/>
-                      </wps:cNvSpPr>
-                      <wps:spPr bwMode="auto">
-                        <a:xfrm>
-                          <a:off x="457200" y="3026833"/>
-                          <a:ext cx="3166110" cy="190500"/>
-                        </a:xfrm>
-                        <a:prstGeom prst="roundRect">
-                          <a:avLst>
-                            <a:gd name="adj" fmla="val 24991"/>
-                          </a:avLst>
-                        </a:prstGeom>
-                        <a:solidFill>
-                          <a:srgbClr val="E7E7FF"/>
-                        </a:solidFill>
-                        <a:ln w="12700" cap="rnd">
-                          <a:solidFill>
-                            <a:schemeClr val="bg2">
-                              <a:lumMod val="90000"/>
-                            </a:schemeClr>
-                          </a:solidFill>
-                          <a:round/>
-                          <a:headEnd/>
-                          <a:tailEnd/>
-                        </a:ln>
-                      </wps:spPr>
-                      <wps:txbx>
-                        <w:txbxContent>
-                          <w:p>
-                            <w:pPr>
-                              <w:pStyle w:val="a5"/>
-                            </w:pPr>
-                            <w:r>
-                              <w:t xml:space="preserve">git </w:t>
-                            </w:r>
-                            <w:r>
-                              <w:t>clean -d</w:t>
-                            </w:r>
-                            <w:r>
-                              <w:t xml:space="preserve"> </w:t>
-                            </w:r>
-                            <w:r>
-                              <w:rPr>
-                                <w:color w:val="auto"/>
-                              </w:rPr>
-                              <w:t>#</w:t>
-                            </w:r>
-                            <w:r>
-                              <w:rPr>
-                                <w:rFonts w:hint="eastAsia"/>
-                                <w:color w:val="auto"/>
-                              </w:rPr>
-                              <w:t>移除未跟踪及空子目录</w:t>
-                            </w:r>
-                            <w:r>
-                              <w:rPr>
-                                <w:rFonts w:hint="eastAsia"/>
-                              </w:rPr>
-                              <w:t>-</w:t>
-                            </w:r>
-                            <w:r>
-                              <w:t>f</w:t>
-                            </w:r>
-                            <w:r>
-                              <w:rPr>
-                                <w:rFonts w:hint="eastAsia"/>
-                                <w:color w:val="auto"/>
-                              </w:rPr>
-                              <w:t>强制</w:t>
-                            </w:r>
-                            <w:r>
-                              <w:rPr>
-                                <w:rFonts w:hint="eastAsia"/>
-                              </w:rPr>
-                              <w:t>-</w:t>
-                            </w:r>
-                            <w:r>
-                              <w:t>n</w:t>
-                            </w:r>
-                            <w:r>
-                              <w:rPr>
-                                <w:rFonts w:hint="eastAsia"/>
-                                <w:color w:val="auto"/>
-                              </w:rPr>
-                              <w:t>演练</w:t>
-                            </w:r>
-                          </w:p>
-                        </w:txbxContent>
-                      </wps:txbx>
-                      <wps:bodyPr rot="0" vert="horz" wrap="square" lIns="72000" tIns="0" rIns="0" bIns="0" anchor="ctr" anchorCtr="0">
-                        <a:spAutoFit/>
-                      </wps:bodyPr>
-                    </wps:wsp>
-                  </a:graphicData>
-                </a:graphic>
-              </wp:inline>
-            </w:drawing>
-          </mc:Choice>
-          <mc:Fallback>
-            <w:pict>
-              <v:roundrect w14:anchorId="461DECDD" id="_x0000_s1056" style="width:249.3pt;height:15pt;visibility:visible;mso-wrap-style:square;mso-left-percent:-10001;mso-top-percent:-10001;mso-position-horizontal:absolute;mso-position-horizontal-relative:char;mso-position-vertical:absolute;mso-position-vertical-relative:line;mso-left-percent:-10001;mso-top-percent:-10001;v-text-anchor:middle" arcsize="16378f" o:gfxdata="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" fillcolor="#e7e7ff" strokecolor="#cfcdcd [2894]" strokeweight="1pt">
-                <v:stroke endcap="round"/>
-                <v:textbox style="mso-fit-shape-to-text:t" inset="2mm,0,0,0">
-                  <w:txbxContent>
-                    <w:p>
-                      <w:pPr>
-                        <w:pStyle w:val="a5"/>
-                      </w:pPr>
-                      <w:r>
-                        <w:t xml:space="preserve">git </w:t>
-                      </w:r>
-                      <w:r>
-                        <w:t>clean -d</w:t>
-                      </w:r>
-                      <w:r>
-                        <w:t xml:space="preserve"> </w:t>
-                      </w:r>
-                      <w:r>
-                        <w:rPr>
-                          <w:color w:val="auto"/>
-                        </w:rPr>
-                        <w:t>#</w:t>
-                      </w:r>
-                      <w:r>
-                        <w:rPr>
-                          <w:rFonts w:hint="eastAsia"/>
-                          <w:color w:val="auto"/>
-                        </w:rPr>
-                        <w:t>移除未跟踪及空子目录</w:t>
-                      </w:r>
-                      <w:r>
-                        <w:rPr>
-                          <w:rFonts w:hint="eastAsia"/>
-                        </w:rPr>
-                        <w:t>-</w:t>
-                      </w:r>
-                      <w:r>
-                        <w:t>f</w:t>
-                      </w:r>
-                      <w:r>
-                        <w:rPr>
-                          <w:rFonts w:hint="eastAsia"/>
-                          <w:color w:val="auto"/>
-                        </w:rPr>
-                        <w:t>强制</w:t>
-                      </w:r>
-                      <w:r>
-                        <w:rPr>
-                          <w:rFonts w:hint="eastAsia"/>
-                        </w:rPr>
-                        <w:t>-</w:t>
-                      </w:r>
-                      <w:r>
-                        <w:t>n</w:t>
-                      </w:r>
-                      <w:r>
-                        <w:rPr>
-                          <w:rFonts w:hint="eastAsia"/>
-                          <w:color w:val="auto"/>
-                        </w:rPr>
-                        <w:t>演练</w:t>
-                      </w:r>
-                    </w:p>
-                  </w:txbxContent>
-                </v:textbox>
-                <w10:anchorlock/>
-              </v:roundrect>
-            </w:pict>
-          </mc:Fallback>
-        </mc:AlternateContent>
-      </w:r>
-    </w:p>
-    <w:p>
-      <w:r>
-        <w:rPr>
-          <w:rFonts w:hint="eastAsia"/>
-        </w:rPr>
-        <w:t>储藏到</w:t>
-      </w:r>
-      <w:r>
-        <w:rPr>
-          <w:rFonts w:hint="eastAsia"/>
-        </w:rPr>
-        <w:t>缓存区</w:t>
-      </w:r>
-      <w:r>
-        <w:rPr>
-          <w:rFonts w:hint="eastAsia"/>
-          <w:color w:val="C00000"/>
-        </w:rPr>
-        <w:t>stash</w:t>
-      </w:r>
-      <w:r>
-        <w:rPr>
-          <w:rFonts w:hint="eastAsia"/>
-        </w:rPr>
-        <w:t>再清理</w:t>
-      </w:r>
-      <w:r>
-        <w:rPr>
-          <w:rFonts w:hint="eastAsia"/>
-        </w:rPr>
-        <w:t>：</w:t>
-      </w:r>
-    </w:p>
-    <w:p>
-      <w:r>
-        <w:rPr>
-          <w:noProof/>
-        </w:rPr>
-        <mc:AlternateContent>
-          <mc:Choice Requires="wps">
-            <w:drawing>
-              <wp:inline distT="0" distB="0" distL="0" distR="0" wp14:anchorId="5237C471" wp14:editId="407801AF">
-                <wp:extent cx="3166110" cy="190500"/>
-                <wp:effectExtent l="0" t="0" r="15240" b="10160"/>
-                <wp:docPr id="123" name="文本框 2"/>
-                <wp:cNvGraphicFramePr>
-                  <a:graphicFrameLocks xmlns:a="http://schemas.openxmlformats.org/drawingml/2006/main"/>
-                </wp:cNvGraphicFramePr>
-                <a:graphic xmlns:a="http://schemas.openxmlformats.org/drawingml/2006/main">
-                  <a:graphicData uri="http://schemas.microsoft.com/office/word/2010/wordprocessingShape">
-                    <wps:wsp>
-                      <wps:cNvSpPr txBox="1">
-                        <a:spLocks noChangeArrowheads="1"/>
-                      </wps:cNvSpPr>
-                      <wps:spPr bwMode="auto">
-                        <a:xfrm>
-                          <a:off x="457200" y="3026833"/>
-                          <a:ext cx="3166110" cy="190500"/>
-                        </a:xfrm>
-                        <a:prstGeom prst="roundRect">
-                          <a:avLst>
-                            <a:gd name="adj" fmla="val 24991"/>
-                          </a:avLst>
-                        </a:prstGeom>
-                        <a:solidFill>
-                          <a:srgbClr val="E7E7FF"/>
-                        </a:solidFill>
-                        <a:ln w="12700" cap="rnd">
-                          <a:solidFill>
-                            <a:schemeClr val="bg2">
-                              <a:lumMod val="90000"/>
-                            </a:schemeClr>
-                          </a:solidFill>
-                          <a:round/>
-                          <a:headEnd/>
-                          <a:tailEnd/>
-                        </a:ln>
-                      </wps:spPr>
-                      <wps:txbx>
-                        <w:txbxContent>
-                          <w:p>
-                            <w:pPr>
-                              <w:pStyle w:val="a5"/>
-                            </w:pPr>
-                            <w:r>
-                              <w:t xml:space="preserve">git </w:t>
-                            </w:r>
-                            <w:r>
-                              <w:t>stash -</w:t>
-                            </w:r>
-                            <w:r>
-                              <w:t xml:space="preserve">u  </w:t>
-                            </w:r>
-                            <w:r>
-                              <w:rPr>
-                                <w:color w:val="auto"/>
-                              </w:rPr>
-                              <w:t>#</w:t>
-                            </w:r>
-                            <w:r>
-                              <w:rPr>
-                                <w:rFonts w:hint="eastAsia"/>
-                                <w:color w:val="auto"/>
-                              </w:rPr>
-                              <w:t>暂存包含未跟踪的文件</w:t>
-                            </w:r>
-                          </w:p>
-                        </w:txbxContent>
-                      </wps:txbx>
-                      <wps:bodyPr rot="0" vert="horz" wrap="square" lIns="72000" tIns="0" rIns="0" bIns="0" anchor="ctr" anchorCtr="0">
-                        <a:spAutoFit/>
-                      </wps:bodyPr>
-                    </wps:wsp>
-                  </a:graphicData>
-                </a:graphic>
-              </wp:inline>
-            </w:drawing>
-          </mc:Choice>
-          <mc:Fallback>
-            <w:pict>
-              <v:roundrect w14:anchorId="5237C471" id="_x0000_s1057" style="width:249.3pt;height:15pt;visibility:visible;mso-wrap-style:square;mso-left-percent:-10001;mso-top-percent:-10001;mso-position-horizontal:absolute;mso-position-horizontal-relative:char;mso-position-vertical:absolute;mso-position-vertical-relative:line;mso-left-percent:-10001;mso-top-percent:-10001;v-text-anchor:middle" arcsize="16378f" o:gfxdata="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" fillcolor="#e7e7ff" strokecolor="#cfcdcd [2894]" strokeweight="1pt">
-                <v:stroke endcap="round"/>
-                <v:textbox style="mso-fit-shape-to-text:t" inset="2mm,0,0,0">
-                  <w:txbxContent>
-                    <w:p>
-                      <w:pPr>
-                        <w:pStyle w:val="a5"/>
-                      </w:pPr>
-                      <w:r>
-                        <w:t xml:space="preserve">git </w:t>
-                      </w:r>
-                      <w:r>
-                        <w:t>stash -</w:t>
-                      </w:r>
-                      <w:r>
-                        <w:t xml:space="preserve">u  </w:t>
-                      </w:r>
-                      <w:r>
-                        <w:rPr>
-                          <w:color w:val="auto"/>
-                        </w:rPr>
-                        <w:t>#</w:t>
-                      </w:r>
-                      <w:r>
-                        <w:rPr>
-                          <w:rFonts w:hint="eastAsia"/>
-                          <w:color w:val="auto"/>
-                        </w:rPr>
-                        <w:t>暂存包含未跟踪的文件</w:t>
                       </w:r>
                     </w:p>
                   </w:txbxContent>
@@ -7082,7 +6662,7 @@
           </mc:Choice>
           <mc:Fallback>
             <w:pict>
-              <v:roundrect w14:anchorId="57CDE5A0" id="_x0000_s1058" style="width:249.3pt;height:54.25pt;visibility:visible;mso-wrap-style:square;mso-left-percent:-10001;mso-top-percent:-10001;mso-position-horizontal:absolute;mso-position-horizontal-relative:char;mso-position-vertical:absolute;mso-position-vertical-relative:line;mso-left-percent:-10001;mso-top-percent:-10001;v-text-anchor:middle" arcsize="8432f" o:gfxdata="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" fillcolor="#e7e7ff" strokecolor="#cfcdcd [2894]" strokeweight="1pt">
+              <v:roundrect w14:anchorId="57CDE5A0" id="_x0000_s1057" style="width:249.3pt;height:54.25pt;visibility:visible;mso-wrap-style:square;mso-left-percent:-10001;mso-top-percent:-10001;mso-position-horizontal:absolute;mso-position-horizontal-relative:char;mso-position-vertical:absolute;mso-position-vertical-relative:line;mso-left-percent:-10001;mso-top-percent:-10001;v-text-anchor:middle" arcsize="8432f" o:gfxdata="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" fillcolor="#e7e7ff" strokecolor="#cfcdcd [2894]" strokeweight="1pt">
                 <v:stroke endcap="round"/>
                 <v:textbox style="mso-fit-shape-to-text:t" inset="2mm,0,0,1mm">
                   <w:txbxContent>
@@ -7250,7 +6830,7 @@
           </mc:Choice>
           <mc:Fallback>
             <w:pict>
-              <v:roundrect w14:anchorId="4725ACED" id="_x0000_s1059" style="width:249.3pt;height:26.9pt;visibility:visible;mso-wrap-style:square;mso-left-percent:-10001;mso-top-percent:-10001;mso-position-horizontal:absolute;mso-position-horizontal-relative:char;mso-position-vertical:absolute;mso-position-vertical-relative:line;mso-left-percent:-10001;mso-top-percent:-10001;v-text-anchor:middle" arcsize="0" o:gfxdata="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" fillcolor="#e7e7ff" strokecolor="#cfcdcd [2894]" strokeweight="1pt">
+              <v:roundrect w14:anchorId="4725ACED" id="_x0000_s1058" style="width:249.3pt;height:26.9pt;visibility:visible;mso-wrap-style:square;mso-left-percent:-10001;mso-top-percent:-10001;mso-position-horizontal:absolute;mso-position-horizontal-relative:char;mso-position-vertical:absolute;mso-position-vertical-relative:line;mso-left-percent:-10001;mso-top-percent:-10001;v-text-anchor:middle" arcsize="0" o:gfxdata="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" fillcolor="#e7e7ff" strokecolor="#cfcdcd [2894]" strokeweight="1pt">
                 <v:stroke endcap="round"/>
                 <v:textbox style="mso-fit-shape-to-text:t" inset="2mm,0,0,1mm">
                   <w:txbxContent>
@@ -7504,7 +7084,7 @@
           </mc:Choice>
           <mc:Fallback>
             <w:pict>
-              <v:roundrect w14:anchorId="6EC26F57" id="_x0000_s1060" style="width:249.3pt;height:26.9pt;visibility:visible;mso-wrap-style:square;mso-left-percent:-10001;mso-top-percent:-10001;mso-position-horizontal:absolute;mso-position-horizontal-relative:char;mso-position-vertical:absolute;mso-position-vertical-relative:line;mso-left-percent:-10001;mso-top-percent:-10001;v-text-anchor:middle" arcsize="0" o:gfxdata="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" fillcolor="#e7e7ff" strokecolor="#cfcdcd [2894]" strokeweight="1pt">
+              <v:roundrect w14:anchorId="6EC26F57" id="_x0000_s1059" style="width:249.3pt;height:26.9pt;visibility:visible;mso-wrap-style:square;mso-left-percent:-10001;mso-top-percent:-10001;mso-position-horizontal:absolute;mso-position-horizontal-relative:char;mso-position-vertical:absolute;mso-position-vertical-relative:line;mso-left-percent:-10001;mso-top-percent:-10001;v-text-anchor:middle" arcsize="0" o:gfxdata="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" fillcolor="#e7e7ff" strokecolor="#cfcdcd [2894]" strokeweight="1pt">
                 <v:stroke endcap="round"/>
                 <v:textbox style="mso-fit-shape-to-text:t" inset="2mm,0,0,1mm">
                   <w:txbxContent>
@@ -7697,7 +7277,7 @@
           </mc:Choice>
           <mc:Fallback>
             <w:pict>
-              <v:roundrect w14:anchorId="5A35377F" id="_x0000_s1061" style="width:249.3pt;height:15pt;visibility:visible;mso-wrap-style:square;mso-left-percent:-10001;mso-top-percent:-10001;mso-position-horizontal:absolute;mso-position-horizontal-relative:char;mso-position-vertical:absolute;mso-position-vertical-relative:line;mso-left-percent:-10001;mso-top-percent:-10001;v-text-anchor:middle" arcsize="16378f" o:gfxdata="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" fillcolor="#e7e7ff" strokecolor="#cfcdcd [2894]" strokeweight="1pt">
+              <v:roundrect w14:anchorId="5A35377F" id="_x0000_s1060" style="width:249.3pt;height:15pt;visibility:visible;mso-wrap-style:square;mso-left-percent:-10001;mso-top-percent:-10001;mso-position-horizontal:absolute;mso-position-horizontal-relative:char;mso-position-vertical:absolute;mso-position-vertical-relative:line;mso-left-percent:-10001;mso-top-percent:-10001;v-text-anchor:middle" arcsize="16378f" o:gfxdata="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" fillcolor="#e7e7ff" strokecolor="#cfcdcd [2894]" strokeweight="1pt">
                 <v:stroke endcap="round"/>
                 <v:textbox style="mso-fit-shape-to-text:t" inset="2mm,0,0,0">
                   <w:txbxContent>
@@ -7831,7 +7411,7 @@
           </mc:Choice>
           <mc:Fallback>
             <w:pict>
-              <v:roundrect w14:anchorId="29A9026C" id="_x0000_s1062" style="width:249.3pt;height:36.2pt;visibility:visible;mso-wrap-style:square;mso-left-percent:-10001;mso-top-percent:-10001;mso-position-horizontal:absolute;mso-position-horizontal-relative:char;mso-position-vertical:absolute;mso-position-vertical-relative:line;mso-left-percent:-10001;mso-top-percent:-10001;v-text-anchor:middle" arcsize="0" o:gfxdata="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" fillcolor="#e7e7ff" strokecolor="#cfcdcd [2894]" strokeweight="1pt">
+              <v:roundrect w14:anchorId="29A9026C" id="_x0000_s1061" style="width:249.3pt;height:36.2pt;visibility:visible;mso-wrap-style:square;mso-left-percent:-10001;mso-top-percent:-10001;mso-position-horizontal:absolute;mso-position-horizontal-relative:char;mso-position-vertical:absolute;mso-position-vertical-relative:line;mso-left-percent:-10001;mso-top-percent:-10001;v-text-anchor:middle" arcsize="0" o:gfxdata="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" fillcolor="#e7e7ff" strokecolor="#cfcdcd [2894]" strokeweight="1pt">
                 <v:stroke endcap="round"/>
                 <v:textbox style="mso-fit-shape-to-text:t" inset="2mm,0,0,1mm">
                   <w:txbxContent>
@@ -7955,7 +7535,7 @@
           </mc:Choice>
           <mc:Fallback>
             <w:pict>
-              <v:roundrect w14:anchorId="514814D0" id="_x0000_s1063" style="width:249.3pt;height:36.2pt;visibility:visible;mso-wrap-style:square;mso-left-percent:-10001;mso-top-percent:-10001;mso-position-horizontal:absolute;mso-position-horizontal-relative:char;mso-position-vertical:absolute;mso-position-vertical-relative:line;mso-left-percent:-10001;mso-top-percent:-10001;v-text-anchor:middle" arcsize="0" o:gfxdata="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" fillcolor="#e7e7ff" strokecolor="#cfcdcd [2894]" strokeweight="1pt">
+              <v:roundrect w14:anchorId="514814D0" id="_x0000_s1062" style="width:249.3pt;height:36.2pt;visibility:visible;mso-wrap-style:square;mso-left-percent:-10001;mso-top-percent:-10001;mso-position-horizontal:absolute;mso-position-horizontal-relative:char;mso-position-vertical:absolute;mso-position-vertical-relative:line;mso-left-percent:-10001;mso-top-percent:-10001;v-text-anchor:middle" arcsize="0" o:gfxdata="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" fillcolor="#e7e7ff" strokecolor="#cfcdcd [2894]" strokeweight="1pt">
                 <v:stroke endcap="round"/>
                 <v:textbox style="mso-fit-shape-to-text:t" inset="2mm,0,0,0">
                   <w:txbxContent>
@@ -7984,6 +7564,194 @@
                           <w:szCs w:val="18"/>
                         </w:rPr>
                         <w:t>'</w:t>
+                      </w:r>
+                    </w:p>
+                  </w:txbxContent>
+                </v:textbox>
+                <w10:anchorlock/>
+              </v:roundrect>
+            </w:pict>
+          </mc:Fallback>
+        </mc:AlternateContent>
+      </w:r>
+    </w:p>
+    <w:p>
+      <w:pPr>
+        <w:pStyle w:val="2"/>
+      </w:pPr>
+      <w:r>
+        <w:rPr>
+          <w:rFonts w:hint="eastAsia"/>
+        </w:rPr>
+        <w:t>查看所有现有配置设置：</w:t>
+      </w:r>
+    </w:p>
+    <w:p>
+      <w:r>
+        <w:rPr>
+          <w:noProof/>
+        </w:rPr>
+        <mc:AlternateContent>
+          <mc:Choice Requires="wps">
+            <w:drawing>
+              <wp:inline distT="0" distB="0" distL="0" distR="0" wp14:anchorId="1533F97B" wp14:editId="05F6ADCB">
+                <wp:extent cx="3282950" cy="332740"/>
+                <wp:effectExtent l="0" t="0" r="12700" b="12700"/>
+                <wp:docPr id="128" name="文本框 2"/>
+                <wp:cNvGraphicFramePr>
+                  <a:graphicFrameLocks xmlns:a="http://schemas.openxmlformats.org/drawingml/2006/main"/>
+                </wp:cNvGraphicFramePr>
+                <a:graphic xmlns:a="http://schemas.openxmlformats.org/drawingml/2006/main">
+                  <a:graphicData uri="http://schemas.microsoft.com/office/word/2010/wordprocessingShape">
+                    <wps:wsp>
+                      <wps:cNvSpPr txBox="1">
+                        <a:spLocks noChangeArrowheads="1"/>
+                      </wps:cNvSpPr>
+                      <wps:spPr bwMode="auto">
+                        <a:xfrm>
+                          <a:off x="0" y="0"/>
+                          <a:ext cx="3282950" cy="332740"/>
+                        </a:xfrm>
+                        <a:prstGeom prst="roundRect">
+                          <a:avLst>
+                            <a:gd name="adj" fmla="val 0"/>
+                          </a:avLst>
+                        </a:prstGeom>
+                        <a:solidFill>
+                          <a:srgbClr val="E7E7FF"/>
+                        </a:solidFill>
+                        <a:ln w="12700" cap="rnd">
+                          <a:solidFill>
+                            <a:schemeClr val="bg2">
+                              <a:lumMod val="90000"/>
+                            </a:schemeClr>
+                          </a:solidFill>
+                          <a:round/>
+                          <a:headEnd/>
+                          <a:tailEnd/>
+                        </a:ln>
+                      </wps:spPr>
+                      <wps:txbx>
+                        <w:txbxContent>
+                          <w:p>
+                            <w:pPr>
+                              <w:pStyle w:val="a5"/>
+                            </w:pPr>
+                            <w:r>
+                              <w:t xml:space="preserve">git </w:t>
+                            </w:r>
+                            <w:r>
+                              <w:t>config –list</w:t>
+                            </w:r>
+                          </w:p>
+                          <w:p>
+                            <w:pPr>
+                              <w:pStyle w:val="a5"/>
+                            </w:pPr>
+                            <w:r>
+                              <w:t>git config --list --show-origin</w:t>
+                            </w:r>
+                            <w:r>
+                              <w:rPr>
+                                <w:rFonts w:hint="eastAsia"/>
+                              </w:rPr>
+                              <w:t xml:space="preserve"> </w:t>
+                            </w:r>
+                            <w:r>
+                              <w:rPr>
+                                <w:color w:val="auto"/>
+                              </w:rPr>
+                              <w:t>#</w:t>
+                            </w:r>
+                            <w:r>
+                              <w:rPr>
+                                <w:rFonts w:hint="eastAsia"/>
+                                <w:color w:val="auto"/>
+                              </w:rPr>
+                              <w:t>查看</w:t>
+                            </w:r>
+                            <w:r>
+                              <w:rPr>
+                                <w:rFonts w:hint="eastAsia"/>
+                                <w:color w:val="auto"/>
+                              </w:rPr>
+                              <w:t>config</w:t>
+                            </w:r>
+                            <w:r>
+                              <w:rPr>
+                                <w:rFonts w:hint="eastAsia"/>
+                                <w:color w:val="auto"/>
+                              </w:rPr>
+                              <w:t>目录</w:t>
+                            </w:r>
+                          </w:p>
+                        </w:txbxContent>
+                      </wps:txbx>
+                      <wps:bodyPr rot="0" vert="horz" wrap="square" lIns="72000" tIns="0" rIns="0" bIns="0" anchor="ctr" anchorCtr="0">
+                        <a:spAutoFit/>
+                      </wps:bodyPr>
+                    </wps:wsp>
+                  </a:graphicData>
+                </a:graphic>
+              </wp:inline>
+            </w:drawing>
+          </mc:Choice>
+          <mc:Fallback>
+            <w:pict>
+              <v:roundrect w14:anchorId="1533F97B" id="_x0000_s1063" style="width:258.5pt;height:26.2pt;visibility:visible;mso-wrap-style:square;mso-left-percent:-10001;mso-top-percent:-10001;mso-position-horizontal:absolute;mso-position-horizontal-relative:char;mso-position-vertical:absolute;mso-position-vertical-relative:line;mso-left-percent:-10001;mso-top-percent:-10001;v-text-anchor:middle" arcsize="0" o:gfxdata="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" fillcolor="#e7e7ff" strokecolor="#cfcdcd [2894]" strokeweight="1pt">
+                <v:stroke endcap="round"/>
+                <v:textbox style="mso-fit-shape-to-text:t" inset="2mm,0,0,0">
+                  <w:txbxContent>
+                    <w:p>
+                      <w:pPr>
+                        <w:pStyle w:val="a5"/>
+                      </w:pPr>
+                      <w:r>
+                        <w:t xml:space="preserve">git </w:t>
+                      </w:r>
+                      <w:r>
+                        <w:t>config –list</w:t>
+                      </w:r>
+                    </w:p>
+                    <w:p>
+                      <w:pPr>
+                        <w:pStyle w:val="a5"/>
+                      </w:pPr>
+                      <w:r>
+                        <w:t>git config --list --show-origin</w:t>
+                      </w:r>
+                      <w:r>
+                        <w:rPr>
+                          <w:rFonts w:hint="eastAsia"/>
+                        </w:rPr>
+                        <w:t xml:space="preserve"> </w:t>
+                      </w:r>
+                      <w:r>
+                        <w:rPr>
+                          <w:color w:val="auto"/>
+                        </w:rPr>
+                        <w:t>#</w:t>
+                      </w:r>
+                      <w:r>
+                        <w:rPr>
+                          <w:rFonts w:hint="eastAsia"/>
+                          <w:color w:val="auto"/>
+                        </w:rPr>
+                        <w:t>查看</w:t>
+                      </w:r>
+                      <w:r>
+                        <w:rPr>
+                          <w:rFonts w:hint="eastAsia"/>
+                          <w:color w:val="auto"/>
+                        </w:rPr>
+                        <w:t>config</w:t>
+                      </w:r>
+                      <w:r>
+                        <w:rPr>
+                          <w:rFonts w:hint="eastAsia"/>
+                          <w:color w:val="auto"/>
+                        </w:rPr>
+                        <w:t>目录</w:t>
                       </w:r>
                     </w:p>
                   </w:txbxContent>
@@ -8171,194 +7939,6 @@
         <w:rPr>
           <w:rFonts w:hint="eastAsia"/>
         </w:rPr>
-        <w:t>查看所有现有配置设置：</w:t>
-      </w:r>
-    </w:p>
-    <w:p>
-      <w:r>
-        <w:rPr>
-          <w:noProof/>
-        </w:rPr>
-        <mc:AlternateContent>
-          <mc:Choice Requires="wps">
-            <w:drawing>
-              <wp:inline distT="0" distB="0" distL="0" distR="0" wp14:anchorId="38F9FFB3" wp14:editId="69D35A47">
-                <wp:extent cx="3282950" cy="332740"/>
-                <wp:effectExtent l="0" t="0" r="12700" b="12700"/>
-                <wp:docPr id="128" name="文本框 2"/>
-                <wp:cNvGraphicFramePr>
-                  <a:graphicFrameLocks xmlns:a="http://schemas.openxmlformats.org/drawingml/2006/main"/>
-                </wp:cNvGraphicFramePr>
-                <a:graphic xmlns:a="http://schemas.openxmlformats.org/drawingml/2006/main">
-                  <a:graphicData uri="http://schemas.microsoft.com/office/word/2010/wordprocessingShape">
-                    <wps:wsp>
-                      <wps:cNvSpPr txBox="1">
-                        <a:spLocks noChangeArrowheads="1"/>
-                      </wps:cNvSpPr>
-                      <wps:spPr bwMode="auto">
-                        <a:xfrm>
-                          <a:off x="0" y="0"/>
-                          <a:ext cx="3282950" cy="332740"/>
-                        </a:xfrm>
-                        <a:prstGeom prst="roundRect">
-                          <a:avLst>
-                            <a:gd name="adj" fmla="val 0"/>
-                          </a:avLst>
-                        </a:prstGeom>
-                        <a:solidFill>
-                          <a:srgbClr val="E7E7FF"/>
-                        </a:solidFill>
-                        <a:ln w="12700" cap="rnd">
-                          <a:solidFill>
-                            <a:schemeClr val="bg2">
-                              <a:lumMod val="90000"/>
-                            </a:schemeClr>
-                          </a:solidFill>
-                          <a:round/>
-                          <a:headEnd/>
-                          <a:tailEnd/>
-                        </a:ln>
-                      </wps:spPr>
-                      <wps:txbx>
-                        <w:txbxContent>
-                          <w:p>
-                            <w:pPr>
-                              <w:pStyle w:val="a5"/>
-                            </w:pPr>
-                            <w:r>
-                              <w:t xml:space="preserve">git </w:t>
-                            </w:r>
-                            <w:r>
-                              <w:t>config –list</w:t>
-                            </w:r>
-                          </w:p>
-                          <w:p>
-                            <w:pPr>
-                              <w:pStyle w:val="a5"/>
-                            </w:pPr>
-                            <w:r>
-                              <w:t>git config --list --show-origin</w:t>
-                            </w:r>
-                            <w:r>
-                              <w:rPr>
-                                <w:rFonts w:hint="eastAsia"/>
-                              </w:rPr>
-                              <w:t xml:space="preserve"> </w:t>
-                            </w:r>
-                            <w:r>
-                              <w:rPr>
-                                <w:color w:val="auto"/>
-                              </w:rPr>
-                              <w:t>#</w:t>
-                            </w:r>
-                            <w:r>
-                              <w:rPr>
-                                <w:rFonts w:hint="eastAsia"/>
-                                <w:color w:val="auto"/>
-                              </w:rPr>
-                              <w:t>查看</w:t>
-                            </w:r>
-                            <w:r>
-                              <w:rPr>
-                                <w:rFonts w:hint="eastAsia"/>
-                                <w:color w:val="auto"/>
-                              </w:rPr>
-                              <w:t>config</w:t>
-                            </w:r>
-                            <w:r>
-                              <w:rPr>
-                                <w:rFonts w:hint="eastAsia"/>
-                                <w:color w:val="auto"/>
-                              </w:rPr>
-                              <w:t>目录</w:t>
-                            </w:r>
-                          </w:p>
-                        </w:txbxContent>
-                      </wps:txbx>
-                      <wps:bodyPr rot="0" vert="horz" wrap="square" lIns="72000" tIns="0" rIns="0" bIns="0" anchor="ctr" anchorCtr="0">
-                        <a:spAutoFit/>
-                      </wps:bodyPr>
-                    </wps:wsp>
-                  </a:graphicData>
-                </a:graphic>
-              </wp:inline>
-            </w:drawing>
-          </mc:Choice>
-          <mc:Fallback>
-            <w:pict>
-              <v:roundrect w14:anchorId="38F9FFB3" id="_x0000_s1065" style="width:258.5pt;height:26.2pt;visibility:visible;mso-wrap-style:square;mso-left-percent:-10001;mso-top-percent:-10001;mso-position-horizontal:absolute;mso-position-horizontal-relative:char;mso-position-vertical:absolute;mso-position-vertical-relative:line;mso-left-percent:-10001;mso-top-percent:-10001;v-text-anchor:middle" arcsize="0" o:gfxdata="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" fillcolor="#e7e7ff" strokecolor="#cfcdcd [2894]" strokeweight="1pt">
-                <v:stroke endcap="round"/>
-                <v:textbox style="mso-fit-shape-to-text:t" inset="2mm,0,0,0">
-                  <w:txbxContent>
-                    <w:p>
-                      <w:pPr>
-                        <w:pStyle w:val="a5"/>
-                      </w:pPr>
-                      <w:r>
-                        <w:t xml:space="preserve">git </w:t>
-                      </w:r>
-                      <w:r>
-                        <w:t>config –list</w:t>
-                      </w:r>
-                    </w:p>
-                    <w:p>
-                      <w:pPr>
-                        <w:pStyle w:val="a5"/>
-                      </w:pPr>
-                      <w:r>
-                        <w:t>git config --list --show-origin</w:t>
-                      </w:r>
-                      <w:r>
-                        <w:rPr>
-                          <w:rFonts w:hint="eastAsia"/>
-                        </w:rPr>
-                        <w:t xml:space="preserve"> </w:t>
-                      </w:r>
-                      <w:r>
-                        <w:rPr>
-                          <w:color w:val="auto"/>
-                        </w:rPr>
-                        <w:t>#</w:t>
-                      </w:r>
-                      <w:r>
-                        <w:rPr>
-                          <w:rFonts w:hint="eastAsia"/>
-                          <w:color w:val="auto"/>
-                        </w:rPr>
-                        <w:t>查看</w:t>
-                      </w:r>
-                      <w:r>
-                        <w:rPr>
-                          <w:rFonts w:hint="eastAsia"/>
-                          <w:color w:val="auto"/>
-                        </w:rPr>
-                        <w:t>config</w:t>
-                      </w:r>
-                      <w:r>
-                        <w:rPr>
-                          <w:rFonts w:hint="eastAsia"/>
-                          <w:color w:val="auto"/>
-                        </w:rPr>
-                        <w:t>目录</w:t>
-                      </w:r>
-                    </w:p>
-                  </w:txbxContent>
-                </v:textbox>
-                <w10:anchorlock/>
-              </v:roundrect>
-            </w:pict>
-          </mc:Fallback>
-        </mc:AlternateContent>
-      </w:r>
-    </w:p>
-    <w:p>
-      <w:pPr>
-        <w:pStyle w:val="2"/>
-      </w:pPr>
-      <w:r>
-        <w:rPr>
-          <w:rFonts w:hint="eastAsia"/>
-        </w:rPr>
         <w:t>！出现</w:t>
       </w:r>
       <w:r>
@@ -8885,7 +8465,7 @@
           </mc:Choice>
           <mc:Fallback>
             <w:pict>
-              <v:roundrect w14:anchorId="6F865BCE" id="_x0000_s1066" style="width:249.3pt;height:92.1pt;visibility:visible;mso-wrap-style:square;mso-left-percent:-10001;mso-top-percent:-10001;mso-position-horizontal:absolute;mso-position-horizontal-relative:char;mso-position-vertical:absolute;mso-position-vertical-relative:line;mso-left-percent:-10001;mso-top-percent:-10001;v-text-anchor:middle" arcsize="0" o:gfxdata="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" fillcolor="#e7e7ff" strokecolor="#cfcdcd [2894]" strokeweight="1pt">
+              <v:roundrect w14:anchorId="6F865BCE" id="_x0000_s1065" style="width:249.3pt;height:92.1pt;visibility:visible;mso-wrap-style:square;mso-left-percent:-10001;mso-top-percent:-10001;mso-position-horizontal:absolute;mso-position-horizontal-relative:char;mso-position-vertical:absolute;mso-position-vertical-relative:line;mso-left-percent:-10001;mso-top-percent:-10001;v-text-anchor:middle" arcsize="0" o:gfxdata="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" fillcolor="#e7e7ff" strokecolor="#cfcdcd [2894]" strokeweight="1pt">
                 <v:stroke endcap="round"/>
                 <v:textbox style="mso-fit-shape-to-text:t" inset="2mm,0,0,0">
                   <w:txbxContent>
@@ -9699,7 +9279,7 @@
           </mc:Choice>
           <mc:Fallback>
             <w:pict>
-              <v:roundrect w14:anchorId="51DDC944" id="_x0000_s1067" style="width:249.3pt;height:29.95pt;visibility:visible;mso-wrap-style:square;mso-left-percent:-10001;mso-top-percent:-10001;mso-position-horizontal:absolute;mso-position-horizontal-relative:char;mso-position-vertical:absolute;mso-position-vertical-relative:line;mso-left-percent:-10001;mso-top-percent:-10001;v-text-anchor:middle" arcsize="0" o:gfxdata="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" fillcolor="#e7e7ff" strokecolor="#cfcdcd [2894]" strokeweight="1pt">
+              <v:roundrect w14:anchorId="51DDC944" id="_x0000_s1066" style="width:249.3pt;height:29.95pt;visibility:visible;mso-wrap-style:square;mso-left-percent:-10001;mso-top-percent:-10001;mso-position-horizontal:absolute;mso-position-horizontal-relative:char;mso-position-vertical:absolute;mso-position-vertical-relative:line;mso-left-percent:-10001;mso-top-percent:-10001;v-text-anchor:middle" arcsize="0" o:gfxdata="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" fillcolor="#e7e7ff" strokecolor="#cfcdcd [2894]" strokeweight="1pt">
                 <v:stroke endcap="round"/>
                 <v:textbox style="mso-fit-shape-to-text:t" inset="2mm,0,0,1mm">
                   <w:txbxContent>
@@ -10048,7 +9628,7 @@
         <w:color w:val="333333"/>
         <w:shd w:val="clear" w:color="auto" w:fill="FFFFFF"/>
       </w:rPr>
-      <w:instrText>1</w:instrText>
+      <w:instrText>2</w:instrText>
     </w:r>
     <w:r>
       <w:rPr>
@@ -10089,7 +9669,7 @@
         <w:color w:val="333333"/>
         <w:shd w:val="clear" w:color="auto" w:fill="FFFFFF"/>
       </w:rPr>
-      <w:t>1</w:t>
+      <w:t>3</w:t>
     </w:r>
     <w:r>
       <w:rPr>
@@ -10188,7 +9768,7 @@
         <w:color w:val="333333"/>
         <w:shd w:val="clear" w:color="auto" w:fill="FFFFFF"/>
       </w:rPr>
-      <w:instrText>1</w:instrText>
+      <w:instrText>2</w:instrText>
     </w:r>
     <w:r>
       <w:rPr>
@@ -10221,7 +9801,7 @@
         <w:color w:val="333333"/>
         <w:shd w:val="clear" w:color="auto" w:fill="FFFFFF"/>
       </w:rPr>
-      <w:t>2</w:t>
+      <w:t>4</w:t>
     </w:r>
     <w:r>
       <w:rPr>

</xml_diff>

<commit_message>
[2022-07-22 12:06:16] commit: new v13
</commit_message>
<xml_diff>
--- a/SECTOR-B/Git词典（速查版）.docx
+++ b/SECTOR-B/Git词典（速查版）.docx
@@ -231,7 +231,6 @@
                             <w:pPr>
                               <w:pStyle w:val="a5"/>
                               <w:rPr>
-                                <w:rFonts w:hint="eastAsia"/>
                                 <w:color w:val="auto"/>
                               </w:rPr>
                             </w:pPr>
@@ -239,13 +238,7 @@
                               <w:t xml:space="preserve">git </w:t>
                             </w:r>
                             <w:r>
-                              <w:t xml:space="preserve">add </w:t>
-                            </w:r>
-                            <w:r>
-                              <w:t>-u</w:t>
-                            </w:r>
-                            <w:r>
-                              <w:t xml:space="preserve">   </w:t>
+                              <w:t xml:space="preserve">add -u   </w:t>
                             </w:r>
                             <w:r>
                               <w:rPr>
@@ -432,11 +425,6 @@
       </w:r>
     </w:p>
     <w:p>
-      <w:pPr>
-        <w:rPr>
-          <w:rFonts w:hint="eastAsia"/>
-        </w:rPr>
-      </w:pPr>
       <w:r>
         <w:rPr>
           <w:noProof/>
@@ -487,7 +475,6 @@
                             <w:pPr>
                               <w:pStyle w:val="a5"/>
                               <w:rPr>
-                                <w:rFonts w:hint="eastAsia"/>
                                 <w:color w:val="auto"/>
                               </w:rPr>
                             </w:pPr>
@@ -495,10 +482,7 @@
                               <w:t xml:space="preserve">git </w:t>
                             </w:r>
                             <w:r>
-                              <w:t>commit -am 'message'</w:t>
-                            </w:r>
-                            <w:r>
-                              <w:t xml:space="preserve"> </w:t>
+                              <w:t xml:space="preserve">commit -am 'message' </w:t>
                             </w:r>
                             <w:r>
                               <w:rPr>
@@ -512,6 +496,56 @@
                                 <w:color w:val="auto"/>
                               </w:rPr>
                               <w:t>添加提交所有跟踪并写说明</w:t>
+                            </w:r>
+                          </w:p>
+                          <w:p>
+                            <w:pPr>
+                              <w:pStyle w:val="a5"/>
+                              <w:rPr>
+                                <w:rFonts w:hint="eastAsia"/>
+                                <w:color w:val="auto"/>
+                              </w:rPr>
+                            </w:pPr>
+                            <w:r>
+                              <w:t xml:space="preserve">git </w:t>
+                            </w:r>
+                            <w:r>
+                              <w:t>commit</w:t>
+                            </w:r>
+                            <w:r>
+                              <w:t xml:space="preserve"> -u</w:t>
+                            </w:r>
+                            <w:r>
+                              <w:t xml:space="preserve"> -am 'message' </w:t>
+                            </w:r>
+                            <w:r>
+                              <w:rPr>
+                                <w:color w:val="auto"/>
+                              </w:rPr>
+                              <w:t>#</w:t>
+                            </w:r>
+                            <w:r>
+                              <w:rPr>
+                                <w:rFonts w:hint="eastAsia"/>
+                                <w:color w:val="auto"/>
+                              </w:rPr>
+                              <w:t>使用</w:t>
+                            </w:r>
+                            <w:r>
+                              <w:rPr>
+                                <w:rFonts w:hint="eastAsia"/>
+                              </w:rPr>
+                              <w:t>-</w:t>
+                            </w:r>
+                            <w:r>
+                              <w:t>u</w:t>
+                            </w:r>
+                            <w:r>
+                              <w:rPr>
+                                <w:rFonts w:hint="eastAsia"/>
+                                <w:color w:val="auto"/>
+                              </w:rPr>
+                              <w:t>只添加跟踪的</w:t>
                             </w:r>
                           </w:p>
                         </w:txbxContent>
@@ -535,7 +569,6 @@
                       <w:pPr>
                         <w:pStyle w:val="a5"/>
                         <w:rPr>
-                          <w:rFonts w:hint="eastAsia"/>
                           <w:color w:val="auto"/>
                         </w:rPr>
                       </w:pPr>
@@ -543,10 +576,7 @@
                         <w:t xml:space="preserve">git </w:t>
                       </w:r>
                       <w:r>
-                        <w:t>commit -am 'message'</w:t>
-                      </w:r>
-                      <w:r>
-                        <w:t xml:space="preserve"> </w:t>
+                        <w:t xml:space="preserve">commit -am 'message' </w:t>
                       </w:r>
                       <w:r>
                         <w:rPr>
@@ -560,6 +590,56 @@
                           <w:color w:val="auto"/>
                         </w:rPr>
                         <w:t>添加提交所有跟踪并写说明</w:t>
+                      </w:r>
+                    </w:p>
+                    <w:p>
+                      <w:pPr>
+                        <w:pStyle w:val="a5"/>
+                        <w:rPr>
+                          <w:rFonts w:hint="eastAsia"/>
+                          <w:color w:val="auto"/>
+                        </w:rPr>
+                      </w:pPr>
+                      <w:r>
+                        <w:t xml:space="preserve">git </w:t>
+                      </w:r>
+                      <w:r>
+                        <w:t>commit</w:t>
+                      </w:r>
+                      <w:r>
+                        <w:t xml:space="preserve"> -u</w:t>
+                      </w:r>
+                      <w:r>
+                        <w:t xml:space="preserve"> -am 'message' </w:t>
+                      </w:r>
+                      <w:r>
+                        <w:rPr>
+                          <w:color w:val="auto"/>
+                        </w:rPr>
+                        <w:t>#</w:t>
+                      </w:r>
+                      <w:r>
+                        <w:rPr>
+                          <w:rFonts w:hint="eastAsia"/>
+                          <w:color w:val="auto"/>
+                        </w:rPr>
+                        <w:t>使用</w:t>
+                      </w:r>
+                      <w:r>
+                        <w:rPr>
+                          <w:rFonts w:hint="eastAsia"/>
+                        </w:rPr>
+                        <w:t>-</w:t>
+                      </w:r>
+                      <w:r>
+                        <w:t>u</w:t>
+                      </w:r>
+                      <w:r>
+                        <w:rPr>
+                          <w:rFonts w:hint="eastAsia"/>
+                          <w:color w:val="auto"/>
+                        </w:rPr>
+                        <w:t>只添加跟踪的</w:t>
                       </w:r>
                     </w:p>
                   </w:txbxContent>
@@ -1195,13 +1275,6 @@
                               </w:rPr>
                               <w:t>的版本</w:t>
                             </w:r>
-                            <w:r>
-                              <w:rPr>
-                                <w:rFonts w:hint="eastAsia"/>
-                                <w:color w:val="auto"/>
-                              </w:rPr>
-                              <w:t>#</w:t>
-                            </w:r>
                           </w:p>
                         </w:txbxContent>
                       </wps:txbx>
@@ -1287,13 +1360,6 @@
                           <w:color w:val="auto"/>
                         </w:rPr>
                         <w:t>的版本</w:t>
-                      </w:r>
-                      <w:r>
-                        <w:rPr>
-                          <w:rFonts w:hint="eastAsia"/>
-                          <w:color w:val="auto"/>
-                        </w:rPr>
-                        <w:t>#</w:t>
                       </w:r>
                     </w:p>
                   </w:txbxContent>
@@ -2366,7 +2432,7 @@
                               <w:t xml:space="preserve">log -3 </w:t>
                             </w:r>
                             <w:r>
-                              <w:t>–</w:t>
+                              <w:t>--</w:t>
                             </w:r>
                             <w:r>
                               <w:t>stat</w:t>
@@ -2455,7 +2521,7 @@
                         <w:t xml:space="preserve">log -3 </w:t>
                       </w:r>
                       <w:r>
-                        <w:t>–</w:t>
+                        <w:t>--</w:t>
                       </w:r>
                       <w:r>
                         <w:t>stat</w:t>
@@ -9580,7 +9646,7 @@
         <w:color w:val="333333"/>
         <w:shd w:val="clear" w:color="auto" w:fill="FFFFFF"/>
       </w:rPr>
-      <w:instrText>2</w:instrText>
+      <w:instrText>1</w:instrText>
     </w:r>
     <w:r>
       <w:rPr>
@@ -9621,7 +9687,7 @@
         <w:color w:val="333333"/>
         <w:shd w:val="clear" w:color="auto" w:fill="FFFFFF"/>
       </w:rPr>
-      <w:t>3</w:t>
+      <w:t>1</w:t>
     </w:r>
     <w:r>
       <w:rPr>
@@ -9720,7 +9786,7 @@
         <w:color w:val="333333"/>
         <w:shd w:val="clear" w:color="auto" w:fill="FFFFFF"/>
       </w:rPr>
-      <w:instrText>2</w:instrText>
+      <w:instrText>1</w:instrText>
     </w:r>
     <w:r>
       <w:rPr>
@@ -9753,7 +9819,7 @@
         <w:color w:val="333333"/>
         <w:shd w:val="clear" w:color="auto" w:fill="FFFFFF"/>
       </w:rPr>
-      <w:t>4</w:t>
+      <w:t>2</w:t>
     </w:r>
     <w:r>
       <w:rPr>

</xml_diff>

<commit_message>
[2022-07-26 10:12:27] commit: 更新速查版 v14
</commit_message>
<xml_diff>
--- a/SECTOR-B/Git词典（速查版）.docx
+++ b/SECTOR-B/Git词典（速查版）.docx
@@ -81,7 +81,586 @@
           <w:sz w:val="32"/>
           <w:szCs w:val="32"/>
         </w:rPr>
-        <w:t>3</w:t>
+        <w:t>4</w:t>
+      </w:r>
+    </w:p>
+    <w:p>
+      <w:pPr>
+        <w:pStyle w:val="2"/>
+        <w:rPr>
+          <w:rFonts w:ascii="宋体" w:hAnsi="宋体"/>
+        </w:rPr>
+      </w:pPr>
+      <w:r>
+        <w:rPr>
+          <w:color w:val="D83931"/>
+        </w:rPr>
+        <w:t>快捷指令</w:t>
+      </w:r>
+      <w:r>
+        <w:t>参考</w:t>
+      </w:r>
+    </w:p>
+    <w:p>
+      <w:r>
+        <w:t>需执行批处理文件进行一次性设置，下载后执行：</w:t>
+      </w:r>
+      <w:r>
+        <w:t>GitSet_utf-8.bat</w:t>
+      </w:r>
+    </w:p>
+    <w:p>
+      <w:pPr>
+        <w:rPr>
+          <w:rFonts w:hint="eastAsia"/>
+        </w:rPr>
+      </w:pPr>
+      <w:r>
+        <w:rPr>
+          <w:noProof/>
+        </w:rPr>
+        <mc:AlternateContent>
+          <mc:Choice Requires="wps">
+            <w:drawing>
+              <wp:inline distT="0" distB="0" distL="0" distR="0" wp14:anchorId="2BB24169" wp14:editId="70842D23">
+                <wp:extent cx="3166110" cy="365125"/>
+                <wp:effectExtent l="0" t="0" r="15240" b="14605"/>
+                <wp:docPr id="3" name="文本框 2"/>
+                <wp:cNvGraphicFramePr>
+                  <a:graphicFrameLocks xmlns:a="http://schemas.openxmlformats.org/drawingml/2006/main"/>
+                </wp:cNvGraphicFramePr>
+                <a:graphic xmlns:a="http://schemas.openxmlformats.org/drawingml/2006/main">
+                  <a:graphicData uri="http://schemas.microsoft.com/office/word/2010/wordprocessingShape">
+                    <wps:wsp>
+                      <wps:cNvSpPr txBox="1">
+                        <a:spLocks noChangeArrowheads="1"/>
+                      </wps:cNvSpPr>
+                      <wps:spPr bwMode="auto">
+                        <a:xfrm>
+                          <a:off x="0" y="0"/>
+                          <a:ext cx="3166110" cy="365125"/>
+                        </a:xfrm>
+                        <a:prstGeom prst="roundRect">
+                          <a:avLst>
+                            <a:gd name="adj" fmla="val 0"/>
+                          </a:avLst>
+                        </a:prstGeom>
+                        <a:solidFill>
+                          <a:srgbClr val="E7E7FF"/>
+                        </a:solidFill>
+                        <a:ln w="12700" cap="rnd">
+                          <a:solidFill>
+                            <a:schemeClr val="bg2">
+                              <a:lumMod val="90000"/>
+                            </a:schemeClr>
+                          </a:solidFill>
+                          <a:round/>
+                          <a:headEnd/>
+                          <a:tailEnd/>
+                        </a:ln>
+                      </wps:spPr>
+                      <wps:txbx>
+                        <w:txbxContent>
+                          <w:p>
+                            <w:pPr>
+                              <w:pStyle w:val="a5"/>
+                            </w:pPr>
+                            <w:r>
+                              <w:rPr>
+                                <w:color w:val="D83931"/>
+                              </w:rPr>
+                              <w:t>git st</w:t>
+                            </w:r>
+                            <w:r>
+                              <w:t xml:space="preserve">     </w:t>
+                            </w:r>
+                            <w:r>
+                              <w:rPr>
+                                <w:color w:val="auto"/>
+                              </w:rPr>
+                              <w:t>#status</w:t>
+                            </w:r>
+                            <w:r>
+                              <w:rPr>
+                                <w:color w:val="auto"/>
+                              </w:rPr>
+                              <w:t>快捷查看当前状态</w:t>
+                            </w:r>
+                          </w:p>
+                          <w:p>
+                            <w:pPr>
+                              <w:pStyle w:val="a5"/>
+                            </w:pPr>
+                            <w:r>
+                              <w:rPr>
+                                <w:color w:val="D83931"/>
+                              </w:rPr>
+                              <w:t>git dec</w:t>
+                            </w:r>
+                            <w:r>
+                              <w:t xml:space="preserve">    </w:t>
+                            </w:r>
+                            <w:r>
+                              <w:rPr>
+                                <w:color w:val="auto"/>
+                              </w:rPr>
+                              <w:t>#</w:t>
+                            </w:r>
+                            <w:r>
+                              <w:rPr>
+                                <w:color w:val="auto"/>
+                              </w:rPr>
+                              <w:t>查看各提交，本地与远程所指位置（常用）</w:t>
+                            </w:r>
+                          </w:p>
+                          <w:p>
+                            <w:pPr>
+                              <w:pStyle w:val="a5"/>
+                            </w:pPr>
+                            <w:r>
+                              <w:rPr>
+                                <w:color w:val="D83931"/>
+                              </w:rPr>
+                              <w:t>git lsf</w:t>
+                            </w:r>
+                            <w:r>
+                              <w:t xml:space="preserve">    </w:t>
+                            </w:r>
+                            <w:r>
+                              <w:rPr>
+                                <w:color w:val="auto"/>
+                              </w:rPr>
+                              <w:t>#</w:t>
+                            </w:r>
+                            <w:r>
+                              <w:rPr>
+                                <w:color w:val="auto"/>
+                              </w:rPr>
+                              <w:t>列出各提交包含的文件内容（紧凑）后面追加</w:t>
+                            </w:r>
+                            <w:r>
+                              <w:rPr>
+                                <w:color w:val="auto"/>
+                              </w:rPr>
+                              <w:t>-3</w:t>
+                            </w:r>
+                            <w:r>
+                              <w:rPr>
+                                <w:color w:val="auto"/>
+                              </w:rPr>
+                              <w:t>只显示最近</w:t>
+                            </w:r>
+                            <w:r>
+                              <w:rPr>
+                                <w:color w:val="auto"/>
+                              </w:rPr>
+                              <w:t>3</w:t>
+                            </w:r>
+                            <w:r>
+                              <w:rPr>
+                                <w:color w:val="auto"/>
+                              </w:rPr>
+                              <w:t>个提交，以此类推</w:t>
+                            </w:r>
+                          </w:p>
+                          <w:p>
+                            <w:pPr>
+                              <w:pStyle w:val="a5"/>
+                            </w:pPr>
+                            <w:r>
+                              <w:rPr>
+                                <w:color w:val="D83931"/>
+                              </w:rPr>
+                              <w:t>git lsff</w:t>
+                            </w:r>
+                            <w:r>
+                              <w:t xml:space="preserve">          </w:t>
+                            </w:r>
+                            <w:r>
+                              <w:rPr>
+                                <w:color w:val="auto"/>
+                              </w:rPr>
+                              <w:t>#</w:t>
+                            </w:r>
+                            <w:r>
+                              <w:rPr>
+                                <w:color w:val="auto"/>
+                              </w:rPr>
+                              <w:t>列出最后提交的文件内容（详细）</w:t>
+                            </w:r>
+                          </w:p>
+                          <w:p>
+                            <w:pPr>
+                              <w:pStyle w:val="a5"/>
+                            </w:pPr>
+                            <w:r>
+                              <w:t xml:space="preserve">git lsff HEAD^ </w:t>
+                            </w:r>
+                            <w:r>
+                              <w:rPr>
+                                <w:color w:val="auto"/>
+                              </w:rPr>
+                              <w:t>#</w:t>
+                            </w:r>
+                            <w:r>
+                              <w:rPr>
+                                <w:color w:val="auto"/>
+                              </w:rPr>
+                              <w:t>列出最后第二提交的文件内容，</w:t>
+                            </w:r>
+                            <w:r>
+                              <w:rPr>
+                                <w:color w:val="auto"/>
+                              </w:rPr>
+                              <w:t>HEAD^^</w:t>
+                            </w:r>
+                            <w:r>
+                              <w:rPr>
+                                <w:color w:val="auto"/>
+                              </w:rPr>
+                              <w:t>每加一个</w:t>
+                            </w:r>
+                            <w:r>
+                              <w:rPr>
+                                <w:color w:val="auto"/>
+                              </w:rPr>
+                              <w:t>“^”</w:t>
+                            </w:r>
+                            <w:r>
+                              <w:rPr>
+                                <w:color w:val="auto"/>
+                              </w:rPr>
+                              <w:t>向后移一个版本</w:t>
+                            </w:r>
+                          </w:p>
+                          <w:p>
+                            <w:pPr>
+                              <w:pStyle w:val="a5"/>
+                              <w:rPr>
+                                <w:rFonts w:hint="eastAsia"/>
+                                <w:color w:val="auto"/>
+                              </w:rPr>
+                            </w:pPr>
+                            <w:r>
+                              <w:rPr>
+                                <w:color w:val="D83931"/>
+                              </w:rPr>
+                              <w:t>git cus</w:t>
+                            </w:r>
+                            <w:r>
+                              <w:t xml:space="preserve">  </w:t>
+                            </w:r>
+                            <w:r>
+                              <w:rPr>
+                                <w:color w:val="auto"/>
+                              </w:rPr>
+                              <w:t>#</w:t>
+                            </w:r>
+                            <w:r>
+                              <w:rPr>
+                                <w:color w:val="auto"/>
+                              </w:rPr>
+                              <w:t>自定义显示：提交</w:t>
+                            </w:r>
+                            <w:r>
+                              <w:rPr>
+                                <w:color w:val="auto"/>
+                              </w:rPr>
+                              <w:t xml:space="preserve">ID | </w:t>
+                            </w:r>
+                            <w:r>
+                              <w:rPr>
+                                <w:color w:val="auto"/>
+                              </w:rPr>
+                              <w:t>提交说明</w:t>
+                            </w:r>
+                            <w:r>
+                              <w:rPr>
+                                <w:color w:val="auto"/>
+                              </w:rPr>
+                              <w:t xml:space="preserve"> | </w:t>
+                            </w:r>
+                            <w:r>
+                              <w:rPr>
+                                <w:color w:val="auto"/>
+                              </w:rPr>
+                              <w:t>提交时间</w:t>
+                            </w:r>
+                            <w:r>
+                              <w:rPr>
+                                <w:color w:val="auto"/>
+                              </w:rPr>
+                              <w:t xml:space="preserve"> | </w:t>
+                            </w:r>
+                            <w:r>
+                              <w:rPr>
+                                <w:color w:val="auto"/>
+                              </w:rPr>
+                              <w:t>提交作者</w:t>
+                            </w:r>
+                          </w:p>
+                        </w:txbxContent>
+                      </wps:txbx>
+                      <wps:bodyPr rot="0" vert="horz" wrap="square" lIns="72000" tIns="0" rIns="0" bIns="36000" anchor="ctr" anchorCtr="0">
+                        <a:spAutoFit/>
+                      </wps:bodyPr>
+                    </wps:wsp>
+                  </a:graphicData>
+                </a:graphic>
+              </wp:inline>
+            </w:drawing>
+          </mc:Choice>
+          <mc:Fallback>
+            <w:pict>
+              <v:roundrect w14:anchorId="2BB24169" id="文本框 2" o:spid="_x0000_s1026" style="width:249.3pt;height:28.75pt;visibility:visible;mso-wrap-style:square;mso-left-percent:-10001;mso-top-percent:-10001;mso-position-horizontal:absolute;mso-position-horizontal-relative:char;mso-position-vertical:absolute;mso-position-vertical-relative:line;mso-left-percent:-10001;mso-top-percent:-10001;v-text-anchor:middle" arcsize="0" o:gfxdata="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" fillcolor="#e7e7ff" strokecolor="#cfcdcd [2894]" strokeweight="1pt">
+                <v:stroke endcap="round"/>
+                <v:textbox style="mso-fit-shape-to-text:t" inset="2mm,0,0,1mm">
+                  <w:txbxContent>
+                    <w:p>
+                      <w:pPr>
+                        <w:pStyle w:val="a5"/>
+                      </w:pPr>
+                      <w:r>
+                        <w:rPr>
+                          <w:color w:val="D83931"/>
+                        </w:rPr>
+                        <w:t>git st</w:t>
+                      </w:r>
+                      <w:r>
+                        <w:t xml:space="preserve">     </w:t>
+                      </w:r>
+                      <w:r>
+                        <w:rPr>
+                          <w:color w:val="auto"/>
+                        </w:rPr>
+                        <w:t>#status</w:t>
+                      </w:r>
+                      <w:r>
+                        <w:rPr>
+                          <w:color w:val="auto"/>
+                        </w:rPr>
+                        <w:t>快捷查看当前状态</w:t>
+                      </w:r>
+                    </w:p>
+                    <w:p>
+                      <w:pPr>
+                        <w:pStyle w:val="a5"/>
+                      </w:pPr>
+                      <w:r>
+                        <w:rPr>
+                          <w:color w:val="D83931"/>
+                        </w:rPr>
+                        <w:t>git dec</w:t>
+                      </w:r>
+                      <w:r>
+                        <w:t xml:space="preserve">    </w:t>
+                      </w:r>
+                      <w:r>
+                        <w:rPr>
+                          <w:color w:val="auto"/>
+                        </w:rPr>
+                        <w:t>#</w:t>
+                      </w:r>
+                      <w:r>
+                        <w:rPr>
+                          <w:color w:val="auto"/>
+                        </w:rPr>
+                        <w:t>查看各提交，本地与远程所指位置（常用）</w:t>
+                      </w:r>
+                    </w:p>
+                    <w:p>
+                      <w:pPr>
+                        <w:pStyle w:val="a5"/>
+                      </w:pPr>
+                      <w:r>
+                        <w:rPr>
+                          <w:color w:val="D83931"/>
+                        </w:rPr>
+                        <w:t>git lsf</w:t>
+                      </w:r>
+                      <w:r>
+                        <w:t xml:space="preserve">    </w:t>
+                      </w:r>
+                      <w:r>
+                        <w:rPr>
+                          <w:color w:val="auto"/>
+                        </w:rPr>
+                        <w:t>#</w:t>
+                      </w:r>
+                      <w:r>
+                        <w:rPr>
+                          <w:color w:val="auto"/>
+                        </w:rPr>
+                        <w:t>列出各提交包含的文件内容（紧凑）后面追加</w:t>
+                      </w:r>
+                      <w:r>
+                        <w:rPr>
+                          <w:color w:val="auto"/>
+                        </w:rPr>
+                        <w:t>-3</w:t>
+                      </w:r>
+                      <w:r>
+                        <w:rPr>
+                          <w:color w:val="auto"/>
+                        </w:rPr>
+                        <w:t>只显示最近</w:t>
+                      </w:r>
+                      <w:r>
+                        <w:rPr>
+                          <w:color w:val="auto"/>
+                        </w:rPr>
+                        <w:t>3</w:t>
+                      </w:r>
+                      <w:r>
+                        <w:rPr>
+                          <w:color w:val="auto"/>
+                        </w:rPr>
+                        <w:t>个提交，以此类推</w:t>
+                      </w:r>
+                    </w:p>
+                    <w:p>
+                      <w:pPr>
+                        <w:pStyle w:val="a5"/>
+                      </w:pPr>
+                      <w:r>
+                        <w:rPr>
+                          <w:color w:val="D83931"/>
+                        </w:rPr>
+                        <w:t>git lsff</w:t>
+                      </w:r>
+                      <w:r>
+                        <w:t xml:space="preserve">          </w:t>
+                      </w:r>
+                      <w:r>
+                        <w:rPr>
+                          <w:color w:val="auto"/>
+                        </w:rPr>
+                        <w:t>#</w:t>
+                      </w:r>
+                      <w:r>
+                        <w:rPr>
+                          <w:color w:val="auto"/>
+                        </w:rPr>
+                        <w:t>列出最后提交的文件内容（详细）</w:t>
+                      </w:r>
+                    </w:p>
+                    <w:p>
+                      <w:pPr>
+                        <w:pStyle w:val="a5"/>
+                      </w:pPr>
+                      <w:r>
+                        <w:t xml:space="preserve">git lsff HEAD^ </w:t>
+                      </w:r>
+                      <w:r>
+                        <w:rPr>
+                          <w:color w:val="auto"/>
+                        </w:rPr>
+                        <w:t>#</w:t>
+                      </w:r>
+                      <w:r>
+                        <w:rPr>
+                          <w:color w:val="auto"/>
+                        </w:rPr>
+                        <w:t>列出最后第二提交的文件内容，</w:t>
+                      </w:r>
+                      <w:r>
+                        <w:rPr>
+                          <w:color w:val="auto"/>
+                        </w:rPr>
+                        <w:t>HEAD^^</w:t>
+                      </w:r>
+                      <w:r>
+                        <w:rPr>
+                          <w:color w:val="auto"/>
+                        </w:rPr>
+                        <w:t>每加一个</w:t>
+                      </w:r>
+                      <w:r>
+                        <w:rPr>
+                          <w:color w:val="auto"/>
+                        </w:rPr>
+                        <w:t>“^”</w:t>
+                      </w:r>
+                      <w:r>
+                        <w:rPr>
+                          <w:color w:val="auto"/>
+                        </w:rPr>
+                        <w:t>向后移一个版本</w:t>
+                      </w:r>
+                    </w:p>
+                    <w:p>
+                      <w:pPr>
+                        <w:pStyle w:val="a5"/>
+                        <w:rPr>
+                          <w:rFonts w:hint="eastAsia"/>
+                          <w:color w:val="auto"/>
+                        </w:rPr>
+                      </w:pPr>
+                      <w:r>
+                        <w:rPr>
+                          <w:color w:val="D83931"/>
+                        </w:rPr>
+                        <w:t>git cus</w:t>
+                      </w:r>
+                      <w:r>
+                        <w:t xml:space="preserve">  </w:t>
+                      </w:r>
+                      <w:r>
+                        <w:rPr>
+                          <w:color w:val="auto"/>
+                        </w:rPr>
+                        <w:t>#</w:t>
+                      </w:r>
+                      <w:r>
+                        <w:rPr>
+                          <w:color w:val="auto"/>
+                        </w:rPr>
+                        <w:t>自定义显示：提交</w:t>
+                      </w:r>
+                      <w:r>
+                        <w:rPr>
+                          <w:color w:val="auto"/>
+                        </w:rPr>
+                        <w:t xml:space="preserve">ID | </w:t>
+                      </w:r>
+                      <w:r>
+                        <w:rPr>
+                          <w:color w:val="auto"/>
+                        </w:rPr>
+                        <w:t>提交说明</w:t>
+                      </w:r>
+                      <w:r>
+                        <w:rPr>
+                          <w:color w:val="auto"/>
+                        </w:rPr>
+                        <w:t xml:space="preserve"> | </w:t>
+                      </w:r>
+                      <w:r>
+                        <w:rPr>
+                          <w:color w:val="auto"/>
+                        </w:rPr>
+                        <w:t>提交时间</w:t>
+                      </w:r>
+                      <w:r>
+                        <w:rPr>
+                          <w:color w:val="auto"/>
+                        </w:rPr>
+                        <w:t xml:space="preserve"> | </w:t>
+                      </w:r>
+                      <w:r>
+                        <w:rPr>
+                          <w:color w:val="auto"/>
+                        </w:rPr>
+                        <w:t>提交作者</w:t>
+                      </w:r>
+                    </w:p>
+                  </w:txbxContent>
+                </v:textbox>
+                <w10:anchorlock/>
+              </v:roundrect>
+            </w:pict>
+          </mc:Fallback>
+        </mc:AlternateContent>
       </w:r>
     </w:p>
     <w:p>
@@ -267,7 +846,7 @@
           </mc:Choice>
           <mc:Fallback>
             <w:pict>
-              <v:roundrect w14:anchorId="75654688" id="文本框 2" o:spid="_x0000_s1026" style="width:249.3pt;height:28.75pt;visibility:visible;mso-wrap-style:square;mso-left-percent:-10001;mso-top-percent:-10001;mso-position-horizontal:absolute;mso-position-horizontal-relative:char;mso-position-vertical:absolute;mso-position-vertical-relative:line;mso-left-percent:-10001;mso-top-percent:-10001;v-text-anchor:middle" arcsize="0" o:gfxdata="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" fillcolor="#e7e7ff" strokecolor="#cfcdcd [2894]" strokeweight="1pt">
+              <v:roundrect w14:anchorId="75654688" id="_x0000_s1027" style="width:249.3pt;height:28.75pt;visibility:visible;mso-wrap-style:square;mso-left-percent:-10001;mso-top-percent:-10001;mso-position-horizontal:absolute;mso-position-horizontal-relative:char;mso-position-vertical:absolute;mso-position-vertical-relative:line;mso-left-percent:-10001;mso-top-percent:-10001;v-text-anchor:middle" arcsize="0" o:gfxdata="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" fillcolor="#e7e7ff" strokecolor="#cfcdcd [2894]" strokeweight="1pt">
                 <v:stroke endcap="round"/>
                 <v:textbox style="mso-fit-shape-to-text:t" inset="2mm,0,0,1mm">
                   <w:txbxContent>
@@ -345,7 +924,6 @@
                       <w:pPr>
                         <w:pStyle w:val="a5"/>
                         <w:rPr>
-                          <w:rFonts w:hint="eastAsia"/>
                           <w:color w:val="auto"/>
                         </w:rPr>
                       </w:pPr>
@@ -353,13 +931,7 @@
                         <w:t xml:space="preserve">git </w:t>
                       </w:r>
                       <w:r>
-                        <w:t xml:space="preserve">add </w:t>
-                      </w:r>
-                      <w:r>
-                        <w:t>-u</w:t>
-                      </w:r>
-                      <w:r>
-                        <w:t xml:space="preserve">   </w:t>
+                        <w:t xml:space="preserve">add -u   </w:t>
                       </w:r>
                       <w:r>
                         <w:rPr>
@@ -502,7 +1074,6 @@
                             <w:pPr>
                               <w:pStyle w:val="a5"/>
                               <w:rPr>
-                                <w:rFonts w:hint="eastAsia"/>
                                 <w:color w:val="auto"/>
                               </w:rPr>
                             </w:pPr>
@@ -510,13 +1081,7 @@
                               <w:t xml:space="preserve">git </w:t>
                             </w:r>
                             <w:r>
-                              <w:t>commit</w:t>
-                            </w:r>
-                            <w:r>
-                              <w:t xml:space="preserve"> -u</w:t>
-                            </w:r>
-                            <w:r>
-                              <w:t xml:space="preserve"> -am 'message' </w:t>
+                              <w:t xml:space="preserve">commit -u -am 'message' </w:t>
                             </w:r>
                             <w:r>
                               <w:rPr>
@@ -561,7 +1126,7 @@
           </mc:Choice>
           <mc:Fallback>
             <w:pict>
-              <v:roundrect w14:anchorId="309637B7" id="_x0000_s1027" style="width:256.35pt;height:28.75pt;visibility:visible;mso-wrap-style:square;mso-left-percent:-10001;mso-top-percent:-10001;mso-position-horizontal:absolute;mso-position-horizontal-relative:char;mso-position-vertical:absolute;mso-position-vertical-relative:line;mso-left-percent:-10001;mso-top-percent:-10001;v-text-anchor:middle" arcsize="0" o:gfxdata="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" fillcolor="#e7e7ff" strokecolor="#cfcdcd [2894]" strokeweight="1pt">
+              <v:roundrect w14:anchorId="309637B7" id="_x0000_s1028" style="width:256.35pt;height:28.75pt;visibility:visible;mso-wrap-style:square;mso-left-percent:-10001;mso-top-percent:-10001;mso-position-horizontal:absolute;mso-position-horizontal-relative:char;mso-position-vertical:absolute;mso-position-vertical-relative:line;mso-left-percent:-10001;mso-top-percent:-10001;v-text-anchor:middle" arcsize="0" o:gfxdata="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" fillcolor="#e7e7ff" strokecolor="#cfcdcd [2894]" strokeweight="1pt">
                 <v:stroke endcap="round"/>
                 <v:textbox style="mso-fit-shape-to-text:t" inset="2mm,0,0,0">
                   <w:txbxContent>
@@ -596,7 +1161,6 @@
                       <w:pPr>
                         <w:pStyle w:val="a5"/>
                         <w:rPr>
-                          <w:rFonts w:hint="eastAsia"/>
                           <w:color w:val="auto"/>
                         </w:rPr>
                       </w:pPr>
@@ -604,13 +1168,7 @@
                         <w:t xml:space="preserve">git </w:t>
                       </w:r>
                       <w:r>
-                        <w:t>commit</w:t>
-                      </w:r>
-                      <w:r>
-                        <w:t xml:space="preserve"> -u</w:t>
-                      </w:r>
-                      <w:r>
-                        <w:t xml:space="preserve"> -am 'message' </w:t>
+                        <w:t xml:space="preserve">commit -u -am 'message' </w:t>
                       </w:r>
                       <w:r>
                         <w:rPr>
@@ -939,7 +1497,7 @@
           </mc:Choice>
           <mc:Fallback>
             <w:pict>
-              <v:roundrect w14:anchorId="0F073243" id="_x0000_s1028" style="width:249.3pt;height:62.15pt;visibility:visible;mso-wrap-style:square;mso-left-percent:-10001;mso-top-percent:-10001;mso-position-horizontal:absolute;mso-position-horizontal-relative:char;mso-position-vertical:absolute;mso-position-vertical-relative:line;mso-left-percent:-10001;mso-top-percent:-10001;v-text-anchor:middle" arcsize="0" o:gfxdata="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" fillcolor="#e7e7ff" strokecolor="#cfcdcd [2894]" strokeweight="1pt">
+              <v:roundrect w14:anchorId="0F073243" id="_x0000_s1029" style="width:249.3pt;height:62.15pt;visibility:visible;mso-wrap-style:square;mso-left-percent:-10001;mso-top-percent:-10001;mso-position-horizontal:absolute;mso-position-horizontal-relative:char;mso-position-vertical:absolute;mso-position-vertical-relative:line;mso-left-percent:-10001;mso-top-percent:-10001;v-text-anchor:middle" arcsize="0" o:gfxdata="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" fillcolor="#e7e7ff" strokecolor="#cfcdcd [2894]" strokeweight="1pt">
                 <v:stroke endcap="round"/>
                 <v:textbox style="mso-fit-shape-to-text:t" inset="2mm,0,0,1mm">
                   <w:txbxContent>
@@ -1289,7 +1847,7 @@
           </mc:Choice>
           <mc:Fallback>
             <w:pict>
-              <v:roundrect w14:anchorId="764CA682" id="_x0000_s1029" style="width:249.3pt;height:28.75pt;visibility:visible;mso-wrap-style:square;mso-left-percent:-10001;mso-top-percent:-10001;mso-position-horizontal:absolute;mso-position-horizontal-relative:char;mso-position-vertical:absolute;mso-position-vertical-relative:line;mso-left-percent:-10001;mso-top-percent:-10001;v-text-anchor:middle" arcsize="0" o:gfxdata="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" fillcolor="#e7e7ff" strokecolor="#cfcdcd [2894]" strokeweight="1pt">
+              <v:roundrect w14:anchorId="764CA682" id="_x0000_s1030" style="width:249.3pt;height:28.75pt;visibility:visible;mso-wrap-style:square;mso-left-percent:-10001;mso-top-percent:-10001;mso-position-horizontal:absolute;mso-position-horizontal-relative:char;mso-position-vertical:absolute;mso-position-vertical-relative:line;mso-left-percent:-10001;mso-top-percent:-10001;v-text-anchor:middle" arcsize="0" o:gfxdata="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" fillcolor="#e7e7ff" strokecolor="#cfcdcd [2894]" strokeweight="1pt">
                 <v:stroke endcap="round"/>
                 <v:textbox style="mso-fit-shape-to-text:t" inset="2mm,0,0,1mm">
                   <w:txbxContent>
@@ -1523,7 +2081,7 @@
           </mc:Choice>
           <mc:Fallback>
             <w:pict>
-              <v:roundrect w14:anchorId="406F3B06" id="_x0000_s1030" style="width:249.3pt;height:25pt;visibility:visible;mso-wrap-style:square;mso-left-percent:-10001;mso-top-percent:-10001;mso-position-horizontal:absolute;mso-position-horizontal-relative:char;mso-position-vertical:absolute;mso-position-vertical-relative:line;mso-left-percent:-10001;mso-top-percent:-10001;v-text-anchor:middle" arcsize="0" o:gfxdata="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" fillcolor="#e7e7ff" strokecolor="#cfcdcd [2894]" strokeweight="1pt">
+              <v:roundrect w14:anchorId="406F3B06" id="_x0000_s1031" style="width:249.3pt;height:25pt;visibility:visible;mso-wrap-style:square;mso-left-percent:-10001;mso-top-percent:-10001;mso-position-horizontal:absolute;mso-position-horizontal-relative:char;mso-position-vertical:absolute;mso-position-vertical-relative:line;mso-left-percent:-10001;mso-top-percent:-10001;v-text-anchor:middle" arcsize="0" o:gfxdata="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" fillcolor="#e7e7ff" strokecolor="#cfcdcd [2894]" strokeweight="1pt">
                 <v:stroke endcap="round"/>
                 <v:textbox style="mso-fit-shape-to-text:t" inset="2mm,0,0,1mm">
                   <w:txbxContent>
@@ -1702,7 +2260,7 @@
           </mc:Choice>
           <mc:Fallback>
             <w:pict>
-              <v:roundrect w14:anchorId="48CCA1AD" id="_x0000_s1031" style="width:249.3pt;height:21.15pt;visibility:visible;mso-wrap-style:square;mso-left-percent:-10001;mso-top-percent:-10001;mso-position-horizontal:absolute;mso-position-horizontal-relative:char;mso-position-vertical:absolute;mso-position-vertical-relative:line;mso-left-percent:-10001;mso-top-percent:-10001;v-text-anchor:middle" arcsize="10401f" o:gfxdata="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" fillcolor="#e7e7ff" strokecolor="#cfcdcd [2894]" strokeweight="1pt">
+              <v:roundrect w14:anchorId="48CCA1AD" id="_x0000_s1032" style="width:249.3pt;height:21.15pt;visibility:visible;mso-wrap-style:square;mso-left-percent:-10001;mso-top-percent:-10001;mso-position-horizontal:absolute;mso-position-horizontal-relative:char;mso-position-vertical:absolute;mso-position-vertical-relative:line;mso-left-percent:-10001;mso-top-percent:-10001;v-text-anchor:middle" arcsize="10401f" o:gfxdata="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" fillcolor="#e7e7ff" strokecolor="#cfcdcd [2894]" strokeweight="1pt">
                 <v:stroke endcap="round"/>
                 <v:textbox style="mso-fit-shape-to-text:t" inset="2mm,0,0,0">
                   <w:txbxContent>
@@ -1956,7 +2514,7 @@
           </mc:Choice>
           <mc:Fallback>
             <w:pict>
-              <v:roundrect w14:anchorId="53E1F542" id="_x0000_s1032" style="width:249.3pt;height:36pt;visibility:visible;mso-wrap-style:square;mso-left-percent:-10001;mso-top-percent:-10001;mso-position-horizontal:absolute;mso-position-horizontal-relative:char;mso-position-vertical:absolute;mso-position-vertical-relative:line;mso-left-percent:-10001;mso-top-percent:-10001;v-text-anchor:middle" arcsize="0" o:gfxdata="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" fillcolor="#e7e7ff" strokecolor="#cfcdcd [2894]" strokeweight="1pt">
+              <v:roundrect w14:anchorId="53E1F542" id="_x0000_s1033" style="width:249.3pt;height:36pt;visibility:visible;mso-wrap-style:square;mso-left-percent:-10001;mso-top-percent:-10001;mso-position-horizontal:absolute;mso-position-horizontal-relative:char;mso-position-vertical:absolute;mso-position-vertical-relative:line;mso-left-percent:-10001;mso-top-percent:-10001;v-text-anchor:middle" arcsize="0" o:gfxdata="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" fillcolor="#e7e7ff" strokecolor="#cfcdcd [2894]" strokeweight="1pt">
                 <v:stroke endcap="round"/>
                 <v:textbox style="mso-fit-shape-to-text:t" inset="2mm,0,0,0">
                   <w:txbxContent>
@@ -2256,7 +2814,7 @@
           </mc:Choice>
           <mc:Fallback>
             <w:pict>
-              <v:roundrect w14:anchorId="5D79D199" id="_x0000_s1033" style="width:249.3pt;height:25.2pt;visibility:visible;mso-wrap-style:square;mso-left-percent:-10001;mso-top-percent:-10001;mso-position-horizontal:absolute;mso-position-horizontal-relative:char;mso-position-vertical:absolute;mso-position-vertical-relative:line;mso-left-percent:-10001;mso-top-percent:-10001;v-text-anchor:middle" arcsize="0" o:gfxdata="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" fillcolor="#e7e7ff" strokecolor="#cfcdcd [2894]" strokeweight="1pt">
+              <v:roundrect w14:anchorId="5D79D199" id="_x0000_s1034" style="width:249.3pt;height:25.2pt;visibility:visible;mso-wrap-style:square;mso-left-percent:-10001;mso-top-percent:-10001;mso-position-horizontal:absolute;mso-position-horizontal-relative:char;mso-position-vertical:absolute;mso-position-vertical-relative:line;mso-left-percent:-10001;mso-top-percent:-10001;v-text-anchor:middle" arcsize="0" o:gfxdata="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" fillcolor="#e7e7ff" strokecolor="#cfcdcd [2894]" strokeweight="1pt">
                 <v:stroke endcap="round"/>
                 <v:textbox style="mso-fit-shape-to-text:t" inset="2mm,0,0,0">
                   <w:txbxContent>
@@ -2506,7 +3064,7 @@
           </mc:Choice>
           <mc:Fallback>
             <w:pict>
-              <v:roundrect w14:anchorId="7CA58DEC" id="_x0000_s1034" style="width:249.3pt;height:25.2pt;visibility:visible;mso-wrap-style:square;mso-left-percent:-10001;mso-top-percent:-10001;mso-position-horizontal:absolute;mso-position-horizontal-relative:char;mso-position-vertical:absolute;mso-position-vertical-relative:line;mso-left-percent:-10001;mso-top-percent:-10001;v-text-anchor:middle" arcsize="0" o:gfxdata="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" fillcolor="#e7e7ff" strokecolor="#cfcdcd [2894]" strokeweight="1pt">
+              <v:roundrect w14:anchorId="7CA58DEC" id="_x0000_s1035" style="width:249.3pt;height:25.2pt;visibility:visible;mso-wrap-style:square;mso-left-percent:-10001;mso-top-percent:-10001;mso-position-horizontal:absolute;mso-position-horizontal-relative:char;mso-position-vertical:absolute;mso-position-vertical-relative:line;mso-left-percent:-10001;mso-top-percent:-10001;v-text-anchor:middle" arcsize="0" o:gfxdata="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" fillcolor="#e7e7ff" strokecolor="#cfcdcd [2894]" strokeweight="1pt">
                 <v:stroke endcap="round"/>
                 <v:textbox style="mso-fit-shape-to-text:t" inset="2mm,0,0,0">
                   <w:txbxContent>
@@ -2673,7 +3231,7 @@
           </mc:Choice>
           <mc:Fallback>
             <w:pict>
-              <v:roundrect w14:anchorId="4CE6E91C" id="_x0000_s1035" style="width:249.3pt;height:21.15pt;visibility:visible;mso-wrap-style:square;mso-left-percent:-10001;mso-top-percent:-10001;mso-position-horizontal:absolute;mso-position-horizontal-relative:char;mso-position-vertical:absolute;mso-position-vertical-relative:line;mso-left-percent:-10001;mso-top-percent:-10001;v-text-anchor:middle" arcsize="10401f" o:gfxdata="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" fillcolor="#e7e7ff" strokecolor="#cfcdcd [2894]" strokeweight="1pt">
+              <v:roundrect w14:anchorId="4CE6E91C" id="_x0000_s1036" style="width:249.3pt;height:21.15pt;visibility:visible;mso-wrap-style:square;mso-left-percent:-10001;mso-top-percent:-10001;mso-position-horizontal:absolute;mso-position-horizontal-relative:char;mso-position-vertical:absolute;mso-position-vertical-relative:line;mso-left-percent:-10001;mso-top-percent:-10001;v-text-anchor:middle" arcsize="10401f" o:gfxdata="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" fillcolor="#e7e7ff" strokecolor="#cfcdcd [2894]" strokeweight="1pt">
                 <v:stroke endcap="round"/>
                 <v:textbox style="mso-fit-shape-to-text:t" inset="2mm,0,0,0">
                   <w:txbxContent>
@@ -2823,7 +3381,7 @@
           </mc:Choice>
           <mc:Fallback>
             <w:pict>
-              <v:roundrect w14:anchorId="09101A98" id="_x0000_s1036" style="width:249.3pt;height:21.15pt;visibility:visible;mso-wrap-style:square;mso-left-percent:-10001;mso-top-percent:-10001;mso-position-horizontal:absolute;mso-position-horizontal-relative:char;mso-position-vertical:absolute;mso-position-vertical-relative:line;mso-left-percent:-10001;mso-top-percent:-10001;v-text-anchor:middle" arcsize="10401f" o:gfxdata="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" fillcolor="#e7e7ff" strokecolor="#cfcdcd [2894]" strokeweight="1pt">
+              <v:roundrect w14:anchorId="09101A98" id="_x0000_s1037" style="width:249.3pt;height:21.15pt;visibility:visible;mso-wrap-style:square;mso-left-percent:-10001;mso-top-percent:-10001;mso-position-horizontal:absolute;mso-position-horizontal-relative:char;mso-position-vertical:absolute;mso-position-vertical-relative:line;mso-left-percent:-10001;mso-top-percent:-10001;v-text-anchor:middle" arcsize="10401f" o:gfxdata="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" fillcolor="#e7e7ff" strokecolor="#cfcdcd [2894]" strokeweight="1pt">
                 <v:stroke endcap="round"/>
                 <v:textbox style="mso-fit-shape-to-text:t" inset="2mm,0,0,0">
                   <w:txbxContent>
@@ -3127,7 +3685,7 @@
           </mc:Choice>
           <mc:Fallback>
             <w:pict>
-              <v:roundrect w14:anchorId="140E7CDC" id="_x0000_s1037" style="width:249.3pt;height:21.15pt;visibility:visible;mso-wrap-style:square;mso-left-percent:-10001;mso-top-percent:-10001;mso-position-horizontal:absolute;mso-position-horizontal-relative:char;mso-position-vertical:absolute;mso-position-vertical-relative:line;mso-left-percent:-10001;mso-top-percent:-10001;v-text-anchor:middle" arcsize="10401f" o:gfxdata="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" fillcolor="#e7e7ff" strokecolor="#cfcdcd [2894]" strokeweight="1pt">
+              <v:roundrect w14:anchorId="140E7CDC" id="_x0000_s1038" style="width:249.3pt;height:21.15pt;visibility:visible;mso-wrap-style:square;mso-left-percent:-10001;mso-top-percent:-10001;mso-position-horizontal:absolute;mso-position-horizontal-relative:char;mso-position-vertical:absolute;mso-position-vertical-relative:line;mso-left-percent:-10001;mso-top-percent:-10001;v-text-anchor:middle" arcsize="10401f" o:gfxdata="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" fillcolor="#e7e7ff" strokecolor="#cfcdcd [2894]" strokeweight="1pt">
                 <v:stroke endcap="round"/>
                 <v:textbox style="mso-fit-shape-to-text:t" inset="2mm,0,0,0">
                   <w:txbxContent>
@@ -3296,7 +3854,7 @@
           </mc:Choice>
           <mc:Fallback>
             <w:pict>
-              <v:roundrect w14:anchorId="16725471" id="_x0000_s1038" style="width:251pt;height:23pt;visibility:visible;mso-wrap-style:square;mso-left-percent:-10001;mso-top-percent:-10001;mso-position-horizontal:absolute;mso-position-horizontal-relative:char;mso-position-vertical:absolute;mso-position-vertical-relative:line;mso-left-percent:-10001;mso-top-percent:-10001;v-text-anchor:middle" arcsize="0" o:gfxdata="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" fillcolor="#e7e7ff" strokecolor="#cfcdcd [2894]" strokeweight="1pt">
+              <v:roundrect w14:anchorId="16725471" id="_x0000_s1039" style="width:251pt;height:23pt;visibility:visible;mso-wrap-style:square;mso-left-percent:-10001;mso-top-percent:-10001;mso-position-horizontal:absolute;mso-position-horizontal-relative:char;mso-position-vertical:absolute;mso-position-vertical-relative:line;mso-left-percent:-10001;mso-top-percent:-10001;v-text-anchor:middle" arcsize="0" o:gfxdata="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" fillcolor="#e7e7ff" strokecolor="#cfcdcd [2894]" strokeweight="1pt">
                 <v:stroke endcap="round"/>
                 <v:textbox style="mso-fit-shape-to-text:t" inset="2mm,0,0,0">
                   <w:txbxContent>
@@ -3481,7 +4039,7 @@
           </mc:Choice>
           <mc:Fallback>
             <w:pict>
-              <v:roundrect w14:anchorId="3244459F" id="_x0000_s1039" style="width:251pt;height:34pt;visibility:visible;mso-wrap-style:square;mso-left-percent:-10001;mso-top-percent:-10001;mso-position-horizontal:absolute;mso-position-horizontal-relative:char;mso-position-vertical:absolute;mso-position-vertical-relative:line;mso-left-percent:-10001;mso-top-percent:-10001;v-text-anchor:middle" arcsize="0" o:gfxdata="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" fillcolor="#e7e7ff" strokecolor="#cfcdcd [2894]" strokeweight="1pt">
+              <v:roundrect w14:anchorId="3244459F" id="_x0000_s1040" style="width:251pt;height:34pt;visibility:visible;mso-wrap-style:square;mso-left-percent:-10001;mso-top-percent:-10001;mso-position-horizontal:absolute;mso-position-horizontal-relative:char;mso-position-vertical:absolute;mso-position-vertical-relative:line;mso-left-percent:-10001;mso-top-percent:-10001;v-text-anchor:middle" arcsize="0" o:gfxdata="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" fillcolor="#e7e7ff" strokecolor="#cfcdcd [2894]" strokeweight="1pt">
                 <v:stroke endcap="round"/>
                 <v:textbox style="mso-fit-shape-to-text:t" inset="2mm,0,0,0">
                   <w:txbxContent>
@@ -3794,7 +4352,7 @@
           </mc:Choice>
           <mc:Fallback>
             <w:pict>
-              <v:roundrect w14:anchorId="36A7F9B4" id="_x0000_s1040" style="width:252.5pt;height:70pt;visibility:visible;mso-wrap-style:square;mso-left-percent:-10001;mso-top-percent:-10001;mso-position-horizontal:absolute;mso-position-horizontal-relative:char;mso-position-vertical:absolute;mso-position-vertical-relative:line;mso-left-percent:-10001;mso-top-percent:-10001;v-text-anchor:middle" arcsize="0" o:gfxdata="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" fillcolor="#e7e7ff" strokecolor="#cfcdcd [2894]" strokeweight="1pt">
+              <v:roundrect w14:anchorId="36A7F9B4" id="_x0000_s1041" style="width:252.5pt;height:70pt;visibility:visible;mso-wrap-style:square;mso-left-percent:-10001;mso-top-percent:-10001;mso-position-horizontal:absolute;mso-position-horizontal-relative:char;mso-position-vertical:absolute;mso-position-vertical-relative:line;mso-left-percent:-10001;mso-top-percent:-10001;v-text-anchor:middle" arcsize="0" o:gfxdata="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" fillcolor="#e7e7ff" strokecolor="#cfcdcd [2894]" strokeweight="1pt">
                 <v:stroke endcap="round"/>
                 <v:textbox style="mso-fit-shape-to-text:t" inset="2mm,0,0,0">
                   <w:txbxContent>
@@ -4083,7 +4641,7 @@
           </mc:Choice>
           <mc:Fallback>
             <w:pict>
-              <v:roundrect w14:anchorId="0281C073" id="_x0000_s1041" style="width:251pt;height:23pt;visibility:visible;mso-wrap-style:square;mso-left-percent:-10001;mso-top-percent:-10001;mso-position-horizontal:absolute;mso-position-horizontal-relative:char;mso-position-vertical:absolute;mso-position-vertical-relative:line;mso-left-percent:-10001;mso-top-percent:-10001;v-text-anchor:middle" arcsize="0" o:gfxdata="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" fillcolor="#e7e7ff" strokecolor="#cfcdcd [2894]" strokeweight="1pt">
+              <v:roundrect w14:anchorId="0281C073" id="_x0000_s1042" style="width:251pt;height:23pt;visibility:visible;mso-wrap-style:square;mso-left-percent:-10001;mso-top-percent:-10001;mso-position-horizontal:absolute;mso-position-horizontal-relative:char;mso-position-vertical:absolute;mso-position-vertical-relative:line;mso-left-percent:-10001;mso-top-percent:-10001;v-text-anchor:middle" arcsize="0" o:gfxdata="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" fillcolor="#e7e7ff" strokecolor="#cfcdcd [2894]" strokeweight="1pt">
                 <v:stroke endcap="round"/>
                 <v:textbox style="mso-fit-shape-to-text:t" inset="2mm,0,0,0">
                   <w:txbxContent>
@@ -4321,7 +4879,7 @@
           </mc:Choice>
           <mc:Fallback>
             <w:pict>
-              <v:roundrect w14:anchorId="6F8F2C14" id="_x0000_s1042" style="width:251pt;height:55.65pt;visibility:visible;mso-wrap-style:square;mso-left-percent:-10001;mso-top-percent:-10001;mso-position-horizontal:absolute;mso-position-horizontal-relative:char;mso-position-vertical:absolute;mso-position-vertical-relative:line;mso-left-percent:-10001;mso-top-percent:-10001;v-text-anchor:middle" arcsize="0" o:gfxdata="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" fillcolor="#e7e7ff" strokecolor="#cfcdcd [2894]" strokeweight="1pt">
+              <v:roundrect w14:anchorId="6F8F2C14" id="_x0000_s1043" style="width:251pt;height:55.65pt;visibility:visible;mso-wrap-style:square;mso-left-percent:-10001;mso-top-percent:-10001;mso-position-horizontal:absolute;mso-position-horizontal-relative:char;mso-position-vertical:absolute;mso-position-vertical-relative:line;mso-left-percent:-10001;mso-top-percent:-10001;v-text-anchor:middle" arcsize="0" o:gfxdata="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" fillcolor="#e7e7ff" strokecolor="#cfcdcd [2894]" strokeweight="1pt">
                 <v:stroke endcap="round"/>
                 <v:textbox style="mso-fit-shape-to-text:t" inset="2mm,0,0,0">
                   <w:txbxContent>
@@ -4546,7 +5104,7 @@
           </mc:Choice>
           <mc:Fallback>
             <w:pict>
-              <v:roundrect w14:anchorId="3CC160BD" id="_x0000_s1043" style="width:251pt;height:14.6pt;visibility:visible;mso-wrap-style:square;mso-left-percent:-10001;mso-top-percent:-10001;mso-position-horizontal:absolute;mso-position-horizontal-relative:char;mso-position-vertical:absolute;mso-position-vertical-relative:line;mso-left-percent:-10001;mso-top-percent:-10001;v-text-anchor:middle" arcsize="11642f" o:gfxdata="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" fillcolor="#e7e7ff" strokecolor="#cfcdcd [2894]" strokeweight="1pt">
+              <v:roundrect w14:anchorId="3CC160BD" id="_x0000_s1044" style="width:251pt;height:14.6pt;visibility:visible;mso-wrap-style:square;mso-left-percent:-10001;mso-top-percent:-10001;mso-position-horizontal:absolute;mso-position-horizontal-relative:char;mso-position-vertical:absolute;mso-position-vertical-relative:line;mso-left-percent:-10001;mso-top-percent:-10001;v-text-anchor:middle" arcsize="11642f" o:gfxdata="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" fillcolor="#e7e7ff" strokecolor="#cfcdcd [2894]" strokeweight="1pt">
                 <v:stroke endcap="round"/>
                 <v:textbox style="mso-fit-shape-to-text:t" inset="2mm,0,0,0">
                   <w:txbxContent>
@@ -4683,7 +5241,7 @@
           </mc:Choice>
           <mc:Fallback>
             <w:pict>
-              <v:roundrect w14:anchorId="14B3D082" id="_x0000_s1044" style="width:251pt;height:23.6pt;visibility:visible;mso-wrap-style:square;mso-left-percent:-10001;mso-top-percent:-10001;mso-position-horizontal:absolute;mso-position-horizontal-relative:char;mso-position-vertical:absolute;mso-position-vertical-relative:line;mso-left-percent:-10001;mso-top-percent:-10001;v-text-anchor:middle" arcsize="0" o:gfxdata="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" fillcolor="#e7e7ff" strokecolor="#cfcdcd [2894]" strokeweight="1pt">
+              <v:roundrect w14:anchorId="14B3D082" id="_x0000_s1045" style="width:251pt;height:23.6pt;visibility:visible;mso-wrap-style:square;mso-left-percent:-10001;mso-top-percent:-10001;mso-position-horizontal:absolute;mso-position-horizontal-relative:char;mso-position-vertical:absolute;mso-position-vertical-relative:line;mso-left-percent:-10001;mso-top-percent:-10001;v-text-anchor:middle" arcsize="0" o:gfxdata="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" fillcolor="#e7e7ff" strokecolor="#cfcdcd [2894]" strokeweight="1pt">
                 <v:stroke endcap="round"/>
                 <v:textbox style="mso-fit-shape-to-text:t" inset="2mm,0,0,0">
                   <w:txbxContent>
@@ -4833,7 +5391,7 @@
           </mc:Choice>
           <mc:Fallback>
             <w:pict>
-              <v:roundrect w14:anchorId="7AADA680" id="_x0000_s1045" style="width:251pt;height:12pt;visibility:visible;mso-wrap-style:square;mso-left-percent:-10001;mso-top-percent:-10001;mso-position-horizontal:absolute;mso-position-horizontal-relative:char;mso-position-vertical:absolute;mso-position-vertical-relative:line;mso-left-percent:-10001;mso-top-percent:-10001;v-text-anchor:middle" arcsize="0" o:gfxdata="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" fillcolor="#e7e7ff" strokecolor="#cfcdcd [2894]" strokeweight="1pt">
+              <v:roundrect w14:anchorId="7AADA680" id="_x0000_s1046" style="width:251pt;height:12pt;visibility:visible;mso-wrap-style:square;mso-left-percent:-10001;mso-top-percent:-10001;mso-position-horizontal:absolute;mso-position-horizontal-relative:char;mso-position-vertical:absolute;mso-position-vertical-relative:line;mso-left-percent:-10001;mso-top-percent:-10001;v-text-anchor:middle" arcsize="0" o:gfxdata="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" fillcolor="#e7e7ff" strokecolor="#cfcdcd [2894]" strokeweight="1pt">
                 <v:stroke endcap="round"/>
                 <v:textbox style="mso-fit-shape-to-text:t" inset="2mm,0,0,0">
                   <w:txbxContent>
@@ -5081,7 +5639,7 @@
           </mc:Choice>
           <mc:Fallback>
             <w:pict>
-              <v:roundrect w14:anchorId="748C8C50" id="_x0000_s1046" style="width:249.3pt;height:15pt;visibility:visible;mso-wrap-style:square;mso-left-percent:-10001;mso-top-percent:-10001;mso-position-horizontal:absolute;mso-position-horizontal-relative:char;mso-position-vertical:absolute;mso-position-vertical-relative:line;mso-left-percent:-10001;mso-top-percent:-10001;v-text-anchor:middle" arcsize="16378f" o:gfxdata="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" fillcolor="#e7e7ff" strokecolor="#cfcdcd [2894]" strokeweight="1pt">
+              <v:roundrect w14:anchorId="748C8C50" id="_x0000_s1047" style="width:249.3pt;height:15pt;visibility:visible;mso-wrap-style:square;mso-left-percent:-10001;mso-top-percent:-10001;mso-position-horizontal:absolute;mso-position-horizontal-relative:char;mso-position-vertical:absolute;mso-position-vertical-relative:line;mso-left-percent:-10001;mso-top-percent:-10001;v-text-anchor:middle" arcsize="16378f" o:gfxdata="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" fillcolor="#e7e7ff" strokecolor="#cfcdcd [2894]" strokeweight="1pt">
                 <v:stroke endcap="round"/>
                 <v:textbox style="mso-fit-shape-to-text:t" inset="2mm,0,0,0">
                   <w:txbxContent>
@@ -5255,7 +5813,7 @@
           </mc:Choice>
           <mc:Fallback>
             <w:pict>
-              <v:roundrect w14:anchorId="602471D5" id="_x0000_s1047" style="width:249.3pt;height:15pt;visibility:visible;mso-wrap-style:square;mso-left-percent:-10001;mso-top-percent:-10001;mso-position-horizontal:absolute;mso-position-horizontal-relative:char;mso-position-vertical:absolute;mso-position-vertical-relative:line;mso-left-percent:-10001;mso-top-percent:-10001;v-text-anchor:middle" arcsize="16378f" o:gfxdata="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" fillcolor="#e7e7ff" strokecolor="#cfcdcd [2894]" strokeweight="1pt">
+              <v:roundrect w14:anchorId="602471D5" id="_x0000_s1048" style="width:249.3pt;height:15pt;visibility:visible;mso-wrap-style:square;mso-left-percent:-10001;mso-top-percent:-10001;mso-position-horizontal:absolute;mso-position-horizontal-relative:char;mso-position-vertical:absolute;mso-position-vertical-relative:line;mso-left-percent:-10001;mso-top-percent:-10001;v-text-anchor:middle" arcsize="16378f" o:gfxdata="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" fillcolor="#e7e7ff" strokecolor="#cfcdcd [2894]" strokeweight="1pt">
                 <v:stroke endcap="round"/>
                 <v:textbox style="mso-fit-shape-to-text:t" inset="2mm,0,0,0">
                   <w:txbxContent>
@@ -5344,6 +5902,7 @@
         <w:rPr>
           <w:noProof/>
         </w:rPr>
+        <w:lastRenderedPageBreak/>
         <mc:AlternateContent>
           <mc:Choice Requires="wps">
             <w:drawing>
@@ -5410,7 +5969,7 @@
           </mc:Choice>
           <mc:Fallback>
             <w:pict>
-              <v:roundrect w14:anchorId="5A86D346" id="_x0000_s1048" style="width:249.3pt;height:58.9pt;visibility:visible;mso-wrap-style:square;mso-left-percent:-10001;mso-top-percent:-10001;mso-position-horizontal:absolute;mso-position-horizontal-relative:char;mso-position-vertical:absolute;mso-position-vertical-relative:line;mso-left-percent:-10001;mso-top-percent:-10001;v-text-anchor:middle" arcsize="0" o:gfxdata="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" fillcolor="#e7e7ff" strokecolor="#cfcdcd [2894]" strokeweight="1pt">
+              <v:roundrect w14:anchorId="5A86D346" id="_x0000_s1049" style="width:249.3pt;height:58.9pt;visibility:visible;mso-wrap-style:square;mso-left-percent:-10001;mso-top-percent:-10001;mso-position-horizontal:absolute;mso-position-horizontal-relative:char;mso-position-vertical:absolute;mso-position-vertical-relative:line;mso-left-percent:-10001;mso-top-percent:-10001;v-text-anchor:middle" arcsize="0" o:gfxdata="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" fillcolor="#e7e7ff" strokecolor="#cfcdcd [2894]" strokeweight="1pt">
                 <v:stroke endcap="round"/>
                 <v:textbox style="mso-fit-shape-to-text:t" inset="2mm,0,0,0">
                   <w:txbxContent>
@@ -5532,7 +6091,7 @@
           </mc:Choice>
           <mc:Fallback>
             <w:pict>
-              <v:roundrect w14:anchorId="7626B754" id="_x0000_s1049" style="width:249.3pt;height:27.6pt;visibility:visible;mso-wrap-style:square;mso-left-percent:-10001;mso-top-percent:-10001;mso-position-horizontal:absolute;mso-position-horizontal-relative:char;mso-position-vertical:absolute;mso-position-vertical-relative:line;mso-left-percent:-10001;mso-top-percent:-10001;v-text-anchor:middle" arcsize="0" o:gfxdata="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" fillcolor="#e7e7ff" strokecolor="#cfcdcd [2894]" strokeweight="1pt">
+              <v:roundrect w14:anchorId="7626B754" id="_x0000_s1050" style="width:249.3pt;height:27.6pt;visibility:visible;mso-wrap-style:square;mso-left-percent:-10001;mso-top-percent:-10001;mso-position-horizontal:absolute;mso-position-horizontal-relative:char;mso-position-vertical:absolute;mso-position-vertical-relative:line;mso-left-percent:-10001;mso-top-percent:-10001;v-text-anchor:middle" arcsize="0" o:gfxdata="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" fillcolor="#e7e7ff" strokecolor="#cfcdcd [2894]" strokeweight="1pt">
                 <v:stroke endcap="round"/>
                 <v:textbox style="mso-fit-shape-to-text:t" inset="2mm,0,0,1mm">
                   <w:txbxContent>
@@ -5704,7 +6263,7 @@
           </mc:Choice>
           <mc:Fallback>
             <w:pict>
-              <v:roundrect w14:anchorId="55DD8A23" id="_x0000_s1050" style="width:249.3pt;height:25pt;visibility:visible;mso-wrap-style:square;mso-left-percent:-10001;mso-top-percent:-10001;mso-position-horizontal:absolute;mso-position-horizontal-relative:char;mso-position-vertical:absolute;mso-position-vertical-relative:line;mso-left-percent:-10001;mso-top-percent:-10001;v-text-anchor:middle" arcsize="0" o:gfxdata="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" fillcolor="#e7e7ff" strokecolor="#cfcdcd [2894]" strokeweight="1pt">
+              <v:roundrect w14:anchorId="55DD8A23" id="_x0000_s1051" style="width:249.3pt;height:25pt;visibility:visible;mso-wrap-style:square;mso-left-percent:-10001;mso-top-percent:-10001;mso-position-horizontal:absolute;mso-position-horizontal-relative:char;mso-position-vertical:absolute;mso-position-vertical-relative:line;mso-left-percent:-10001;mso-top-percent:-10001;v-text-anchor:middle" arcsize="0" o:gfxdata="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" fillcolor="#e7e7ff" strokecolor="#cfcdcd [2894]" strokeweight="1pt">
                 <v:stroke endcap="round"/>
                 <v:textbox style="mso-fit-shape-to-text:t" inset="2mm,0,0,1mm">
                   <w:txbxContent>
@@ -5777,7 +6336,6 @@
         <w:rPr>
           <w:noProof/>
         </w:rPr>
-        <w:lastRenderedPageBreak/>
         <mc:AlternateContent>
           <mc:Choice Requires="wps">
             <w:drawing>
@@ -5884,7 +6442,7 @@
           </mc:Choice>
           <mc:Fallback>
             <w:pict>
-              <v:roundrect w14:anchorId="0F99B0F4" id="_x0000_s1051" style="width:249.3pt;height:25pt;visibility:visible;mso-wrap-style:square;mso-left-percent:-10001;mso-top-percent:-10001;mso-position-horizontal:absolute;mso-position-horizontal-relative:char;mso-position-vertical:absolute;mso-position-vertical-relative:line;mso-left-percent:-10001;mso-top-percent:-10001;v-text-anchor:middle" arcsize="0" o:gfxdata="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" fillcolor="#e7e7ff" strokecolor="#cfcdcd [2894]" strokeweight="1pt">
+              <v:roundrect w14:anchorId="0F99B0F4" id="_x0000_s1052" style="width:249.3pt;height:25pt;visibility:visible;mso-wrap-style:square;mso-left-percent:-10001;mso-top-percent:-10001;mso-position-horizontal:absolute;mso-position-horizontal-relative:char;mso-position-vertical:absolute;mso-position-vertical-relative:line;mso-left-percent:-10001;mso-top-percent:-10001;v-text-anchor:middle" arcsize="0" o:gfxdata="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" fillcolor="#e7e7ff" strokecolor="#cfcdcd [2894]" strokeweight="1pt">
                 <v:stroke endcap="round"/>
                 <v:textbox style="mso-fit-shape-to-text:t" inset="2mm,0,0,1mm">
                   <w:txbxContent>
@@ -6039,7 +6597,7 @@
           </mc:Choice>
           <mc:Fallback>
             <w:pict>
-              <v:roundrect w14:anchorId="51068773" id="_x0000_s1052" style="width:249.3pt;height:21.15pt;visibility:visible;mso-wrap-style:square;mso-left-percent:-10001;mso-top-percent:-10001;mso-position-horizontal:absolute;mso-position-horizontal-relative:char;mso-position-vertical:absolute;mso-position-vertical-relative:line;mso-left-percent:-10001;mso-top-percent:-10001;v-text-anchor:middle" arcsize="10401f" o:gfxdata="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" fillcolor="#e7e7ff" strokecolor="#cfcdcd [2894]" strokeweight="1pt">
+              <v:roundrect w14:anchorId="51068773" id="_x0000_s1053" style="width:249.3pt;height:21.15pt;visibility:visible;mso-wrap-style:square;mso-left-percent:-10001;mso-top-percent:-10001;mso-position-horizontal:absolute;mso-position-horizontal-relative:char;mso-position-vertical:absolute;mso-position-vertical-relative:line;mso-left-percent:-10001;mso-top-percent:-10001;v-text-anchor:middle" arcsize="10401f" o:gfxdata="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" fillcolor="#e7e7ff" strokecolor="#cfcdcd [2894]" strokeweight="1pt">
                 <v:stroke endcap="round"/>
                 <v:textbox style="mso-fit-shape-to-text:t" inset="2mm,0,0,0">
                   <w:txbxContent>
@@ -6268,7 +6826,7 @@
           </mc:Choice>
           <mc:Fallback>
             <w:pict>
-              <v:roundrect w14:anchorId="4ED29915" id="_x0000_s1053" style="width:249.3pt;height:21.15pt;visibility:visible;mso-wrap-style:square;mso-left-percent:-10001;mso-top-percent:-10001;mso-position-horizontal:absolute;mso-position-horizontal-relative:char;mso-position-vertical:absolute;mso-position-vertical-relative:line;mso-left-percent:-10001;mso-top-percent:-10001;v-text-anchor:middle" arcsize="10401f" o:gfxdata="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" fillcolor="#e7e7ff" strokecolor="#cfcdcd [2894]" strokeweight="1pt">
+              <v:roundrect w14:anchorId="4ED29915" id="_x0000_s1054" style="width:249.3pt;height:21.15pt;visibility:visible;mso-wrap-style:square;mso-left-percent:-10001;mso-top-percent:-10001;mso-position-horizontal:absolute;mso-position-horizontal-relative:char;mso-position-vertical:absolute;mso-position-vertical-relative:line;mso-left-percent:-10001;mso-top-percent:-10001;v-text-anchor:middle" arcsize="10401f" o:gfxdata="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" fillcolor="#e7e7ff" strokecolor="#cfcdcd [2894]" strokeweight="1pt">
                 <v:stroke endcap="round"/>
                 <v:textbox style="mso-fit-shape-to-text:t" inset="2mm,0,0,0">
                   <w:txbxContent>
@@ -6437,7 +6995,7 @@
           </mc:Choice>
           <mc:Fallback>
             <w:pict>
-              <v:roundrect w14:anchorId="16D7A69C" id="_x0000_s1054" style="width:249.3pt;height:15.3pt;visibility:visible;mso-wrap-style:square;mso-left-percent:-10001;mso-top-percent:-10001;mso-position-horizontal:absolute;mso-position-horizontal-relative:char;mso-position-vertical:absolute;mso-position-vertical-relative:line;mso-left-percent:-10001;mso-top-percent:-10001;v-text-anchor:middle" arcsize="16275f" o:gfxdata="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" fillcolor="#e7e7ff" strokecolor="#cfcdcd [2894]" strokeweight="1pt">
+              <v:roundrect w14:anchorId="16D7A69C" id="_x0000_s1055" style="width:249.3pt;height:15.3pt;visibility:visible;mso-wrap-style:square;mso-left-percent:-10001;mso-top-percent:-10001;mso-position-horizontal:absolute;mso-position-horizontal-relative:char;mso-position-vertical:absolute;mso-position-vertical-relative:line;mso-left-percent:-10001;mso-top-percent:-10001;v-text-anchor:middle" arcsize="16275f" o:gfxdata="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" fillcolor="#e7e7ff" strokecolor="#cfcdcd [2894]" strokeweight="1pt">
                 <v:stroke endcap="round"/>
                 <v:textbox style="mso-fit-shape-to-text:t" inset="2mm,0,0,0">
                   <w:txbxContent>
@@ -6555,7 +7113,7 @@
           </mc:Choice>
           <mc:Fallback>
             <w:pict>
-              <v:roundrect w14:anchorId="1685AD2E" id="_x0000_s1055" style="width:249.3pt;height:21.15pt;visibility:visible;mso-wrap-style:square;mso-left-percent:-10001;mso-top-percent:-10001;mso-position-horizontal:absolute;mso-position-horizontal-relative:char;mso-position-vertical:absolute;mso-position-vertical-relative:line;mso-left-percent:-10001;mso-top-percent:-10001;v-text-anchor:middle" arcsize="10401f" o:gfxdata="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" fillcolor="#e7e7ff" strokecolor="#cfcdcd [2894]" strokeweight="1pt">
+              <v:roundrect w14:anchorId="1685AD2E" id="_x0000_s1056" style="width:249.3pt;height:21.15pt;visibility:visible;mso-wrap-style:square;mso-left-percent:-10001;mso-top-percent:-10001;mso-position-horizontal:absolute;mso-position-horizontal-relative:char;mso-position-vertical:absolute;mso-position-vertical-relative:line;mso-left-percent:-10001;mso-top-percent:-10001;v-text-anchor:middle" arcsize="10401f" o:gfxdata="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" fillcolor="#e7e7ff" strokecolor="#cfcdcd [2894]" strokeweight="1pt">
                 <v:stroke endcap="round"/>
                 <v:textbox style="mso-fit-shape-to-text:t" inset="2mm,0,0,0">
                   <w:txbxContent>
@@ -6680,7 +7238,7 @@
           </mc:Choice>
           <mc:Fallback>
             <w:pict>
-              <v:roundrect w14:anchorId="57CDE5A0" id="_x0000_s1056" style="width:249.3pt;height:54.25pt;visibility:visible;mso-wrap-style:square;mso-left-percent:-10001;mso-top-percent:-10001;mso-position-horizontal:absolute;mso-position-horizontal-relative:char;mso-position-vertical:absolute;mso-position-vertical-relative:line;mso-left-percent:-10001;mso-top-percent:-10001;v-text-anchor:middle" arcsize="8432f" o:gfxdata="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" fillcolor="#e7e7ff" strokecolor="#cfcdcd [2894]" strokeweight="1pt">
+              <v:roundrect w14:anchorId="57CDE5A0" id="_x0000_s1057" style="width:249.3pt;height:54.25pt;visibility:visible;mso-wrap-style:square;mso-left-percent:-10001;mso-top-percent:-10001;mso-position-horizontal:absolute;mso-position-horizontal-relative:char;mso-position-vertical:absolute;mso-position-vertical-relative:line;mso-left-percent:-10001;mso-top-percent:-10001;v-text-anchor:middle" arcsize="8432f" o:gfxdata="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" fillcolor="#e7e7ff" strokecolor="#cfcdcd [2894]" strokeweight="1pt">
                 <v:stroke endcap="round"/>
                 <v:textbox style="mso-fit-shape-to-text:t" inset="2mm,0,0,1mm">
                   <w:txbxContent>
@@ -6848,7 +7406,7 @@
           </mc:Choice>
           <mc:Fallback>
             <w:pict>
-              <v:roundrect w14:anchorId="4725ACED" id="_x0000_s1057" style="width:249.3pt;height:26.9pt;visibility:visible;mso-wrap-style:square;mso-left-percent:-10001;mso-top-percent:-10001;mso-position-horizontal:absolute;mso-position-horizontal-relative:char;mso-position-vertical:absolute;mso-position-vertical-relative:line;mso-left-percent:-10001;mso-top-percent:-10001;v-text-anchor:middle" arcsize="0" o:gfxdata="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" fillcolor="#e7e7ff" strokecolor="#cfcdcd [2894]" strokeweight="1pt">
+              <v:roundrect w14:anchorId="4725ACED" id="_x0000_s1058" style="width:249.3pt;height:26.9pt;visibility:visible;mso-wrap-style:square;mso-left-percent:-10001;mso-top-percent:-10001;mso-position-horizontal:absolute;mso-position-horizontal-relative:char;mso-position-vertical:absolute;mso-position-vertical-relative:line;mso-left-percent:-10001;mso-top-percent:-10001;v-text-anchor:middle" arcsize="0" o:gfxdata="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" fillcolor="#e7e7ff" strokecolor="#cfcdcd [2894]" strokeweight="1pt">
                 <v:stroke endcap="round"/>
                 <v:textbox style="mso-fit-shape-to-text:t" inset="2mm,0,0,1mm">
                   <w:txbxContent>
@@ -7102,7 +7660,7 @@
           </mc:Choice>
           <mc:Fallback>
             <w:pict>
-              <v:roundrect w14:anchorId="6EC26F57" id="_x0000_s1058" style="width:249.3pt;height:26.9pt;visibility:visible;mso-wrap-style:square;mso-left-percent:-10001;mso-top-percent:-10001;mso-position-horizontal:absolute;mso-position-horizontal-relative:char;mso-position-vertical:absolute;mso-position-vertical-relative:line;mso-left-percent:-10001;mso-top-percent:-10001;v-text-anchor:middle" arcsize="0" o:gfxdata="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" fillcolor="#e7e7ff" strokecolor="#cfcdcd [2894]" strokeweight="1pt">
+              <v:roundrect w14:anchorId="6EC26F57" id="_x0000_s1059" style="width:249.3pt;height:26.9pt;visibility:visible;mso-wrap-style:square;mso-left-percent:-10001;mso-top-percent:-10001;mso-position-horizontal:absolute;mso-position-horizontal-relative:char;mso-position-vertical:absolute;mso-position-vertical-relative:line;mso-left-percent:-10001;mso-top-percent:-10001;v-text-anchor:middle" arcsize="0" o:gfxdata="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" fillcolor="#e7e7ff" strokecolor="#cfcdcd [2894]" strokeweight="1pt">
                 <v:stroke endcap="round"/>
                 <v:textbox style="mso-fit-shape-to-text:t" inset="2mm,0,0,1mm">
                   <w:txbxContent>
@@ -7295,7 +7853,7 @@
           </mc:Choice>
           <mc:Fallback>
             <w:pict>
-              <v:roundrect w14:anchorId="5A35377F" id="_x0000_s1059" style="width:249.3pt;height:15pt;visibility:visible;mso-wrap-style:square;mso-left-percent:-10001;mso-top-percent:-10001;mso-position-horizontal:absolute;mso-position-horizontal-relative:char;mso-position-vertical:absolute;mso-position-vertical-relative:line;mso-left-percent:-10001;mso-top-percent:-10001;v-text-anchor:middle" arcsize="16378f" o:gfxdata="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" fillcolor="#e7e7ff" strokecolor="#cfcdcd [2894]" strokeweight="1pt">
+              <v:roundrect w14:anchorId="5A35377F" id="_x0000_s1060" style="width:249.3pt;height:15pt;visibility:visible;mso-wrap-style:square;mso-left-percent:-10001;mso-top-percent:-10001;mso-position-horizontal:absolute;mso-position-horizontal-relative:char;mso-position-vertical:absolute;mso-position-vertical-relative:line;mso-left-percent:-10001;mso-top-percent:-10001;v-text-anchor:middle" arcsize="16378f" o:gfxdata="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" fillcolor="#e7e7ff" strokecolor="#cfcdcd [2894]" strokeweight="1pt">
                 <v:stroke endcap="round"/>
                 <v:textbox style="mso-fit-shape-to-text:t" inset="2mm,0,0,0">
                   <w:txbxContent>
@@ -7429,7 +7987,7 @@
           </mc:Choice>
           <mc:Fallback>
             <w:pict>
-              <v:roundrect w14:anchorId="29A9026C" id="_x0000_s1060" style="width:249.3pt;height:36.2pt;visibility:visible;mso-wrap-style:square;mso-left-percent:-10001;mso-top-percent:-10001;mso-position-horizontal:absolute;mso-position-horizontal-relative:char;mso-position-vertical:absolute;mso-position-vertical-relative:line;mso-left-percent:-10001;mso-top-percent:-10001;v-text-anchor:middle" arcsize="0" o:gfxdata="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" fillcolor="#e7e7ff" strokecolor="#cfcdcd [2894]" strokeweight="1pt">
+              <v:roundrect w14:anchorId="29A9026C" id="_x0000_s1061" style="width:249.3pt;height:36.2pt;visibility:visible;mso-wrap-style:square;mso-left-percent:-10001;mso-top-percent:-10001;mso-position-horizontal:absolute;mso-position-horizontal-relative:char;mso-position-vertical:absolute;mso-position-vertical-relative:line;mso-left-percent:-10001;mso-top-percent:-10001;v-text-anchor:middle" arcsize="0" o:gfxdata="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" fillcolor="#e7e7ff" strokecolor="#cfcdcd [2894]" strokeweight="1pt">
                 <v:stroke endcap="round"/>
                 <v:textbox style="mso-fit-shape-to-text:t" inset="2mm,0,0,1mm">
                   <w:txbxContent>
@@ -7467,6 +8025,11 @@
       </w:r>
     </w:p>
     <w:p>
+      <w:pPr>
+        <w:rPr>
+          <w:rFonts w:hint="eastAsia"/>
+        </w:rPr>
+      </w:pPr>
       <w:r>
         <w:rPr>
           <w:noProof/>
@@ -7553,7 +8116,7 @@
           </mc:Choice>
           <mc:Fallback>
             <w:pict>
-              <v:roundrect w14:anchorId="514814D0" id="_x0000_s1061" style="width:249.3pt;height:36.2pt;visibility:visible;mso-wrap-style:square;mso-left-percent:-10001;mso-top-percent:-10001;mso-position-horizontal:absolute;mso-position-horizontal-relative:char;mso-position-vertical:absolute;mso-position-vertical-relative:line;mso-left-percent:-10001;mso-top-percent:-10001;v-text-anchor:middle" arcsize="0" o:gfxdata="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" fillcolor="#e7e7ff" strokecolor="#cfcdcd [2894]" strokeweight="1pt">
+              <v:roundrect w14:anchorId="514814D0" id="_x0000_s1062" style="width:249.3pt;height:36.2pt;visibility:visible;mso-wrap-style:square;mso-left-percent:-10001;mso-top-percent:-10001;mso-position-horizontal:absolute;mso-position-horizontal-relative:char;mso-position-vertical:absolute;mso-position-vertical-relative:line;mso-left-percent:-10001;mso-top-percent:-10001;v-text-anchor:middle" arcsize="0" o:gfxdata="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" fillcolor="#e7e7ff" strokecolor="#cfcdcd [2894]" strokeweight="1pt">
                 <v:stroke endcap="round"/>
                 <v:textbox style="mso-fit-shape-to-text:t" inset="2mm,0,0,0">
                   <w:txbxContent>
@@ -7582,194 +8145,6 @@
                           <w:szCs w:val="18"/>
                         </w:rPr>
                         <w:t>'</w:t>
-                      </w:r>
-                    </w:p>
-                  </w:txbxContent>
-                </v:textbox>
-                <w10:anchorlock/>
-              </v:roundrect>
-            </w:pict>
-          </mc:Fallback>
-        </mc:AlternateContent>
-      </w:r>
-    </w:p>
-    <w:p>
-      <w:pPr>
-        <w:pStyle w:val="2"/>
-      </w:pPr>
-      <w:r>
-        <w:rPr>
-          <w:rFonts w:hint="eastAsia"/>
-        </w:rPr>
-        <w:t>查看所有现有配置设置：</w:t>
-      </w:r>
-    </w:p>
-    <w:p>
-      <w:r>
-        <w:rPr>
-          <w:noProof/>
-        </w:rPr>
-        <mc:AlternateContent>
-          <mc:Choice Requires="wps">
-            <w:drawing>
-              <wp:inline distT="0" distB="0" distL="0" distR="0" wp14:anchorId="1533F97B" wp14:editId="05F6ADCB">
-                <wp:extent cx="3282950" cy="332740"/>
-                <wp:effectExtent l="0" t="0" r="12700" b="12700"/>
-                <wp:docPr id="128" name="文本框 2"/>
-                <wp:cNvGraphicFramePr>
-                  <a:graphicFrameLocks xmlns:a="http://schemas.openxmlformats.org/drawingml/2006/main"/>
-                </wp:cNvGraphicFramePr>
-                <a:graphic xmlns:a="http://schemas.openxmlformats.org/drawingml/2006/main">
-                  <a:graphicData uri="http://schemas.microsoft.com/office/word/2010/wordprocessingShape">
-                    <wps:wsp>
-                      <wps:cNvSpPr txBox="1">
-                        <a:spLocks noChangeArrowheads="1"/>
-                      </wps:cNvSpPr>
-                      <wps:spPr bwMode="auto">
-                        <a:xfrm>
-                          <a:off x="0" y="0"/>
-                          <a:ext cx="3282950" cy="332740"/>
-                        </a:xfrm>
-                        <a:prstGeom prst="roundRect">
-                          <a:avLst>
-                            <a:gd name="adj" fmla="val 0"/>
-                          </a:avLst>
-                        </a:prstGeom>
-                        <a:solidFill>
-                          <a:srgbClr val="E7E7FF"/>
-                        </a:solidFill>
-                        <a:ln w="12700" cap="rnd">
-                          <a:solidFill>
-                            <a:schemeClr val="bg2">
-                              <a:lumMod val="90000"/>
-                            </a:schemeClr>
-                          </a:solidFill>
-                          <a:round/>
-                          <a:headEnd/>
-                          <a:tailEnd/>
-                        </a:ln>
-                      </wps:spPr>
-                      <wps:txbx>
-                        <w:txbxContent>
-                          <w:p>
-                            <w:pPr>
-                              <w:pStyle w:val="a5"/>
-                            </w:pPr>
-                            <w:r>
-                              <w:t xml:space="preserve">git </w:t>
-                            </w:r>
-                            <w:r>
-                              <w:t>config –list</w:t>
-                            </w:r>
-                          </w:p>
-                          <w:p>
-                            <w:pPr>
-                              <w:pStyle w:val="a5"/>
-                            </w:pPr>
-                            <w:r>
-                              <w:t>git config --list --show-origin</w:t>
-                            </w:r>
-                            <w:r>
-                              <w:rPr>
-                                <w:rFonts w:hint="eastAsia"/>
-                              </w:rPr>
-                              <w:t xml:space="preserve"> </w:t>
-                            </w:r>
-                            <w:r>
-                              <w:rPr>
-                                <w:color w:val="auto"/>
-                              </w:rPr>
-                              <w:t>#</w:t>
-                            </w:r>
-                            <w:r>
-                              <w:rPr>
-                                <w:rFonts w:hint="eastAsia"/>
-                                <w:color w:val="auto"/>
-                              </w:rPr>
-                              <w:t>查看</w:t>
-                            </w:r>
-                            <w:r>
-                              <w:rPr>
-                                <w:rFonts w:hint="eastAsia"/>
-                                <w:color w:val="auto"/>
-                              </w:rPr>
-                              <w:t>config</w:t>
-                            </w:r>
-                            <w:r>
-                              <w:rPr>
-                                <w:rFonts w:hint="eastAsia"/>
-                                <w:color w:val="auto"/>
-                              </w:rPr>
-                              <w:t>目录</w:t>
-                            </w:r>
-                          </w:p>
-                        </w:txbxContent>
-                      </wps:txbx>
-                      <wps:bodyPr rot="0" vert="horz" wrap="square" lIns="72000" tIns="0" rIns="0" bIns="0" anchor="ctr" anchorCtr="0">
-                        <a:spAutoFit/>
-                      </wps:bodyPr>
-                    </wps:wsp>
-                  </a:graphicData>
-                </a:graphic>
-              </wp:inline>
-            </w:drawing>
-          </mc:Choice>
-          <mc:Fallback>
-            <w:pict>
-              <v:roundrect w14:anchorId="1533F97B" id="_x0000_s1062" style="width:258.5pt;height:26.2pt;visibility:visible;mso-wrap-style:square;mso-left-percent:-10001;mso-top-percent:-10001;mso-position-horizontal:absolute;mso-position-horizontal-relative:char;mso-position-vertical:absolute;mso-position-vertical-relative:line;mso-left-percent:-10001;mso-top-percent:-10001;v-text-anchor:middle" arcsize="0" o:gfxdata="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" fillcolor="#e7e7ff" strokecolor="#cfcdcd [2894]" strokeweight="1pt">
-                <v:stroke endcap="round"/>
-                <v:textbox style="mso-fit-shape-to-text:t" inset="2mm,0,0,0">
-                  <w:txbxContent>
-                    <w:p>
-                      <w:pPr>
-                        <w:pStyle w:val="a5"/>
-                      </w:pPr>
-                      <w:r>
-                        <w:t xml:space="preserve">git </w:t>
-                      </w:r>
-                      <w:r>
-                        <w:t>config –list</w:t>
-                      </w:r>
-                    </w:p>
-                    <w:p>
-                      <w:pPr>
-                        <w:pStyle w:val="a5"/>
-                      </w:pPr>
-                      <w:r>
-                        <w:t>git config --list --show-origin</w:t>
-                      </w:r>
-                      <w:r>
-                        <w:rPr>
-                          <w:rFonts w:hint="eastAsia"/>
-                        </w:rPr>
-                        <w:t xml:space="preserve"> </w:t>
-                      </w:r>
-                      <w:r>
-                        <w:rPr>
-                          <w:color w:val="auto"/>
-                        </w:rPr>
-                        <w:t>#</w:t>
-                      </w:r>
-                      <w:r>
-                        <w:rPr>
-                          <w:rFonts w:hint="eastAsia"/>
-                          <w:color w:val="auto"/>
-                        </w:rPr>
-                        <w:t>查看</w:t>
-                      </w:r>
-                      <w:r>
-                        <w:rPr>
-                          <w:rFonts w:hint="eastAsia"/>
-                          <w:color w:val="auto"/>
-                        </w:rPr>
-                        <w:t>config</w:t>
-                      </w:r>
-                      <w:r>
-                        <w:rPr>
-                          <w:rFonts w:hint="eastAsia"/>
-                          <w:color w:val="auto"/>
-                        </w:rPr>
-                        <w:t>目录</w:t>
                       </w:r>
                     </w:p>
                   </w:txbxContent>
@@ -7957,13 +8332,16 @@
         <w:rPr>
           <w:rFonts w:hint="eastAsia"/>
         </w:rPr>
-        <w:t>！出现</w:t>
-      </w:r>
-      <w:r>
-        <w:t>Unlink of file</w:t>
-      </w:r>
-      <w:r>
-        <w:t xml:space="preserve"> ’..’</w:t>
+        <w:t>变基</w:t>
+      </w:r>
+      <w:r>
+        <w:rPr>
+          <w:rFonts w:hint="eastAsia"/>
+        </w:rPr>
+        <w:t>r</w:t>
+      </w:r>
+      <w:r>
+        <w:t>ebase</w:t>
       </w:r>
     </w:p>
     <w:p>
@@ -7971,1013 +8349,48 @@
         <w:rPr>
           <w:rFonts w:hint="eastAsia"/>
         </w:rPr>
-        <w:t>文件被其他程序暂用</w:t>
-      </w:r>
-      <w:r>
-        <w:rPr>
-          <w:rFonts w:hint="eastAsia"/>
-        </w:rPr>
-        <w:t>Git</w:t>
-      </w:r>
-      <w:r>
-        <w:rPr>
-          <w:rFonts w:hint="eastAsia"/>
-        </w:rPr>
-        <w:t>无法修改，可以关掉暂用文件的相关程序，或重启电脑。</w:t>
+        <w:t>利用变基操作将远程分支作为本地工作分支的基础，实现拉取最新远程的文件的同步，完成变基后就可以直接</w:t>
+      </w:r>
+      <w:r>
+        <w:rPr>
+          <w:rFonts w:hint="eastAsia"/>
+          <w:color w:val="C00000"/>
+        </w:rPr>
+        <w:t>push</w:t>
+      </w:r>
+      <w:r>
+        <w:rPr>
+          <w:rFonts w:hint="eastAsia"/>
+        </w:rPr>
+        <w:t>推送了。</w:t>
+      </w:r>
+    </w:p>
+    <w:p>
+      <w:r>
+        <w:rPr>
+          <w:rFonts w:hint="eastAsia"/>
+        </w:rPr>
+        <w:t>rebase</w:t>
+      </w:r>
+      <w:r>
+        <w:rPr>
+          <w:rFonts w:hint="eastAsia"/>
+        </w:rPr>
+        <w:t>流程图：</w:t>
       </w:r>
     </w:p>
     <w:p>
       <w:pPr>
-        <w:pStyle w:val="2"/>
+        <w:jc w:val="center"/>
       </w:pPr>
       <w:r>
         <w:rPr>
-          <w:rFonts w:hint="eastAsia"/>
-        </w:rPr>
-        <w:t>设置快捷命令</w:t>
-      </w:r>
-    </w:p>
-    <w:p>
-      <w:r>
-        <w:rPr>
-          <w:rFonts w:hint="eastAsia"/>
-        </w:rPr>
-        <w:t>设置常用命令的简化自定义替代字符</w:t>
-      </w:r>
-    </w:p>
-    <w:p>
-      <w:r>
-        <w:rPr>
           <w:noProof/>
         </w:rPr>
-        <mc:AlternateContent>
-          <mc:Choice Requires="wps">
-            <w:drawing>
-              <wp:inline distT="0" distB="0" distL="0" distR="0" wp14:anchorId="6F865BCE" wp14:editId="50C51862">
-                <wp:extent cx="3166110" cy="1169670"/>
-                <wp:effectExtent l="0" t="0" r="15240" b="12700"/>
-                <wp:docPr id="110" name="文本框 2"/>
-                <wp:cNvGraphicFramePr>
-                  <a:graphicFrameLocks xmlns:a="http://schemas.openxmlformats.org/drawingml/2006/main"/>
-                </wp:cNvGraphicFramePr>
-                <a:graphic xmlns:a="http://schemas.openxmlformats.org/drawingml/2006/main">
-                  <a:graphicData uri="http://schemas.microsoft.com/office/word/2010/wordprocessingShape">
-                    <wps:wsp>
-                      <wps:cNvSpPr txBox="1">
-                        <a:spLocks noChangeArrowheads="1"/>
-                      </wps:cNvSpPr>
-                      <wps:spPr bwMode="auto">
-                        <a:xfrm>
-                          <a:off x="0" y="0"/>
-                          <a:ext cx="3166110" cy="1169670"/>
-                        </a:xfrm>
-                        <a:prstGeom prst="roundRect">
-                          <a:avLst>
-                            <a:gd name="adj" fmla="val 0"/>
-                          </a:avLst>
-                        </a:prstGeom>
-                        <a:solidFill>
-                          <a:srgbClr val="E7E7FF"/>
-                        </a:solidFill>
-                        <a:ln w="12700" cap="rnd">
-                          <a:solidFill>
-                            <a:schemeClr val="bg2">
-                              <a:lumMod val="90000"/>
-                            </a:schemeClr>
-                          </a:solidFill>
-                          <a:round/>
-                          <a:headEnd/>
-                          <a:tailEnd/>
-                        </a:ln>
-                      </wps:spPr>
-                      <wps:txbx>
-                        <w:txbxContent>
-                          <w:p>
-                            <w:pPr>
-                              <w:pStyle w:val="a5"/>
-                              <w:rPr>
-                                <w:rFonts w:ascii="Lucida Console" w:hAnsi="Lucida Console" w:cs="Lucida Console"/>
-                                <w:color w:val="auto"/>
-                                <w:kern w:val="0"/>
-                                <w:szCs w:val="18"/>
-                              </w:rPr>
-                            </w:pPr>
-                            <w:r>
-                              <w:rPr>
-                                <w:rFonts w:cs="Lucida Console"/>
-                                <w:color w:val="auto"/>
-                                <w:kern w:val="0"/>
-                                <w:szCs w:val="18"/>
-                              </w:rPr>
-                              <w:t xml:space="preserve">git </w:t>
-                            </w:r>
-                            <w:r>
-                              <w:rPr>
-                                <w:rFonts w:cs="Lucida Console"/>
-                                <w:b/>
-                                <w:bCs/>
-                                <w:color w:val="auto"/>
-                                <w:kern w:val="0"/>
-                                <w:szCs w:val="18"/>
-                              </w:rPr>
-                              <w:t>dec</w:t>
-                            </w:r>
-                            <w:r>
-                              <w:rPr>
-                                <w:rFonts w:cs="Lucida Console"/>
-                                <w:color w:val="auto"/>
-                                <w:kern w:val="0"/>
-                                <w:szCs w:val="18"/>
-                              </w:rPr>
-                              <w:t xml:space="preserve"> </w:t>
-                            </w:r>
-                            <w:r>
-                              <w:rPr>
-                                <w:rFonts w:ascii="Lucida Console" w:hAnsi="Lucida Console" w:cs="Lucida Console"/>
-                                <w:color w:val="auto"/>
-                                <w:kern w:val="0"/>
-                                <w:szCs w:val="18"/>
-                              </w:rPr>
-                              <w:t>#</w:t>
-                            </w:r>
-                            <w:r>
-                              <w:rPr>
-                                <w:rFonts w:ascii="Lucida Console" w:hAnsi="Lucida Console" w:cs="Lucida Console" w:hint="eastAsia"/>
-                                <w:color w:val="auto"/>
-                                <w:kern w:val="0"/>
-                                <w:szCs w:val="18"/>
-                              </w:rPr>
-                              <w:t>查看各分支指向的对象</w:t>
-                            </w:r>
-                            <w:r>
-                              <w:rPr>
-                                <w:rFonts w:ascii="Lucida Console" w:hAnsi="Lucida Console" w:cs="Lucida Console" w:hint="eastAsia"/>
-                                <w:color w:val="auto"/>
-                                <w:kern w:val="0"/>
-                                <w:szCs w:val="18"/>
-                              </w:rPr>
-                              <w:t>-</w:t>
-                            </w:r>
-                            <w:r>
-                              <w:rPr>
-                                <w:rFonts w:ascii="Lucida Console" w:hAnsi="Lucida Console" w:cs="Lucida Console"/>
-                                <w:color w:val="auto"/>
-                                <w:kern w:val="0"/>
-                                <w:szCs w:val="18"/>
-                              </w:rPr>
-                              <w:t>-decorate</w:t>
-                            </w:r>
-                          </w:p>
-                          <w:p>
-                            <w:pPr>
-                              <w:pStyle w:val="a5"/>
-                              <w:rPr>
-                                <w:rFonts w:ascii="Lucida Console" w:hAnsi="Lucida Console" w:cs="Lucida Console"/>
-                                <w:kern w:val="0"/>
-                                <w:szCs w:val="18"/>
-                              </w:rPr>
-                            </w:pPr>
-                            <w:r>
-                              <w:t xml:space="preserve">git </w:t>
-                            </w:r>
-                            <w:r>
-                              <w:t>config --global alias.</w:t>
-                            </w:r>
-                            <w:r>
-                              <w:t>dec</w:t>
-                            </w:r>
-                            <w:r>
-                              <w:t xml:space="preserve"> </w:t>
-                            </w:r>
-                            <w:r>
-                              <w:rPr>
-                                <w:rFonts w:ascii="Lucida Console" w:hAnsi="Lucida Console" w:cs="Lucida Console"/>
-                                <w:kern w:val="0"/>
-                                <w:szCs w:val="18"/>
-                              </w:rPr>
-                              <w:t>'</w:t>
-                            </w:r>
-                            <w:r>
-                              <w:t>log --oneline --decorate</w:t>
-                            </w:r>
-                            <w:r>
-                              <w:rPr>
-                                <w:rFonts w:ascii="Lucida Console" w:hAnsi="Lucida Console" w:cs="Lucida Console"/>
-                                <w:kern w:val="0"/>
-                                <w:szCs w:val="18"/>
-                              </w:rPr>
-                              <w:t>'</w:t>
-                            </w:r>
-                          </w:p>
-                          <w:p>
-                            <w:pPr>
-                              <w:pStyle w:val="a5"/>
-                              <w:rPr>
-                                <w:rFonts w:ascii="Lucida Console" w:hAnsi="Lucida Console" w:cs="Lucida Console"/>
-                                <w:color w:val="auto"/>
-                                <w:kern w:val="0"/>
-                                <w:szCs w:val="18"/>
-                              </w:rPr>
-                            </w:pPr>
-                            <w:r>
-                              <w:rPr>
-                                <w:rFonts w:cs="Lucida Console"/>
-                                <w:color w:val="auto"/>
-                                <w:kern w:val="0"/>
-                                <w:szCs w:val="18"/>
-                              </w:rPr>
-                              <w:t xml:space="preserve">git </w:t>
-                            </w:r>
-                            <w:r>
-                              <w:rPr>
-                                <w:rFonts w:cs="Lucida Console"/>
-                                <w:b/>
-                                <w:bCs/>
-                                <w:color w:val="auto"/>
-                                <w:kern w:val="0"/>
-                                <w:szCs w:val="18"/>
-                              </w:rPr>
-                              <w:t>st</w:t>
-                            </w:r>
-                            <w:r>
-                              <w:rPr>
-                                <w:rFonts w:cs="Lucida Console"/>
-                                <w:color w:val="auto"/>
-                                <w:kern w:val="0"/>
-                                <w:szCs w:val="18"/>
-                              </w:rPr>
-                              <w:t xml:space="preserve"> </w:t>
-                            </w:r>
-                            <w:r>
-                              <w:rPr>
-                                <w:rFonts w:ascii="Lucida Console" w:hAnsi="Lucida Console" w:cs="Lucida Console"/>
-                                <w:color w:val="auto"/>
-                                <w:kern w:val="0"/>
-                                <w:szCs w:val="18"/>
-                              </w:rPr>
-                              <w:t>#</w:t>
-                            </w:r>
-                            <w:r>
-                              <w:rPr>
-                                <w:rFonts w:ascii="Lucida Console" w:hAnsi="Lucida Console" w:cs="Lucida Console" w:hint="eastAsia"/>
-                                <w:color w:val="auto"/>
-                                <w:kern w:val="0"/>
-                                <w:szCs w:val="18"/>
-                              </w:rPr>
-                              <w:t>查看当前状态</w:t>
-                            </w:r>
-                            <w:r>
-                              <w:rPr>
-                                <w:rFonts w:ascii="Lucida Console" w:hAnsi="Lucida Console" w:cs="Lucida Console" w:hint="eastAsia"/>
-                                <w:color w:val="auto"/>
-                                <w:kern w:val="0"/>
-                                <w:szCs w:val="18"/>
-                              </w:rPr>
-                              <w:t>s</w:t>
-                            </w:r>
-                            <w:r>
-                              <w:rPr>
-                                <w:rFonts w:ascii="Lucida Console" w:hAnsi="Lucida Console" w:cs="Lucida Console"/>
-                                <w:color w:val="auto"/>
-                                <w:kern w:val="0"/>
-                                <w:szCs w:val="18"/>
-                              </w:rPr>
-                              <w:t>tatus</w:t>
-                            </w:r>
-                          </w:p>
-                          <w:p>
-                            <w:pPr>
-                              <w:pStyle w:val="a5"/>
-                              <w:rPr>
-                                <w:rFonts w:cs="Lucida Console"/>
-                                <w:kern w:val="0"/>
-                                <w:szCs w:val="18"/>
-                              </w:rPr>
-                            </w:pPr>
-                            <w:r>
-                              <w:t xml:space="preserve">git config --global alias.st </w:t>
-                            </w:r>
-                            <w:r>
-                              <w:rPr>
-                                <w:rFonts w:cs="Lucida Console"/>
-                                <w:kern w:val="0"/>
-                                <w:szCs w:val="18"/>
-                              </w:rPr>
-                              <w:t>'</w:t>
-                            </w:r>
-                            <w:r>
-                              <w:t>status</w:t>
-                            </w:r>
-                            <w:r>
-                              <w:rPr>
-                                <w:rFonts w:cs="Lucida Console"/>
-                                <w:kern w:val="0"/>
-                                <w:szCs w:val="18"/>
-                              </w:rPr>
-                              <w:t>'</w:t>
-                            </w:r>
-                          </w:p>
-                          <w:p>
-                            <w:pPr>
-                              <w:pStyle w:val="a5"/>
-                              <w:rPr>
-                                <w:rFonts w:cs="Lucida Console"/>
-                                <w:kern w:val="0"/>
-                                <w:szCs w:val="18"/>
-                              </w:rPr>
-                            </w:pPr>
-                            <w:r>
-                              <w:rPr>
-                                <w:rFonts w:cs="Lucida Console"/>
-                                <w:color w:val="auto"/>
-                                <w:kern w:val="0"/>
-                                <w:szCs w:val="18"/>
-                              </w:rPr>
-                              <w:t xml:space="preserve">git </w:t>
-                            </w:r>
-                            <w:r>
-                              <w:rPr>
-                                <w:rFonts w:cs="Lucida Console"/>
-                                <w:b/>
-                                <w:bCs/>
-                                <w:color w:val="auto"/>
-                                <w:kern w:val="0"/>
-                                <w:szCs w:val="18"/>
-                              </w:rPr>
-                              <w:t>cus</w:t>
-                            </w:r>
-                            <w:r>
-                              <w:rPr>
-                                <w:rFonts w:cs="Lucida Console"/>
-                                <w:color w:val="auto"/>
-                                <w:kern w:val="0"/>
-                                <w:szCs w:val="18"/>
-                              </w:rPr>
-                              <w:t xml:space="preserve"> </w:t>
-                            </w:r>
-                            <w:r>
-                              <w:rPr>
-                                <w:rFonts w:ascii="Lucida Console" w:hAnsi="Lucida Console" w:cs="Lucida Console"/>
-                                <w:color w:val="auto"/>
-                                <w:kern w:val="0"/>
-                                <w:szCs w:val="18"/>
-                              </w:rPr>
-                              <w:t>#</w:t>
-                            </w:r>
-                            <w:r>
-                              <w:rPr>
-                                <w:rFonts w:ascii="Lucida Console" w:hAnsi="Lucida Console" w:cs="Lucida Console" w:hint="eastAsia"/>
-                                <w:color w:val="auto"/>
-                                <w:kern w:val="0"/>
-                                <w:szCs w:val="18"/>
-                              </w:rPr>
-                              <w:t>自定义格式查看历史（）</w:t>
-                            </w:r>
-                          </w:p>
-                          <w:p>
-                            <w:pPr>
-                              <w:pStyle w:val="a5"/>
-                              <w:rPr>
-                                <w:rFonts w:cs="Lucida Console"/>
-                                <w:color w:val="auto"/>
-                                <w:kern w:val="0"/>
-                                <w:szCs w:val="18"/>
-                              </w:rPr>
-                            </w:pPr>
-                            <w:r>
-                              <w:rPr>
-                                <w:rFonts w:cs="Lucida Console"/>
-                                <w:kern w:val="0"/>
-                                <w:szCs w:val="18"/>
-                              </w:rPr>
-                              <w:t>git</w:t>
-                            </w:r>
-                            <w:r>
-                              <w:rPr>
-                                <w:rFonts w:cs="Lucida Console"/>
-                                <w:kern w:val="0"/>
-                                <w:szCs w:val="18"/>
-                              </w:rPr>
-                              <w:t xml:space="preserve"> </w:t>
-                            </w:r>
-                            <w:r>
-                              <w:t>config --global alias.</w:t>
-                            </w:r>
-                            <w:r>
-                              <w:t xml:space="preserve">cus </w:t>
-                            </w:r>
-                            <w:r>
-                              <w:rPr>
-                                <w:rFonts w:cs="Lucida Console"/>
-                                <w:kern w:val="0"/>
-                                <w:szCs w:val="18"/>
-                              </w:rPr>
-                              <w:t>'</w:t>
-                            </w:r>
-                            <w:r>
-                              <w:t>log --pretty=format:"%h %s | %ar | %cn"</w:t>
-                            </w:r>
-                            <w:r>
-                              <w:rPr>
-                                <w:rFonts w:cs="Lucida Console"/>
-                                <w:kern w:val="0"/>
-                                <w:szCs w:val="18"/>
-                              </w:rPr>
-                              <w:t>'</w:t>
-                            </w:r>
-                            <w:r>
-                              <w:rPr>
-                                <w:rFonts w:cs="Lucida Console"/>
-                                <w:color w:val="auto"/>
-                                <w:kern w:val="0"/>
-                                <w:szCs w:val="18"/>
-                              </w:rPr>
-                              <w:t xml:space="preserve"> </w:t>
-                            </w:r>
-                          </w:p>
-                          <w:p>
-                            <w:pPr>
-                              <w:pStyle w:val="a5"/>
-                              <w:rPr>
-                                <w:rFonts w:cs="Lucida Console"/>
-                                <w:kern w:val="0"/>
-                                <w:szCs w:val="18"/>
-                              </w:rPr>
-                            </w:pPr>
-                            <w:r>
-                              <w:rPr>
-                                <w:rFonts w:cs="Lucida Console"/>
-                                <w:color w:val="auto"/>
-                                <w:kern w:val="0"/>
-                                <w:szCs w:val="18"/>
-                              </w:rPr>
-                              <w:t xml:space="preserve">git </w:t>
-                            </w:r>
-                            <w:r>
-                              <w:rPr>
-                                <w:rFonts w:cs="Lucida Console"/>
-                                <w:b/>
-                                <w:bCs/>
-                                <w:color w:val="auto"/>
-                                <w:kern w:val="0"/>
-                                <w:szCs w:val="18"/>
-                              </w:rPr>
-                              <w:t>lsf</w:t>
-                            </w:r>
-                            <w:r>
-                              <w:rPr>
-                                <w:rFonts w:cs="Lucida Console"/>
-                                <w:color w:val="auto"/>
-                                <w:kern w:val="0"/>
-                                <w:szCs w:val="18"/>
-                              </w:rPr>
-                              <w:t xml:space="preserve"> </w:t>
-                            </w:r>
-                            <w:r>
-                              <w:rPr>
-                                <w:rFonts w:ascii="Lucida Console" w:hAnsi="Lucida Console" w:cs="Lucida Console"/>
-                                <w:color w:val="auto"/>
-                                <w:kern w:val="0"/>
-                                <w:szCs w:val="18"/>
-                              </w:rPr>
-                              <w:t>#</w:t>
-                            </w:r>
-                            <w:r>
-                              <w:rPr>
-                                <w:rFonts w:ascii="Lucida Console" w:hAnsi="Lucida Console" w:cs="Lucida Console" w:hint="eastAsia"/>
-                                <w:color w:val="auto"/>
-                                <w:kern w:val="0"/>
-                                <w:szCs w:val="18"/>
-                              </w:rPr>
-                              <w:t>列出各提交的文件内容，单行显示</w:t>
-                            </w:r>
-                          </w:p>
-                          <w:p>
-                            <w:pPr>
-                              <w:pStyle w:val="a5"/>
-                              <w:rPr>
-                                <w:rFonts w:cs="Lucida Console"/>
-                                <w:kern w:val="0"/>
-                                <w:szCs w:val="18"/>
-                              </w:rPr>
-                            </w:pPr>
-                            <w:r>
-                              <w:rPr>
-                                <w:rFonts w:cs="Lucida Console"/>
-                                <w:kern w:val="0"/>
-                                <w:szCs w:val="18"/>
-                              </w:rPr>
-                              <w:t>git config --global alias.lsf 'log --name-only --oneline'</w:t>
-                            </w:r>
-                          </w:p>
-                        </w:txbxContent>
-                      </wps:txbx>
-                      <wps:bodyPr rot="0" vert="horz" wrap="square" lIns="72000" tIns="0" rIns="0" bIns="0" anchor="ctr" anchorCtr="0">
-                        <a:spAutoFit/>
-                      </wps:bodyPr>
-                    </wps:wsp>
-                  </a:graphicData>
-                </a:graphic>
-              </wp:inline>
-            </w:drawing>
-          </mc:Choice>
-          <mc:Fallback>
-            <w:pict>
-              <v:roundrect w14:anchorId="6F865BCE" id="_x0000_s1064" style="width:249.3pt;height:92.1pt;visibility:visible;mso-wrap-style:square;mso-left-percent:-10001;mso-top-percent:-10001;mso-position-horizontal:absolute;mso-position-horizontal-relative:char;mso-position-vertical:absolute;mso-position-vertical-relative:line;mso-left-percent:-10001;mso-top-percent:-10001;v-text-anchor:middle" arcsize="0" o:gfxdata="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" fillcolor="#e7e7ff" strokecolor="#cfcdcd [2894]" strokeweight="1pt">
-                <v:stroke endcap="round"/>
-                <v:textbox style="mso-fit-shape-to-text:t" inset="2mm,0,0,0">
-                  <w:txbxContent>
-                    <w:p>
-                      <w:pPr>
-                        <w:pStyle w:val="a5"/>
-                        <w:rPr>
-                          <w:rFonts w:ascii="Lucida Console" w:hAnsi="Lucida Console" w:cs="Lucida Console"/>
-                          <w:color w:val="auto"/>
-                          <w:kern w:val="0"/>
-                          <w:szCs w:val="18"/>
-                        </w:rPr>
-                      </w:pPr>
-                      <w:r>
-                        <w:rPr>
-                          <w:rFonts w:cs="Lucida Console"/>
-                          <w:color w:val="auto"/>
-                          <w:kern w:val="0"/>
-                          <w:szCs w:val="18"/>
-                        </w:rPr>
-                        <w:t xml:space="preserve">git </w:t>
-                      </w:r>
-                      <w:r>
-                        <w:rPr>
-                          <w:rFonts w:cs="Lucida Console"/>
-                          <w:b/>
-                          <w:bCs/>
-                          <w:color w:val="auto"/>
-                          <w:kern w:val="0"/>
-                          <w:szCs w:val="18"/>
-                        </w:rPr>
-                        <w:t>dec</w:t>
-                      </w:r>
-                      <w:r>
-                        <w:rPr>
-                          <w:rFonts w:cs="Lucida Console"/>
-                          <w:color w:val="auto"/>
-                          <w:kern w:val="0"/>
-                          <w:szCs w:val="18"/>
-                        </w:rPr>
-                        <w:t xml:space="preserve"> </w:t>
-                      </w:r>
-                      <w:r>
-                        <w:rPr>
-                          <w:rFonts w:ascii="Lucida Console" w:hAnsi="Lucida Console" w:cs="Lucida Console"/>
-                          <w:color w:val="auto"/>
-                          <w:kern w:val="0"/>
-                          <w:szCs w:val="18"/>
-                        </w:rPr>
-                        <w:t>#</w:t>
-                      </w:r>
-                      <w:r>
-                        <w:rPr>
-                          <w:rFonts w:ascii="Lucida Console" w:hAnsi="Lucida Console" w:cs="Lucida Console" w:hint="eastAsia"/>
-                          <w:color w:val="auto"/>
-                          <w:kern w:val="0"/>
-                          <w:szCs w:val="18"/>
-                        </w:rPr>
-                        <w:t>查看各分支指向的对象</w:t>
-                      </w:r>
-                      <w:r>
-                        <w:rPr>
-                          <w:rFonts w:ascii="Lucida Console" w:hAnsi="Lucida Console" w:cs="Lucida Console" w:hint="eastAsia"/>
-                          <w:color w:val="auto"/>
-                          <w:kern w:val="0"/>
-                          <w:szCs w:val="18"/>
-                        </w:rPr>
-                        <w:t>-</w:t>
-                      </w:r>
-                      <w:r>
-                        <w:rPr>
-                          <w:rFonts w:ascii="Lucida Console" w:hAnsi="Lucida Console" w:cs="Lucida Console"/>
-                          <w:color w:val="auto"/>
-                          <w:kern w:val="0"/>
-                          <w:szCs w:val="18"/>
-                        </w:rPr>
-                        <w:t>-decorate</w:t>
-                      </w:r>
-                    </w:p>
-                    <w:p>
-                      <w:pPr>
-                        <w:pStyle w:val="a5"/>
-                        <w:rPr>
-                          <w:rFonts w:ascii="Lucida Console" w:hAnsi="Lucida Console" w:cs="Lucida Console"/>
-                          <w:kern w:val="0"/>
-                          <w:szCs w:val="18"/>
-                        </w:rPr>
-                      </w:pPr>
-                      <w:r>
-                        <w:t xml:space="preserve">git </w:t>
-                      </w:r>
-                      <w:r>
-                        <w:t>config --global alias.</w:t>
-                      </w:r>
-                      <w:r>
-                        <w:t>dec</w:t>
-                      </w:r>
-                      <w:r>
-                        <w:t xml:space="preserve"> </w:t>
-                      </w:r>
-                      <w:r>
-                        <w:rPr>
-                          <w:rFonts w:ascii="Lucida Console" w:hAnsi="Lucida Console" w:cs="Lucida Console"/>
-                          <w:kern w:val="0"/>
-                          <w:szCs w:val="18"/>
-                        </w:rPr>
-                        <w:t>'</w:t>
-                      </w:r>
-                      <w:r>
-                        <w:t>log --oneline --decorate</w:t>
-                      </w:r>
-                      <w:r>
-                        <w:rPr>
-                          <w:rFonts w:ascii="Lucida Console" w:hAnsi="Lucida Console" w:cs="Lucida Console"/>
-                          <w:kern w:val="0"/>
-                          <w:szCs w:val="18"/>
-                        </w:rPr>
-                        <w:t>'</w:t>
-                      </w:r>
-                    </w:p>
-                    <w:p>
-                      <w:pPr>
-                        <w:pStyle w:val="a5"/>
-                        <w:rPr>
-                          <w:rFonts w:ascii="Lucida Console" w:hAnsi="Lucida Console" w:cs="Lucida Console"/>
-                          <w:color w:val="auto"/>
-                          <w:kern w:val="0"/>
-                          <w:szCs w:val="18"/>
-                        </w:rPr>
-                      </w:pPr>
-                      <w:r>
-                        <w:rPr>
-                          <w:rFonts w:cs="Lucida Console"/>
-                          <w:color w:val="auto"/>
-                          <w:kern w:val="0"/>
-                          <w:szCs w:val="18"/>
-                        </w:rPr>
-                        <w:t xml:space="preserve">git </w:t>
-                      </w:r>
-                      <w:r>
-                        <w:rPr>
-                          <w:rFonts w:cs="Lucida Console"/>
-                          <w:b/>
-                          <w:bCs/>
-                          <w:color w:val="auto"/>
-                          <w:kern w:val="0"/>
-                          <w:szCs w:val="18"/>
-                        </w:rPr>
-                        <w:t>st</w:t>
-                      </w:r>
-                      <w:r>
-                        <w:rPr>
-                          <w:rFonts w:cs="Lucida Console"/>
-                          <w:color w:val="auto"/>
-                          <w:kern w:val="0"/>
-                          <w:szCs w:val="18"/>
-                        </w:rPr>
-                        <w:t xml:space="preserve"> </w:t>
-                      </w:r>
-                      <w:r>
-                        <w:rPr>
-                          <w:rFonts w:ascii="Lucida Console" w:hAnsi="Lucida Console" w:cs="Lucida Console"/>
-                          <w:color w:val="auto"/>
-                          <w:kern w:val="0"/>
-                          <w:szCs w:val="18"/>
-                        </w:rPr>
-                        <w:t>#</w:t>
-                      </w:r>
-                      <w:r>
-                        <w:rPr>
-                          <w:rFonts w:ascii="Lucida Console" w:hAnsi="Lucida Console" w:cs="Lucida Console" w:hint="eastAsia"/>
-                          <w:color w:val="auto"/>
-                          <w:kern w:val="0"/>
-                          <w:szCs w:val="18"/>
-                        </w:rPr>
-                        <w:t>查看当前状态</w:t>
-                      </w:r>
-                      <w:r>
-                        <w:rPr>
-                          <w:rFonts w:ascii="Lucida Console" w:hAnsi="Lucida Console" w:cs="Lucida Console" w:hint="eastAsia"/>
-                          <w:color w:val="auto"/>
-                          <w:kern w:val="0"/>
-                          <w:szCs w:val="18"/>
-                        </w:rPr>
-                        <w:t>s</w:t>
-                      </w:r>
-                      <w:r>
-                        <w:rPr>
-                          <w:rFonts w:ascii="Lucida Console" w:hAnsi="Lucida Console" w:cs="Lucida Console"/>
-                          <w:color w:val="auto"/>
-                          <w:kern w:val="0"/>
-                          <w:szCs w:val="18"/>
-                        </w:rPr>
-                        <w:t>tatus</w:t>
-                      </w:r>
-                    </w:p>
-                    <w:p>
-                      <w:pPr>
-                        <w:pStyle w:val="a5"/>
-                        <w:rPr>
-                          <w:rFonts w:cs="Lucida Console"/>
-                          <w:kern w:val="0"/>
-                          <w:szCs w:val="18"/>
-                        </w:rPr>
-                      </w:pPr>
-                      <w:r>
-                        <w:t xml:space="preserve">git config --global alias.st </w:t>
-                      </w:r>
-                      <w:r>
-                        <w:rPr>
-                          <w:rFonts w:cs="Lucida Console"/>
-                          <w:kern w:val="0"/>
-                          <w:szCs w:val="18"/>
-                        </w:rPr>
-                        <w:t>'</w:t>
-                      </w:r>
-                      <w:r>
-                        <w:t>status</w:t>
-                      </w:r>
-                      <w:r>
-                        <w:rPr>
-                          <w:rFonts w:cs="Lucida Console"/>
-                          <w:kern w:val="0"/>
-                          <w:szCs w:val="18"/>
-                        </w:rPr>
-                        <w:t>'</w:t>
-                      </w:r>
-                    </w:p>
-                    <w:p>
-                      <w:pPr>
-                        <w:pStyle w:val="a5"/>
-                        <w:rPr>
-                          <w:rFonts w:cs="Lucida Console"/>
-                          <w:kern w:val="0"/>
-                          <w:szCs w:val="18"/>
-                        </w:rPr>
-                      </w:pPr>
-                      <w:r>
-                        <w:rPr>
-                          <w:rFonts w:cs="Lucida Console"/>
-                          <w:color w:val="auto"/>
-                          <w:kern w:val="0"/>
-                          <w:szCs w:val="18"/>
-                        </w:rPr>
-                        <w:t xml:space="preserve">git </w:t>
-                      </w:r>
-                      <w:r>
-                        <w:rPr>
-                          <w:rFonts w:cs="Lucida Console"/>
-                          <w:b/>
-                          <w:bCs/>
-                          <w:color w:val="auto"/>
-                          <w:kern w:val="0"/>
-                          <w:szCs w:val="18"/>
-                        </w:rPr>
-                        <w:t>cus</w:t>
-                      </w:r>
-                      <w:r>
-                        <w:rPr>
-                          <w:rFonts w:cs="Lucida Console"/>
-                          <w:color w:val="auto"/>
-                          <w:kern w:val="0"/>
-                          <w:szCs w:val="18"/>
-                        </w:rPr>
-                        <w:t xml:space="preserve"> </w:t>
-                      </w:r>
-                      <w:r>
-                        <w:rPr>
-                          <w:rFonts w:ascii="Lucida Console" w:hAnsi="Lucida Console" w:cs="Lucida Console"/>
-                          <w:color w:val="auto"/>
-                          <w:kern w:val="0"/>
-                          <w:szCs w:val="18"/>
-                        </w:rPr>
-                        <w:t>#</w:t>
-                      </w:r>
-                      <w:r>
-                        <w:rPr>
-                          <w:rFonts w:ascii="Lucida Console" w:hAnsi="Lucida Console" w:cs="Lucida Console" w:hint="eastAsia"/>
-                          <w:color w:val="auto"/>
-                          <w:kern w:val="0"/>
-                          <w:szCs w:val="18"/>
-                        </w:rPr>
-                        <w:t>自定义格式查看历史（）</w:t>
-                      </w:r>
-                    </w:p>
-                    <w:p>
-                      <w:pPr>
-                        <w:pStyle w:val="a5"/>
-                        <w:rPr>
-                          <w:rFonts w:cs="Lucida Console"/>
-                          <w:color w:val="auto"/>
-                          <w:kern w:val="0"/>
-                          <w:szCs w:val="18"/>
-                        </w:rPr>
-                      </w:pPr>
-                      <w:r>
-                        <w:rPr>
-                          <w:rFonts w:cs="Lucida Console"/>
-                          <w:kern w:val="0"/>
-                          <w:szCs w:val="18"/>
-                        </w:rPr>
-                        <w:t>git</w:t>
-                      </w:r>
-                      <w:r>
-                        <w:rPr>
-                          <w:rFonts w:cs="Lucida Console"/>
-                          <w:kern w:val="0"/>
-                          <w:szCs w:val="18"/>
-                        </w:rPr>
-                        <w:t xml:space="preserve"> </w:t>
-                      </w:r>
-                      <w:r>
-                        <w:t>config --global alias.</w:t>
-                      </w:r>
-                      <w:r>
-                        <w:t xml:space="preserve">cus </w:t>
-                      </w:r>
-                      <w:r>
-                        <w:rPr>
-                          <w:rFonts w:cs="Lucida Console"/>
-                          <w:kern w:val="0"/>
-                          <w:szCs w:val="18"/>
-                        </w:rPr>
-                        <w:t>'</w:t>
-                      </w:r>
-                      <w:r>
-                        <w:t>log --pretty=format:"%h %s | %ar | %cn"</w:t>
-                      </w:r>
-                      <w:r>
-                        <w:rPr>
-                          <w:rFonts w:cs="Lucida Console"/>
-                          <w:kern w:val="0"/>
-                          <w:szCs w:val="18"/>
-                        </w:rPr>
-                        <w:t>'</w:t>
-                      </w:r>
-                      <w:r>
-                        <w:rPr>
-                          <w:rFonts w:cs="Lucida Console"/>
-                          <w:color w:val="auto"/>
-                          <w:kern w:val="0"/>
-                          <w:szCs w:val="18"/>
-                        </w:rPr>
-                        <w:t xml:space="preserve"> </w:t>
-                      </w:r>
-                    </w:p>
-                    <w:p>
-                      <w:pPr>
-                        <w:pStyle w:val="a5"/>
-                        <w:rPr>
-                          <w:rFonts w:cs="Lucida Console"/>
-                          <w:kern w:val="0"/>
-                          <w:szCs w:val="18"/>
-                        </w:rPr>
-                      </w:pPr>
-                      <w:r>
-                        <w:rPr>
-                          <w:rFonts w:cs="Lucida Console"/>
-                          <w:color w:val="auto"/>
-                          <w:kern w:val="0"/>
-                          <w:szCs w:val="18"/>
-                        </w:rPr>
-                        <w:t xml:space="preserve">git </w:t>
-                      </w:r>
-                      <w:r>
-                        <w:rPr>
-                          <w:rFonts w:cs="Lucida Console"/>
-                          <w:b/>
-                          <w:bCs/>
-                          <w:color w:val="auto"/>
-                          <w:kern w:val="0"/>
-                          <w:szCs w:val="18"/>
-                        </w:rPr>
-                        <w:t>lsf</w:t>
-                      </w:r>
-                      <w:r>
-                        <w:rPr>
-                          <w:rFonts w:cs="Lucida Console"/>
-                          <w:color w:val="auto"/>
-                          <w:kern w:val="0"/>
-                          <w:szCs w:val="18"/>
-                        </w:rPr>
-                        <w:t xml:space="preserve"> </w:t>
-                      </w:r>
-                      <w:r>
-                        <w:rPr>
-                          <w:rFonts w:ascii="Lucida Console" w:hAnsi="Lucida Console" w:cs="Lucida Console"/>
-                          <w:color w:val="auto"/>
-                          <w:kern w:val="0"/>
-                          <w:szCs w:val="18"/>
-                        </w:rPr>
-                        <w:t>#</w:t>
-                      </w:r>
-                      <w:r>
-                        <w:rPr>
-                          <w:rFonts w:ascii="Lucida Console" w:hAnsi="Lucida Console" w:cs="Lucida Console" w:hint="eastAsia"/>
-                          <w:color w:val="auto"/>
-                          <w:kern w:val="0"/>
-                          <w:szCs w:val="18"/>
-                        </w:rPr>
-                        <w:t>列出各提交的文件内容，单行显示</w:t>
-                      </w:r>
-                    </w:p>
-                    <w:p>
-                      <w:pPr>
-                        <w:pStyle w:val="a5"/>
-                        <w:rPr>
-                          <w:rFonts w:cs="Lucida Console"/>
-                          <w:kern w:val="0"/>
-                          <w:szCs w:val="18"/>
-                        </w:rPr>
-                      </w:pPr>
-                      <w:r>
-                        <w:rPr>
-                          <w:rFonts w:cs="Lucida Console"/>
-                          <w:kern w:val="0"/>
-                          <w:szCs w:val="18"/>
-                        </w:rPr>
-                        <w:t>git config --global alias.lsf 'log --name-only --oneline'</w:t>
-                      </w:r>
-                    </w:p>
-                  </w:txbxContent>
-                </v:textbox>
-                <w10:anchorlock/>
-              </v:roundrect>
-            </w:pict>
-          </mc:Fallback>
-        </mc:AlternateContent>
-      </w:r>
-    </w:p>
-    <w:p>
-      <w:pPr>
-        <w:pStyle w:val="2"/>
-      </w:pPr>
-      <w:r>
-        <w:rPr>
-          <w:rFonts w:hint="eastAsia"/>
-        </w:rPr>
-        <w:t>变基</w:t>
-      </w:r>
-      <w:r>
-        <w:rPr>
-          <w:rFonts w:hint="eastAsia"/>
-        </w:rPr>
-        <w:t>r</w:t>
-      </w:r>
-      <w:r>
-        <w:t>ebase</w:t>
-      </w:r>
-    </w:p>
-    <w:p>
-      <w:r>
-        <w:rPr>
-          <w:rFonts w:hint="eastAsia"/>
-        </w:rPr>
-        <w:t>利用变基操作将远程分支作为本地工作分支的基础，实现拉取最新远程的文件的同步，完成变基后就可以直接</w:t>
-      </w:r>
-      <w:r>
-        <w:rPr>
-          <w:rFonts w:hint="eastAsia"/>
-          <w:color w:val="C00000"/>
-        </w:rPr>
-        <w:t>push</w:t>
-      </w:r>
-      <w:r>
-        <w:rPr>
-          <w:rFonts w:hint="eastAsia"/>
-        </w:rPr>
-        <w:t>推送了。</w:t>
-      </w:r>
-    </w:p>
-    <w:p>
-      <w:r>
-        <w:rPr>
-          <w:rFonts w:hint="eastAsia"/>
-        </w:rPr>
-        <w:t>rebase</w:t>
-      </w:r>
-      <w:r>
-        <w:rPr>
-          <w:rFonts w:hint="eastAsia"/>
-        </w:rPr>
-        <w:t>流程图：</w:t>
-      </w:r>
-    </w:p>
-    <w:p>
-      <w:r>
-        <w:rPr>
-          <w:noProof/>
-        </w:rPr>
         <w:drawing>
-          <wp:inline distT="0" distB="0" distL="0" distR="0" wp14:anchorId="6569FC1A" wp14:editId="2DF95926">
-            <wp:extent cx="3110862" cy="4351866"/>
-            <wp:effectExtent l="0" t="0" r="0" b="0"/>
+          <wp:inline distT="0" distB="0" distL="0" distR="0" wp14:anchorId="6569FC1A" wp14:editId="1C517A07">
+            <wp:extent cx="2349500" cy="3286778"/>
+            <wp:effectExtent l="0" t="0" r="0" b="8890"/>
             <wp:docPr id="164" name="图片 164"/>
             <wp:cNvGraphicFramePr>
               <a:graphicFrameLocks xmlns:a="http://schemas.openxmlformats.org/drawingml/2006/main" noChangeAspect="1"/>
@@ -8998,7 +8411,7 @@
                   <pic:spPr>
                     <a:xfrm>
                       <a:off x="0" y="0"/>
-                      <a:ext cx="3215729" cy="4498568"/>
+                      <a:ext cx="2457918" cy="3438447"/>
                     </a:xfrm>
                     <a:prstGeom prst="rect">
                       <a:avLst/>
@@ -9297,7 +8710,7 @@
           </mc:Choice>
           <mc:Fallback>
             <w:pict>
-              <v:roundrect w14:anchorId="51DDC944" id="_x0000_s1065" style="width:249.3pt;height:29.95pt;visibility:visible;mso-wrap-style:square;mso-left-percent:-10001;mso-top-percent:-10001;mso-position-horizontal:absolute;mso-position-horizontal-relative:char;mso-position-vertical:absolute;mso-position-vertical-relative:line;mso-left-percent:-10001;mso-top-percent:-10001;v-text-anchor:middle" arcsize="0" o:gfxdata="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" fillcolor="#e7e7ff" strokecolor="#cfcdcd [2894]" strokeweight="1pt">
+              <v:roundrect w14:anchorId="51DDC944" id="_x0000_s1064" style="width:249.3pt;height:29.95pt;visibility:visible;mso-wrap-style:square;mso-left-percent:-10001;mso-top-percent:-10001;mso-position-horizontal:absolute;mso-position-horizontal-relative:char;mso-position-vertical:absolute;mso-position-vertical-relative:line;mso-left-percent:-10001;mso-top-percent:-10001;v-text-anchor:middle" arcsize="0" o:gfxdata="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" fillcolor="#e7e7ff" strokecolor="#cfcdcd [2894]" strokeweight="1pt">
                 <v:stroke endcap="round"/>
                 <v:textbox style="mso-fit-shape-to-text:t" inset="2mm,0,0,1mm">
                   <w:txbxContent>
@@ -9531,8 +8944,70 @@
         </mc:AlternateContent>
       </w:r>
     </w:p>
+    <w:p>
+      <w:pPr>
+        <w:pStyle w:val="2"/>
+        <w:rPr>
+          <w:rFonts w:hint="eastAsia"/>
+        </w:rPr>
+      </w:pPr>
+      <w:r>
+        <w:rPr>
+          <w:rFonts w:hint="eastAsia"/>
+        </w:rPr>
+        <w:t>拉取合并流程</w:t>
+      </w:r>
+    </w:p>
+    <w:p>
+      <w:pPr>
+        <w:jc w:val="center"/>
+        <w:rPr>
+          <w:rFonts w:asciiTheme="minorHAnsi" w:hAnsiTheme="minorHAnsi" w:hint="eastAsia"/>
+        </w:rPr>
+      </w:pPr>
+      <w:r>
+        <w:rPr>
+          <w:noProof/>
+        </w:rPr>
+        <w:drawing>
+          <wp:inline distT="0" distB="0" distL="0" distR="0" wp14:anchorId="7D9D5074" wp14:editId="2926AAD8">
+            <wp:extent cx="2683510" cy="3352785"/>
+            <wp:effectExtent l="0" t="0" r="2540" b="635"/>
+            <wp:docPr id="4" name="图片 4"/>
+            <wp:cNvGraphicFramePr>
+              <a:graphicFrameLocks xmlns:a="http://schemas.openxmlformats.org/drawingml/2006/main" noChangeAspect="1"/>
+            </wp:cNvGraphicFramePr>
+            <a:graphic xmlns:a="http://schemas.openxmlformats.org/drawingml/2006/main">
+              <a:graphicData uri="http://schemas.openxmlformats.org/drawingml/2006/picture">
+                <pic:pic xmlns:pic="http://schemas.openxmlformats.org/drawingml/2006/picture">
+                  <pic:nvPicPr>
+                    <pic:cNvPr id="1" name=""/>
+                    <pic:cNvPicPr/>
+                  </pic:nvPicPr>
+                  <pic:blipFill>
+                    <a:blip r:embed="rId9"/>
+                    <a:stretch>
+                      <a:fillRect/>
+                    </a:stretch>
+                  </pic:blipFill>
+                  <pic:spPr>
+                    <a:xfrm>
+                      <a:off x="0" y="0"/>
+                      <a:ext cx="2705066" cy="3379717"/>
+                    </a:xfrm>
+                    <a:prstGeom prst="rect">
+                      <a:avLst/>
+                    </a:prstGeom>
+                  </pic:spPr>
+                </pic:pic>
+              </a:graphicData>
+            </a:graphic>
+          </wp:inline>
+        </w:drawing>
+      </w:r>
+    </w:p>
     <w:sectPr>
-      <w:footerReference w:type="default" r:id="rId9"/>
+      <w:footerReference w:type="default" r:id="rId10"/>
       <w:pgSz w:w="11906" w:h="16838"/>
       <w:pgMar w:top="720" w:right="720" w:bottom="720" w:left="720" w:header="454" w:footer="454" w:gutter="0"/>
       <w:cols w:num="2" w:space="425"/>
@@ -11569,6 +11044,57 @@
       <w:shd w:val="clear" w:color="auto" w:fill="E1DFDD"/>
     </w:rPr>
   </w:style>
+  <w:style w:type="paragraph" w:styleId="HTML">
+    <w:name w:val="HTML Preformatted"/>
+    <w:basedOn w:val="a"/>
+    <w:link w:val="HTML0"/>
+    <w:uiPriority w:val="99"/>
+    <w:semiHidden/>
+    <w:unhideWhenUsed/>
+    <w:rsid w:val="00AA428A"/>
+    <w:pPr>
+      <w:widowControl/>
+      <w:tabs>
+        <w:tab w:val="left" w:pos="916"/>
+        <w:tab w:val="left" w:pos="1832"/>
+        <w:tab w:val="left" w:pos="2748"/>
+        <w:tab w:val="left" w:pos="3664"/>
+        <w:tab w:val="left" w:pos="4580"/>
+        <w:tab w:val="left" w:pos="5496"/>
+        <w:tab w:val="left" w:pos="6412"/>
+        <w:tab w:val="left" w:pos="7328"/>
+        <w:tab w:val="left" w:pos="8244"/>
+        <w:tab w:val="left" w:pos="9160"/>
+        <w:tab w:val="left" w:pos="10076"/>
+        <w:tab w:val="left" w:pos="10992"/>
+        <w:tab w:val="left" w:pos="11908"/>
+        <w:tab w:val="left" w:pos="12824"/>
+        <w:tab w:val="left" w:pos="13740"/>
+        <w:tab w:val="left" w:pos="14656"/>
+      </w:tabs>
+      <w:jc w:val="left"/>
+    </w:pPr>
+    <w:rPr>
+      <w:rFonts w:ascii="宋体" w:eastAsia="宋体" w:hAnsi="宋体" w:cs="宋体"/>
+      <w:kern w:val="0"/>
+      <w:sz w:val="24"/>
+      <w:szCs w:val="24"/>
+    </w:rPr>
+  </w:style>
+  <w:style w:type="character" w:customStyle="1" w:styleId="HTML0">
+    <w:name w:val="HTML 预设格式 字符"/>
+    <w:basedOn w:val="a0"/>
+    <w:link w:val="HTML"/>
+    <w:uiPriority w:val="99"/>
+    <w:semiHidden/>
+    <w:rsid w:val="00AA428A"/>
+    <w:rPr>
+      <w:rFonts w:ascii="宋体" w:eastAsia="宋体" w:hAnsi="宋体" w:cs="宋体"/>
+      <w:kern w:val="0"/>
+      <w:sz w:val="24"/>
+      <w:szCs w:val="24"/>
+    </w:rPr>
+  </w:style>
 </w:styles>
 </file>
 

</xml_diff>

<commit_message>
[2022-07-26 17:31:41] commit: 更新速查版 v15
</commit_message>
<xml_diff>
--- a/SECTOR-B/Git词典（速查版）.docx
+++ b/SECTOR-B/Git词典（速查版）.docx
@@ -793,6 +793,12 @@
                               <w:t xml:space="preserve">   </w:t>
                             </w:r>
                             <w:r>
+                              <w:t xml:space="preserve"> </w:t>
+                            </w:r>
+                            <w:r>
+                              <w:tab/>
+                            </w:r>
+                            <w:r>
                               <w:rPr>
                                 <w:color w:val="auto"/>
                               </w:rPr>
@@ -818,6 +824,9 @@
                             </w:r>
                             <w:r>
                               <w:t xml:space="preserve">add -u   </w:t>
+                            </w:r>
+                            <w:r>
+                              <w:tab/>
                             </w:r>
                             <w:r>
                               <w:rPr>
@@ -907,6 +916,12 @@
                         <w:t xml:space="preserve">   </w:t>
                       </w:r>
                       <w:r>
+                        <w:t xml:space="preserve"> </w:t>
+                      </w:r>
+                      <w:r>
+                        <w:tab/>
+                      </w:r>
+                      <w:r>
                         <w:rPr>
                           <w:color w:val="auto"/>
                         </w:rPr>
@@ -932,6 +947,9 @@
                       </w:r>
                       <w:r>
                         <w:t xml:space="preserve">add -u   </w:t>
+                      </w:r>
+                      <w:r>
+                        <w:tab/>
                       </w:r>
                       <w:r>
                         <w:rPr>
@@ -4863,7 +4881,21 @@
                                 <w:rFonts w:hint="eastAsia"/>
                                 <w:color w:val="auto"/>
                               </w:rPr>
-                              <w:t>还原某提交的文件</w:t>
+                              <w:t>还原</w:t>
+                            </w:r>
+                            <w:r>
+                              <w:rPr>
+                                <w:rFonts w:hint="eastAsia"/>
+                                <w:color w:val="auto"/>
+                              </w:rPr>
+                              <w:t>指定</w:t>
+                            </w:r>
+                            <w:r>
+                              <w:rPr>
+                                <w:rFonts w:hint="eastAsia"/>
+                                <w:color w:val="auto"/>
+                              </w:rPr>
+                              <w:t>提交的文件</w:t>
                             </w:r>
                           </w:p>
                         </w:txbxContent>
@@ -4971,7 +5003,21 @@
                           <w:rFonts w:hint="eastAsia"/>
                           <w:color w:val="auto"/>
                         </w:rPr>
-                        <w:t>还原某提交的文件</w:t>
+                        <w:t>还原</w:t>
+                      </w:r>
+                      <w:r>
+                        <w:rPr>
+                          <w:rFonts w:hint="eastAsia"/>
+                          <w:color w:val="auto"/>
+                        </w:rPr>
+                        <w:t>指定</w:t>
+                      </w:r>
+                      <w:r>
+                        <w:rPr>
+                          <w:rFonts w:hint="eastAsia"/>
+                          <w:color w:val="auto"/>
+                        </w:rPr>
+                        <w:t>提交的文件</w:t>
                       </w:r>
                     </w:p>
                   </w:txbxContent>
@@ -5275,6 +5321,39 @@
       </w:r>
     </w:p>
     <w:p>
+      <w:pPr>
+        <w:pStyle w:val="2"/>
+      </w:pPr>
+      <w:r>
+        <w:rPr>
+          <w:rFonts w:hint="eastAsia"/>
+        </w:rPr>
+        <w:t>创建一个</w:t>
+      </w:r>
+      <w:r>
+        <w:rPr>
+          <w:rFonts w:hint="eastAsia"/>
+          <w:color w:val="C00000"/>
+        </w:rPr>
+        <w:t>没有提交历史</w:t>
+      </w:r>
+      <w:r>
+        <w:rPr>
+          <w:rFonts w:hint="eastAsia"/>
+        </w:rPr>
+        <w:t>的新分支</w:t>
+      </w:r>
+      <w:r>
+        <w:rPr>
+          <w:rFonts w:hint="eastAsia"/>
+        </w:rPr>
+        <w:t>(</w:t>
+      </w:r>
+      <w:r>
+        <w:t>ck --orphan)</w:t>
+      </w:r>
+    </w:p>
+    <w:p>
       <w:r>
         <w:rPr>
           <w:noProof/>
@@ -5347,36 +5426,6 @@
                             <w:r>
                               <w:t xml:space="preserve"> &lt;new-branch&gt;</w:t>
                             </w:r>
-                            <w:r>
-                              <w:t xml:space="preserve"> </w:t>
-                            </w:r>
-                            <w:r>
-                              <w:rPr>
-                                <w:color w:val="auto"/>
-                              </w:rPr>
-                              <w:t>#</w:t>
-                            </w:r>
-                            <w:r>
-                              <w:rPr>
-                                <w:rFonts w:hint="eastAsia"/>
-                                <w:color w:val="auto"/>
-                              </w:rPr>
-                              <w:t>基于当前分支创建一个</w:t>
-                            </w:r>
-                            <w:r>
-                              <w:rPr>
-                                <w:rFonts w:hint="eastAsia"/>
-                                <w:color w:val="auto"/>
-                              </w:rPr>
-                              <w:t>干净的</w:t>
-                            </w:r>
-                            <w:r>
-                              <w:rPr>
-                                <w:rFonts w:hint="eastAsia"/>
-                                <w:color w:val="auto"/>
-                              </w:rPr>
-                              <w:t>没有提交历史的新分支</w:t>
-                            </w:r>
                           </w:p>
                         </w:txbxContent>
                       </wps:txbx>
@@ -5421,35 +5470,223 @@
                       <w:r>
                         <w:t xml:space="preserve"> &lt;new-branch&gt;</w:t>
                       </w:r>
-                      <w:r>
-                        <w:t xml:space="preserve"> </w:t>
-                      </w:r>
-                      <w:r>
-                        <w:rPr>
-                          <w:color w:val="auto"/>
-                        </w:rPr>
-                        <w:t>#</w:t>
-                      </w:r>
-                      <w:r>
-                        <w:rPr>
-                          <w:rFonts w:hint="eastAsia"/>
-                          <w:color w:val="auto"/>
-                        </w:rPr>
-                        <w:t>基于当前分支创建一个</w:t>
-                      </w:r>
-                      <w:r>
-                        <w:rPr>
-                          <w:rFonts w:hint="eastAsia"/>
-                          <w:color w:val="auto"/>
-                        </w:rPr>
-                        <w:t>干净的</w:t>
-                      </w:r>
-                      <w:r>
-                        <w:rPr>
-                          <w:rFonts w:hint="eastAsia"/>
-                          <w:color w:val="auto"/>
-                        </w:rPr>
-                        <w:t>没有提交历史的新分支</w:t>
+                    </w:p>
+                  </w:txbxContent>
+                </v:textbox>
+                <w10:anchorlock/>
+              </v:roundrect>
+            </w:pict>
+          </mc:Fallback>
+        </mc:AlternateContent>
+      </w:r>
+    </w:p>
+    <w:p>
+      <w:pPr>
+        <w:pStyle w:val="2"/>
+      </w:pPr>
+      <w:r>
+        <w:rPr>
+          <w:rFonts w:hint="eastAsia"/>
+        </w:rPr>
+        <w:t>在</w:t>
+      </w:r>
+      <w:r>
+        <w:rPr>
+          <w:rFonts w:hint="eastAsia"/>
+        </w:rPr>
+        <w:t>指定</w:t>
+      </w:r>
+      <w:r>
+        <w:rPr>
+          <w:rFonts w:hint="eastAsia"/>
+        </w:rPr>
+        <w:t>提交基础上</w:t>
+      </w:r>
+      <w:r>
+        <w:rPr>
+          <w:rFonts w:hint="eastAsia"/>
+          <w:color w:val="C00000"/>
+        </w:rPr>
+        <w:t>创建新分支</w:t>
+      </w:r>
+      <w:r>
+        <w:t>(</w:t>
+      </w:r>
+      <w:r>
+        <w:t>update-ref</w:t>
+      </w:r>
+      <w:r>
+        <w:t>)</w:t>
+      </w:r>
+    </w:p>
+    <w:p>
+      <w:r>
+        <w:rPr>
+          <w:noProof/>
+        </w:rPr>
+        <mc:AlternateContent>
+          <mc:Choice Requires="wps">
+            <w:drawing>
+              <wp:inline distT="0" distB="0" distL="0" distR="0" wp14:anchorId="068769DF" wp14:editId="13F5401E">
+                <wp:extent cx="3166110" cy="341630"/>
+                <wp:effectExtent l="0" t="0" r="15240" b="14605"/>
+                <wp:docPr id="167" name="文本框 2"/>
+                <wp:cNvGraphicFramePr>
+                  <a:graphicFrameLocks xmlns:a="http://schemas.openxmlformats.org/drawingml/2006/main"/>
+                </wp:cNvGraphicFramePr>
+                <a:graphic xmlns:a="http://schemas.openxmlformats.org/drawingml/2006/main">
+                  <a:graphicData uri="http://schemas.microsoft.com/office/word/2010/wordprocessingShape">
+                    <wps:wsp>
+                      <wps:cNvSpPr txBox="1">
+                        <a:spLocks noChangeArrowheads="1"/>
+                      </wps:cNvSpPr>
+                      <wps:spPr bwMode="auto">
+                        <a:xfrm>
+                          <a:off x="0" y="0"/>
+                          <a:ext cx="3166110" cy="341630"/>
+                        </a:xfrm>
+                        <a:prstGeom prst="roundRect">
+                          <a:avLst>
+                            <a:gd name="adj" fmla="val 0"/>
+                          </a:avLst>
+                        </a:prstGeom>
+                        <a:solidFill>
+                          <a:srgbClr val="E7E7FF"/>
+                        </a:solidFill>
+                        <a:ln w="12700" cap="rnd">
+                          <a:solidFill>
+                            <a:schemeClr val="bg2">
+                              <a:lumMod val="90000"/>
+                            </a:schemeClr>
+                          </a:solidFill>
+                          <a:round/>
+                          <a:headEnd/>
+                          <a:tailEnd/>
+                        </a:ln>
+                      </wps:spPr>
+                      <wps:txbx>
+                        <w:txbxContent>
+                          <w:p>
+                            <w:pPr>
+                              <w:pStyle w:val="a5"/>
+                            </w:pPr>
+                            <w:r>
+                              <w:t xml:space="preserve">git update-ref refs/heads/&lt;branch&gt; </w:t>
+                            </w:r>
+                            <w:r>
+                              <w:rPr>
+                                <w:rFonts w:hint="eastAsia"/>
+                              </w:rPr>
+                              <w:t>&lt;</w:t>
+                            </w:r>
+                            <w:r>
+                              <w:t>SHA-1&gt;</w:t>
+                            </w:r>
+                          </w:p>
+                          <w:p>
+                            <w:pPr>
+                              <w:pStyle w:val="a5"/>
+                              <w:rPr>
+                                <w:color w:val="7F7F7F" w:themeColor="text1" w:themeTint="80"/>
+                                <w:szCs w:val="20"/>
+                              </w:rPr>
+                            </w:pPr>
+                            <w:r>
+                              <w:t xml:space="preserve">git log </w:t>
+                            </w:r>
+                            <w:r>
+                              <w:t>--</w:t>
+                            </w:r>
+                            <w:r>
+                              <w:t xml:space="preserve">pretty=oneline </w:t>
+                            </w:r>
+                            <w:r>
+                              <w:t>&lt;branch&gt;</w:t>
+                            </w:r>
+                            <w:r>
+                              <w:rPr>
+                                <w:color w:val="7F7F7F" w:themeColor="text1" w:themeTint="80"/>
+                                <w:szCs w:val="20"/>
+                              </w:rPr>
+                              <w:t xml:space="preserve">  #</w:t>
+                            </w:r>
+                            <w:r>
+                              <w:rPr>
+                                <w:rFonts w:hint="eastAsia"/>
+                                <w:color w:val="7F7F7F" w:themeColor="text1" w:themeTint="80"/>
+                                <w:szCs w:val="20"/>
+                              </w:rPr>
+                              <w:t>查看新分支</w:t>
+                            </w:r>
+                          </w:p>
+                        </w:txbxContent>
+                      </wps:txbx>
+                      <wps:bodyPr rot="0" vert="horz" wrap="square" lIns="72000" tIns="0" rIns="0" bIns="36000" anchor="ctr" anchorCtr="0">
+                        <a:spAutoFit/>
+                      </wps:bodyPr>
+                    </wps:wsp>
+                  </a:graphicData>
+                </a:graphic>
+              </wp:inline>
+            </w:drawing>
+          </mc:Choice>
+          <mc:Fallback>
+            <w:pict>
+              <v:roundrect w14:anchorId="068769DF" id="_x0000_s1047" style="width:249.3pt;height:26.9pt;visibility:visible;mso-wrap-style:square;mso-left-percent:-10001;mso-top-percent:-10001;mso-position-horizontal:absolute;mso-position-horizontal-relative:char;mso-position-vertical:absolute;mso-position-vertical-relative:line;mso-left-percent:-10001;mso-top-percent:-10001;v-text-anchor:middle" arcsize="0" o:gfxdata="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" fillcolor="#e7e7ff" strokecolor="#cfcdcd [2894]" strokeweight="1pt">
+                <v:stroke endcap="round"/>
+                <v:textbox style="mso-fit-shape-to-text:t" inset="2mm,0,0,1mm">
+                  <w:txbxContent>
+                    <w:p>
+                      <w:pPr>
+                        <w:pStyle w:val="a5"/>
+                      </w:pPr>
+                      <w:r>
+                        <w:t xml:space="preserve">git update-ref refs/heads/&lt;branch&gt; </w:t>
+                      </w:r>
+                      <w:r>
+                        <w:rPr>
+                          <w:rFonts w:hint="eastAsia"/>
+                        </w:rPr>
+                        <w:t>&lt;</w:t>
+                      </w:r>
+                      <w:r>
+                        <w:t>SHA-1&gt;</w:t>
+                      </w:r>
+                    </w:p>
+                    <w:p>
+                      <w:pPr>
+                        <w:pStyle w:val="a5"/>
+                        <w:rPr>
+                          <w:color w:val="7F7F7F" w:themeColor="text1" w:themeTint="80"/>
+                          <w:szCs w:val="20"/>
+                        </w:rPr>
+                      </w:pPr>
+                      <w:r>
+                        <w:t xml:space="preserve">git log </w:t>
+                      </w:r>
+                      <w:r>
+                        <w:t>--</w:t>
+                      </w:r>
+                      <w:r>
+                        <w:t xml:space="preserve">pretty=oneline </w:t>
+                      </w:r>
+                      <w:r>
+                        <w:t>&lt;branch&gt;</w:t>
+                      </w:r>
+                      <w:r>
+                        <w:rPr>
+                          <w:color w:val="7F7F7F" w:themeColor="text1" w:themeTint="80"/>
+                          <w:szCs w:val="20"/>
+                        </w:rPr>
+                        <w:t xml:space="preserve">  #</w:t>
+                      </w:r>
+                      <w:r>
+                        <w:rPr>
+                          <w:rFonts w:hint="eastAsia"/>
+                          <w:color w:val="7F7F7F" w:themeColor="text1" w:themeTint="80"/>
+                          <w:szCs w:val="20"/>
+                        </w:rPr>
+                        <w:t>查看新分支</w:t>
                       </w:r>
                     </w:p>
                   </w:txbxContent>
@@ -5639,7 +5876,7 @@
           </mc:Choice>
           <mc:Fallback>
             <w:pict>
-              <v:roundrect w14:anchorId="748C8C50" id="_x0000_s1047" style="width:249.3pt;height:15pt;visibility:visible;mso-wrap-style:square;mso-left-percent:-10001;mso-top-percent:-10001;mso-position-horizontal:absolute;mso-position-horizontal-relative:char;mso-position-vertical:absolute;mso-position-vertical-relative:line;mso-left-percent:-10001;mso-top-percent:-10001;v-text-anchor:middle" arcsize="16378f" o:gfxdata="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" fillcolor="#e7e7ff" strokecolor="#cfcdcd [2894]" strokeweight="1pt">
+              <v:roundrect w14:anchorId="748C8C50" id="_x0000_s1048" style="width:249.3pt;height:15pt;visibility:visible;mso-wrap-style:square;mso-left-percent:-10001;mso-top-percent:-10001;mso-position-horizontal:absolute;mso-position-horizontal-relative:char;mso-position-vertical:absolute;mso-position-vertical-relative:line;mso-left-percent:-10001;mso-top-percent:-10001;v-text-anchor:middle" arcsize="16378f" o:gfxdata="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" fillcolor="#e7e7ff" strokecolor="#cfcdcd [2894]" strokeweight="1pt">
                 <v:stroke endcap="round"/>
                 <v:textbox style="mso-fit-shape-to-text:t" inset="2mm,0,0,0">
                   <w:txbxContent>
@@ -5734,6 +5971,7 @@
         <w:rPr>
           <w:noProof/>
         </w:rPr>
+        <w:lastRenderedPageBreak/>
         <mc:AlternateContent>
           <mc:Choice Requires="wps">
             <w:drawing>
@@ -5813,7 +6051,7 @@
           </mc:Choice>
           <mc:Fallback>
             <w:pict>
-              <v:roundrect w14:anchorId="602471D5" id="_x0000_s1048" style="width:249.3pt;height:15pt;visibility:visible;mso-wrap-style:square;mso-left-percent:-10001;mso-top-percent:-10001;mso-position-horizontal:absolute;mso-position-horizontal-relative:char;mso-position-vertical:absolute;mso-position-vertical-relative:line;mso-left-percent:-10001;mso-top-percent:-10001;v-text-anchor:middle" arcsize="16378f" o:gfxdata="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" fillcolor="#e7e7ff" strokecolor="#cfcdcd [2894]" strokeweight="1pt">
+              <v:roundrect w14:anchorId="602471D5" id="_x0000_s1049" style="width:249.3pt;height:15pt;visibility:visible;mso-wrap-style:square;mso-left-percent:-10001;mso-top-percent:-10001;mso-position-horizontal:absolute;mso-position-horizontal-relative:char;mso-position-vertical:absolute;mso-position-vertical-relative:line;mso-left-percent:-10001;mso-top-percent:-10001;v-text-anchor:middle" arcsize="16378f" o:gfxdata="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" fillcolor="#e7e7ff" strokecolor="#cfcdcd [2894]" strokeweight="1pt">
                 <v:stroke endcap="round"/>
                 <v:textbox style="mso-fit-shape-to-text:t" inset="2mm,0,0,0">
                   <w:txbxContent>
@@ -5902,7 +6140,6 @@
         <w:rPr>
           <w:noProof/>
         </w:rPr>
-        <w:lastRenderedPageBreak/>
         <mc:AlternateContent>
           <mc:Choice Requires="wps">
             <w:drawing>
@@ -5969,7 +6206,7 @@
           </mc:Choice>
           <mc:Fallback>
             <w:pict>
-              <v:roundrect w14:anchorId="5A86D346" id="_x0000_s1049" style="width:249.3pt;height:58.9pt;visibility:visible;mso-wrap-style:square;mso-left-percent:-10001;mso-top-percent:-10001;mso-position-horizontal:absolute;mso-position-horizontal-relative:char;mso-position-vertical:absolute;mso-position-vertical-relative:line;mso-left-percent:-10001;mso-top-percent:-10001;v-text-anchor:middle" arcsize="0" o:gfxdata="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" fillcolor="#e7e7ff" strokecolor="#cfcdcd [2894]" strokeweight="1pt">
+              <v:roundrect w14:anchorId="5A86D346" id="_x0000_s1050" style="width:249.3pt;height:58.9pt;visibility:visible;mso-wrap-style:square;mso-left-percent:-10001;mso-top-percent:-10001;mso-position-horizontal:absolute;mso-position-horizontal-relative:char;mso-position-vertical:absolute;mso-position-vertical-relative:line;mso-left-percent:-10001;mso-top-percent:-10001;v-text-anchor:middle" arcsize="0" o:gfxdata="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" fillcolor="#e7e7ff" strokecolor="#cfcdcd [2894]" strokeweight="1pt">
                 <v:stroke endcap="round"/>
                 <v:textbox style="mso-fit-shape-to-text:t" inset="2mm,0,0,0">
                   <w:txbxContent>
@@ -6091,7 +6328,7 @@
           </mc:Choice>
           <mc:Fallback>
             <w:pict>
-              <v:roundrect w14:anchorId="7626B754" id="_x0000_s1050" style="width:249.3pt;height:27.6pt;visibility:visible;mso-wrap-style:square;mso-left-percent:-10001;mso-top-percent:-10001;mso-position-horizontal:absolute;mso-position-horizontal-relative:char;mso-position-vertical:absolute;mso-position-vertical-relative:line;mso-left-percent:-10001;mso-top-percent:-10001;v-text-anchor:middle" arcsize="0" o:gfxdata="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" fillcolor="#e7e7ff" strokecolor="#cfcdcd [2894]" strokeweight="1pt">
+              <v:roundrect w14:anchorId="7626B754" id="_x0000_s1051" style="width:249.3pt;height:27.6pt;visibility:visible;mso-wrap-style:square;mso-left-percent:-10001;mso-top-percent:-10001;mso-position-horizontal:absolute;mso-position-horizontal-relative:char;mso-position-vertical:absolute;mso-position-vertical-relative:line;mso-left-percent:-10001;mso-top-percent:-10001;v-text-anchor:middle" arcsize="0" o:gfxdata="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" fillcolor="#e7e7ff" strokecolor="#cfcdcd [2894]" strokeweight="1pt">
                 <v:stroke endcap="round"/>
                 <v:textbox style="mso-fit-shape-to-text:t" inset="2mm,0,0,1mm">
                   <w:txbxContent>
@@ -6263,7 +6500,7 @@
           </mc:Choice>
           <mc:Fallback>
             <w:pict>
-              <v:roundrect w14:anchorId="55DD8A23" id="_x0000_s1051" style="width:249.3pt;height:25pt;visibility:visible;mso-wrap-style:square;mso-left-percent:-10001;mso-top-percent:-10001;mso-position-horizontal:absolute;mso-position-horizontal-relative:char;mso-position-vertical:absolute;mso-position-vertical-relative:line;mso-left-percent:-10001;mso-top-percent:-10001;v-text-anchor:middle" arcsize="0" o:gfxdata="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" fillcolor="#e7e7ff" strokecolor="#cfcdcd [2894]" strokeweight="1pt">
+              <v:roundrect w14:anchorId="55DD8A23" id="_x0000_s1052" style="width:249.3pt;height:25pt;visibility:visible;mso-wrap-style:square;mso-left-percent:-10001;mso-top-percent:-10001;mso-position-horizontal:absolute;mso-position-horizontal-relative:char;mso-position-vertical:absolute;mso-position-vertical-relative:line;mso-left-percent:-10001;mso-top-percent:-10001;v-text-anchor:middle" arcsize="0" o:gfxdata="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" fillcolor="#e7e7ff" strokecolor="#cfcdcd [2894]" strokeweight="1pt">
                 <v:stroke endcap="round"/>
                 <v:textbox style="mso-fit-shape-to-text:t" inset="2mm,0,0,1mm">
                   <w:txbxContent>
@@ -6442,7 +6679,7 @@
           </mc:Choice>
           <mc:Fallback>
             <w:pict>
-              <v:roundrect w14:anchorId="0F99B0F4" id="_x0000_s1052" style="width:249.3pt;height:25pt;visibility:visible;mso-wrap-style:square;mso-left-percent:-10001;mso-top-percent:-10001;mso-position-horizontal:absolute;mso-position-horizontal-relative:char;mso-position-vertical:absolute;mso-position-vertical-relative:line;mso-left-percent:-10001;mso-top-percent:-10001;v-text-anchor:middle" arcsize="0" o:gfxdata="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" fillcolor="#e7e7ff" strokecolor="#cfcdcd [2894]" strokeweight="1pt">
+              <v:roundrect w14:anchorId="0F99B0F4" id="_x0000_s1053" style="width:249.3pt;height:25pt;visibility:visible;mso-wrap-style:square;mso-left-percent:-10001;mso-top-percent:-10001;mso-position-horizontal:absolute;mso-position-horizontal-relative:char;mso-position-vertical:absolute;mso-position-vertical-relative:line;mso-left-percent:-10001;mso-top-percent:-10001;v-text-anchor:middle" arcsize="0" o:gfxdata="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" fillcolor="#e7e7ff" strokecolor="#cfcdcd [2894]" strokeweight="1pt">
                 <v:stroke endcap="round"/>
                 <v:textbox style="mso-fit-shape-to-text:t" inset="2mm,0,0,1mm">
                   <w:txbxContent>
@@ -6597,7 +6834,7 @@
           </mc:Choice>
           <mc:Fallback>
             <w:pict>
-              <v:roundrect w14:anchorId="51068773" id="_x0000_s1053" style="width:249.3pt;height:21.15pt;visibility:visible;mso-wrap-style:square;mso-left-percent:-10001;mso-top-percent:-10001;mso-position-horizontal:absolute;mso-position-horizontal-relative:char;mso-position-vertical:absolute;mso-position-vertical-relative:line;mso-left-percent:-10001;mso-top-percent:-10001;v-text-anchor:middle" arcsize="10401f" o:gfxdata="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" fillcolor="#e7e7ff" strokecolor="#cfcdcd [2894]" strokeweight="1pt">
+              <v:roundrect w14:anchorId="51068773" id="_x0000_s1054" style="width:249.3pt;height:21.15pt;visibility:visible;mso-wrap-style:square;mso-left-percent:-10001;mso-top-percent:-10001;mso-position-horizontal:absolute;mso-position-horizontal-relative:char;mso-position-vertical:absolute;mso-position-vertical-relative:line;mso-left-percent:-10001;mso-top-percent:-10001;v-text-anchor:middle" arcsize="10401f" o:gfxdata="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" fillcolor="#e7e7ff" strokecolor="#cfcdcd [2894]" strokeweight="1pt">
                 <v:stroke endcap="round"/>
                 <v:textbox style="mso-fit-shape-to-text:t" inset="2mm,0,0,0">
                   <w:txbxContent>
@@ -6826,7 +7063,7 @@
           </mc:Choice>
           <mc:Fallback>
             <w:pict>
-              <v:roundrect w14:anchorId="4ED29915" id="_x0000_s1054" style="width:249.3pt;height:21.15pt;visibility:visible;mso-wrap-style:square;mso-left-percent:-10001;mso-top-percent:-10001;mso-position-horizontal:absolute;mso-position-horizontal-relative:char;mso-position-vertical:absolute;mso-position-vertical-relative:line;mso-left-percent:-10001;mso-top-percent:-10001;v-text-anchor:middle" arcsize="10401f" o:gfxdata="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" fillcolor="#e7e7ff" strokecolor="#cfcdcd [2894]" strokeweight="1pt">
+              <v:roundrect w14:anchorId="4ED29915" id="_x0000_s1055" style="width:249.3pt;height:21.15pt;visibility:visible;mso-wrap-style:square;mso-left-percent:-10001;mso-top-percent:-10001;mso-position-horizontal:absolute;mso-position-horizontal-relative:char;mso-position-vertical:absolute;mso-position-vertical-relative:line;mso-left-percent:-10001;mso-top-percent:-10001;v-text-anchor:middle" arcsize="10401f" o:gfxdata="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" fillcolor="#e7e7ff" strokecolor="#cfcdcd [2894]" strokeweight="1pt">
                 <v:stroke endcap="round"/>
                 <v:textbox style="mso-fit-shape-to-text:t" inset="2mm,0,0,0">
                   <w:txbxContent>
@@ -6995,7 +7232,7 @@
           </mc:Choice>
           <mc:Fallback>
             <w:pict>
-              <v:roundrect w14:anchorId="16D7A69C" id="_x0000_s1055" style="width:249.3pt;height:15.3pt;visibility:visible;mso-wrap-style:square;mso-left-percent:-10001;mso-top-percent:-10001;mso-position-horizontal:absolute;mso-position-horizontal-relative:char;mso-position-vertical:absolute;mso-position-vertical-relative:line;mso-left-percent:-10001;mso-top-percent:-10001;v-text-anchor:middle" arcsize="16275f" o:gfxdata="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" fillcolor="#e7e7ff" strokecolor="#cfcdcd [2894]" strokeweight="1pt">
+              <v:roundrect w14:anchorId="16D7A69C" id="_x0000_s1056" style="width:249.3pt;height:15.3pt;visibility:visible;mso-wrap-style:square;mso-left-percent:-10001;mso-top-percent:-10001;mso-position-horizontal:absolute;mso-position-horizontal-relative:char;mso-position-vertical:absolute;mso-position-vertical-relative:line;mso-left-percent:-10001;mso-top-percent:-10001;v-text-anchor:middle" arcsize="16275f" o:gfxdata="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" fillcolor="#e7e7ff" strokecolor="#cfcdcd [2894]" strokeweight="1pt">
                 <v:stroke endcap="round"/>
                 <v:textbox style="mso-fit-shape-to-text:t" inset="2mm,0,0,0">
                   <w:txbxContent>
@@ -7113,7 +7350,7 @@
           </mc:Choice>
           <mc:Fallback>
             <w:pict>
-              <v:roundrect w14:anchorId="1685AD2E" id="_x0000_s1056" style="width:249.3pt;height:21.15pt;visibility:visible;mso-wrap-style:square;mso-left-percent:-10001;mso-top-percent:-10001;mso-position-horizontal:absolute;mso-position-horizontal-relative:char;mso-position-vertical:absolute;mso-position-vertical-relative:line;mso-left-percent:-10001;mso-top-percent:-10001;v-text-anchor:middle" arcsize="10401f" o:gfxdata="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" fillcolor="#e7e7ff" strokecolor="#cfcdcd [2894]" strokeweight="1pt">
+              <v:roundrect w14:anchorId="1685AD2E" id="_x0000_s1057" style="width:249.3pt;height:21.15pt;visibility:visible;mso-wrap-style:square;mso-left-percent:-10001;mso-top-percent:-10001;mso-position-horizontal:absolute;mso-position-horizontal-relative:char;mso-position-vertical:absolute;mso-position-vertical-relative:line;mso-left-percent:-10001;mso-top-percent:-10001;v-text-anchor:middle" arcsize="10401f" o:gfxdata="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" fillcolor="#e7e7ff" strokecolor="#cfcdcd [2894]" strokeweight="1pt">
                 <v:stroke endcap="round"/>
                 <v:textbox style="mso-fit-shape-to-text:t" inset="2mm,0,0,0">
                   <w:txbxContent>
@@ -7238,7 +7475,7 @@
           </mc:Choice>
           <mc:Fallback>
             <w:pict>
-              <v:roundrect w14:anchorId="57CDE5A0" id="_x0000_s1057" style="width:249.3pt;height:54.25pt;visibility:visible;mso-wrap-style:square;mso-left-percent:-10001;mso-top-percent:-10001;mso-position-horizontal:absolute;mso-position-horizontal-relative:char;mso-position-vertical:absolute;mso-position-vertical-relative:line;mso-left-percent:-10001;mso-top-percent:-10001;v-text-anchor:middle" arcsize="8432f" o:gfxdata="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" fillcolor="#e7e7ff" strokecolor="#cfcdcd [2894]" strokeweight="1pt">
+              <v:roundrect w14:anchorId="57CDE5A0" id="_x0000_s1058" style="width:249.3pt;height:54.25pt;visibility:visible;mso-wrap-style:square;mso-left-percent:-10001;mso-top-percent:-10001;mso-position-horizontal:absolute;mso-position-horizontal-relative:char;mso-position-vertical:absolute;mso-position-vertical-relative:line;mso-left-percent:-10001;mso-top-percent:-10001;v-text-anchor:middle" arcsize="8432f" o:gfxdata="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" fillcolor="#e7e7ff" strokecolor="#cfcdcd [2894]" strokeweight="1pt">
                 <v:stroke endcap="round"/>
                 <v:textbox style="mso-fit-shape-to-text:t" inset="2mm,0,0,1mm">
                   <w:txbxContent>
@@ -7254,214 +7491,6 @@
                       </w:r>
                       <w:r>
                         <w:t>branch -m &lt;old-name&gt; &lt;new-name&gt;</w:t>
-                      </w:r>
-                    </w:p>
-                  </w:txbxContent>
-                </v:textbox>
-                <w10:anchorlock/>
-              </v:roundrect>
-            </w:pict>
-          </mc:Fallback>
-        </mc:AlternateContent>
-      </w:r>
-    </w:p>
-    <w:p>
-      <w:pPr>
-        <w:pStyle w:val="2"/>
-      </w:pPr>
-      <w:r>
-        <w:rPr>
-          <w:rFonts w:hint="eastAsia"/>
-        </w:rPr>
-        <w:t>在某个提交基础上</w:t>
-      </w:r>
-      <w:r>
-        <w:rPr>
-          <w:rFonts w:hint="eastAsia"/>
-          <w:color w:val="C00000"/>
-        </w:rPr>
-        <w:t>创建新分支</w:t>
-      </w:r>
-      <w:r>
-        <w:rPr>
-          <w:rFonts w:hint="eastAsia"/>
-        </w:rPr>
-        <w:t>&lt;</w:t>
-      </w:r>
-      <w:r>
-        <w:t>branch&gt;</w:t>
-      </w:r>
-    </w:p>
-    <w:p>
-      <w:r>
-        <w:rPr>
-          <w:noProof/>
-        </w:rPr>
-        <mc:AlternateContent>
-          <mc:Choice Requires="wps">
-            <w:drawing>
-              <wp:inline distT="0" distB="0" distL="0" distR="0" wp14:anchorId="4725ACED" wp14:editId="0B67CC01">
-                <wp:extent cx="3166110" cy="341630"/>
-                <wp:effectExtent l="0" t="0" r="15240" b="14605"/>
-                <wp:docPr id="167" name="文本框 2"/>
-                <wp:cNvGraphicFramePr>
-                  <a:graphicFrameLocks xmlns:a="http://schemas.openxmlformats.org/drawingml/2006/main"/>
-                </wp:cNvGraphicFramePr>
-                <a:graphic xmlns:a="http://schemas.openxmlformats.org/drawingml/2006/main">
-                  <a:graphicData uri="http://schemas.microsoft.com/office/word/2010/wordprocessingShape">
-                    <wps:wsp>
-                      <wps:cNvSpPr txBox="1">
-                        <a:spLocks noChangeArrowheads="1"/>
-                      </wps:cNvSpPr>
-                      <wps:spPr bwMode="auto">
-                        <a:xfrm>
-                          <a:off x="0" y="0"/>
-                          <a:ext cx="3166110" cy="341630"/>
-                        </a:xfrm>
-                        <a:prstGeom prst="roundRect">
-                          <a:avLst>
-                            <a:gd name="adj" fmla="val 0"/>
-                          </a:avLst>
-                        </a:prstGeom>
-                        <a:solidFill>
-                          <a:srgbClr val="E7E7FF"/>
-                        </a:solidFill>
-                        <a:ln w="12700" cap="rnd">
-                          <a:solidFill>
-                            <a:schemeClr val="bg2">
-                              <a:lumMod val="90000"/>
-                            </a:schemeClr>
-                          </a:solidFill>
-                          <a:round/>
-                          <a:headEnd/>
-                          <a:tailEnd/>
-                        </a:ln>
-                      </wps:spPr>
-                      <wps:txbx>
-                        <w:txbxContent>
-                          <w:p>
-                            <w:pPr>
-                              <w:pStyle w:val="a5"/>
-                            </w:pPr>
-                            <w:r>
-                              <w:t xml:space="preserve">git update-ref refs/heads/&lt;branch&gt; </w:t>
-                            </w:r>
-                            <w:r>
-                              <w:rPr>
-                                <w:rFonts w:hint="eastAsia"/>
-                              </w:rPr>
-                              <w:t>&lt;</w:t>
-                            </w:r>
-                            <w:r>
-                              <w:t>SHA-1&gt;</w:t>
-                            </w:r>
-                          </w:p>
-                          <w:p>
-                            <w:pPr>
-                              <w:pStyle w:val="a5"/>
-                              <w:rPr>
-                                <w:color w:val="7F7F7F" w:themeColor="text1" w:themeTint="80"/>
-                                <w:szCs w:val="20"/>
-                              </w:rPr>
-                            </w:pPr>
-                            <w:r>
-                              <w:t xml:space="preserve">git log –pretty=oneline </w:t>
-                            </w:r>
-                            <w:r>
-                              <w:t>&lt;branch&gt;</w:t>
-                            </w:r>
-                            <w:r>
-                              <w:rPr>
-                                <w:color w:val="7F7F7F" w:themeColor="text1" w:themeTint="80"/>
-                                <w:szCs w:val="20"/>
-                              </w:rPr>
-                              <w:t xml:space="preserve">  </w:t>
-                            </w:r>
-                            <w:r>
-                              <w:rPr>
-                                <w:color w:val="7F7F7F" w:themeColor="text1" w:themeTint="80"/>
-                                <w:szCs w:val="20"/>
-                              </w:rPr>
-                              <w:t>#</w:t>
-                            </w:r>
-                            <w:r>
-                              <w:rPr>
-                                <w:rFonts w:hint="eastAsia"/>
-                                <w:color w:val="7F7F7F" w:themeColor="text1" w:themeTint="80"/>
-                                <w:szCs w:val="20"/>
-                              </w:rPr>
-                              <w:t>查看新分支</w:t>
-                            </w:r>
-                          </w:p>
-                        </w:txbxContent>
-                      </wps:txbx>
-                      <wps:bodyPr rot="0" vert="horz" wrap="square" lIns="72000" tIns="0" rIns="0" bIns="36000" anchor="ctr" anchorCtr="0">
-                        <a:spAutoFit/>
-                      </wps:bodyPr>
-                    </wps:wsp>
-                  </a:graphicData>
-                </a:graphic>
-              </wp:inline>
-            </w:drawing>
-          </mc:Choice>
-          <mc:Fallback>
-            <w:pict>
-              <v:roundrect w14:anchorId="4725ACED" id="_x0000_s1058" style="width:249.3pt;height:26.9pt;visibility:visible;mso-wrap-style:square;mso-left-percent:-10001;mso-top-percent:-10001;mso-position-horizontal:absolute;mso-position-horizontal-relative:char;mso-position-vertical:absolute;mso-position-vertical-relative:line;mso-left-percent:-10001;mso-top-percent:-10001;v-text-anchor:middle" arcsize="0" o:gfxdata="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" fillcolor="#e7e7ff" strokecolor="#cfcdcd [2894]" strokeweight="1pt">
-                <v:stroke endcap="round"/>
-                <v:textbox style="mso-fit-shape-to-text:t" inset="2mm,0,0,1mm">
-                  <w:txbxContent>
-                    <w:p>
-                      <w:pPr>
-                        <w:pStyle w:val="a5"/>
-                      </w:pPr>
-                      <w:r>
-                        <w:t xml:space="preserve">git update-ref refs/heads/&lt;branch&gt; </w:t>
-                      </w:r>
-                      <w:r>
-                        <w:rPr>
-                          <w:rFonts w:hint="eastAsia"/>
-                        </w:rPr>
-                        <w:t>&lt;</w:t>
-                      </w:r>
-                      <w:r>
-                        <w:t>SHA-1&gt;</w:t>
-                      </w:r>
-                    </w:p>
-                    <w:p>
-                      <w:pPr>
-                        <w:pStyle w:val="a5"/>
-                        <w:rPr>
-                          <w:color w:val="7F7F7F" w:themeColor="text1" w:themeTint="80"/>
-                          <w:szCs w:val="20"/>
-                        </w:rPr>
-                      </w:pPr>
-                      <w:r>
-                        <w:t xml:space="preserve">git log –pretty=oneline </w:t>
-                      </w:r>
-                      <w:r>
-                        <w:t>&lt;branch&gt;</w:t>
-                      </w:r>
-                      <w:r>
-                        <w:rPr>
-                          <w:color w:val="7F7F7F" w:themeColor="text1" w:themeTint="80"/>
-                          <w:szCs w:val="20"/>
-                        </w:rPr>
-                        <w:t xml:space="preserve">  </w:t>
-                      </w:r>
-                      <w:r>
-                        <w:rPr>
-                          <w:color w:val="7F7F7F" w:themeColor="text1" w:themeTint="80"/>
-                          <w:szCs w:val="20"/>
-                        </w:rPr>
-                        <w:t>#</w:t>
-                      </w:r>
-                      <w:r>
-                        <w:rPr>
-                          <w:rFonts w:hint="eastAsia"/>
-                          <w:color w:val="7F7F7F" w:themeColor="text1" w:themeTint="80"/>
-                          <w:szCs w:val="20"/>
-                        </w:rPr>
-                        <w:t>查看新分支</w:t>
                       </w:r>
                     </w:p>
                   </w:txbxContent>
@@ -7885,13 +7914,7 @@
         <w:rPr>
           <w:rFonts w:hint="eastAsia"/>
         </w:rPr>
-        <w:t>Git</w:t>
-      </w:r>
-      <w:r>
-        <w:rPr>
-          <w:rFonts w:hint="eastAsia"/>
-        </w:rPr>
-        <w:t>用户名和邮箱</w:t>
+        <w:t>！有时查看不到远程部分分支</w:t>
       </w:r>
       <w:r>
         <w:rPr>
@@ -7900,271 +7923,7 @@
         <w:t>(</w:t>
       </w:r>
       <w:r>
-        <w:t>config)</w:t>
-      </w:r>
-    </w:p>
-    <w:p>
-      <w:r>
-        <w:rPr>
-          <w:rFonts w:hint="eastAsia"/>
-        </w:rPr>
-        <w:t>查看</w:t>
-      </w:r>
-    </w:p>
-    <w:p>
-      <w:r>
-        <w:rPr>
-          <w:noProof/>
-        </w:rPr>
-        <mc:AlternateContent>
-          <mc:Choice Requires="wps">
-            <w:drawing>
-              <wp:inline distT="0" distB="0" distL="0" distR="0" wp14:anchorId="29A9026C" wp14:editId="3AD6F5D4">
-                <wp:extent cx="3166110" cy="459740"/>
-                <wp:effectExtent l="0" t="0" r="15240" b="27305"/>
-                <wp:docPr id="63" name="文本框 2"/>
-                <wp:cNvGraphicFramePr>
-                  <a:graphicFrameLocks xmlns:a="http://schemas.openxmlformats.org/drawingml/2006/main"/>
-                </wp:cNvGraphicFramePr>
-                <a:graphic xmlns:a="http://schemas.openxmlformats.org/drawingml/2006/main">
-                  <a:graphicData uri="http://schemas.microsoft.com/office/word/2010/wordprocessingShape">
-                    <wps:wsp>
-                      <wps:cNvSpPr txBox="1">
-                        <a:spLocks noChangeArrowheads="1"/>
-                      </wps:cNvSpPr>
-                      <wps:spPr bwMode="auto">
-                        <a:xfrm>
-                          <a:off x="0" y="0"/>
-                          <a:ext cx="3166110" cy="459740"/>
-                        </a:xfrm>
-                        <a:prstGeom prst="roundRect">
-                          <a:avLst>
-                            <a:gd name="adj" fmla="val 0"/>
-                          </a:avLst>
-                        </a:prstGeom>
-                        <a:solidFill>
-                          <a:srgbClr val="E7E7FF"/>
-                        </a:solidFill>
-                        <a:ln w="12700" cap="rnd">
-                          <a:solidFill>
-                            <a:schemeClr val="bg2">
-                              <a:lumMod val="90000"/>
-                            </a:schemeClr>
-                          </a:solidFill>
-                          <a:round/>
-                          <a:headEnd/>
-                          <a:tailEnd/>
-                        </a:ln>
-                      </wps:spPr>
-                      <wps:txbx>
-                        <w:txbxContent>
-                          <w:p>
-                            <w:pPr>
-                              <w:pStyle w:val="a5"/>
-                            </w:pPr>
-                            <w:r>
-                              <w:t>git config user.name</w:t>
-                            </w:r>
-                          </w:p>
-                          <w:p>
-                            <w:pPr>
-                              <w:pStyle w:val="a5"/>
-                            </w:pPr>
-                            <w:r>
-                              <w:t>git config user.email</w:t>
-                            </w:r>
-                          </w:p>
-                        </w:txbxContent>
-                      </wps:txbx>
-                      <wps:bodyPr rot="0" vert="horz" wrap="square" lIns="72000" tIns="0" rIns="0" bIns="36000" anchor="ctr" anchorCtr="0">
-                        <a:spAutoFit/>
-                      </wps:bodyPr>
-                    </wps:wsp>
-                  </a:graphicData>
-                </a:graphic>
-              </wp:inline>
-            </w:drawing>
-          </mc:Choice>
-          <mc:Fallback>
-            <w:pict>
-              <v:roundrect w14:anchorId="29A9026C" id="_x0000_s1061" style="width:249.3pt;height:36.2pt;visibility:visible;mso-wrap-style:square;mso-left-percent:-10001;mso-top-percent:-10001;mso-position-horizontal:absolute;mso-position-horizontal-relative:char;mso-position-vertical:absolute;mso-position-vertical-relative:line;mso-left-percent:-10001;mso-top-percent:-10001;v-text-anchor:middle" arcsize="0" o:gfxdata="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" fillcolor="#e7e7ff" strokecolor="#cfcdcd [2894]" strokeweight="1pt">
-                <v:stroke endcap="round"/>
-                <v:textbox style="mso-fit-shape-to-text:t" inset="2mm,0,0,1mm">
-                  <w:txbxContent>
-                    <w:p>
-                      <w:pPr>
-                        <w:pStyle w:val="a5"/>
-                      </w:pPr>
-                      <w:r>
-                        <w:t>git config user.name</w:t>
-                      </w:r>
-                    </w:p>
-                    <w:p>
-                      <w:pPr>
-                        <w:pStyle w:val="a5"/>
-                      </w:pPr>
-                      <w:r>
-                        <w:t>git config user.email</w:t>
-                      </w:r>
-                    </w:p>
-                  </w:txbxContent>
-                </v:textbox>
-                <w10:anchorlock/>
-              </v:roundrect>
-            </w:pict>
-          </mc:Fallback>
-        </mc:AlternateContent>
-      </w:r>
-    </w:p>
-    <w:p>
-      <w:r>
-        <w:rPr>
-          <w:rFonts w:hint="eastAsia"/>
-        </w:rPr>
-        <w:t>设置</w:t>
-      </w:r>
-    </w:p>
-    <w:p>
-      <w:pPr>
-        <w:rPr>
-          <w:rFonts w:hint="eastAsia"/>
-        </w:rPr>
-      </w:pPr>
-      <w:r>
-        <w:rPr>
-          <w:noProof/>
-        </w:rPr>
-        <mc:AlternateContent>
-          <mc:Choice Requires="wps">
-            <w:drawing>
-              <wp:inline distT="0" distB="0" distL="0" distR="0" wp14:anchorId="514814D0" wp14:editId="33F50231">
-                <wp:extent cx="3166110" cy="459740"/>
-                <wp:effectExtent l="0" t="0" r="15240" b="19050"/>
-                <wp:docPr id="97" name="文本框 2"/>
-                <wp:cNvGraphicFramePr>
-                  <a:graphicFrameLocks xmlns:a="http://schemas.openxmlformats.org/drawingml/2006/main"/>
-                </wp:cNvGraphicFramePr>
-                <a:graphic xmlns:a="http://schemas.openxmlformats.org/drawingml/2006/main">
-                  <a:graphicData uri="http://schemas.microsoft.com/office/word/2010/wordprocessingShape">
-                    <wps:wsp>
-                      <wps:cNvSpPr txBox="1">
-                        <a:spLocks noChangeArrowheads="1"/>
-                      </wps:cNvSpPr>
-                      <wps:spPr bwMode="auto">
-                        <a:xfrm>
-                          <a:off x="0" y="0"/>
-                          <a:ext cx="3166110" cy="459740"/>
-                        </a:xfrm>
-                        <a:prstGeom prst="roundRect">
-                          <a:avLst>
-                            <a:gd name="adj" fmla="val 0"/>
-                          </a:avLst>
-                        </a:prstGeom>
-                        <a:solidFill>
-                          <a:srgbClr val="E7E7FF"/>
-                        </a:solidFill>
-                        <a:ln w="12700" cap="rnd">
-                          <a:solidFill>
-                            <a:schemeClr val="bg2">
-                              <a:lumMod val="90000"/>
-                            </a:schemeClr>
-                          </a:solidFill>
-                          <a:round/>
-                          <a:headEnd/>
-                          <a:tailEnd/>
-                        </a:ln>
-                      </wps:spPr>
-                      <wps:txbx>
-                        <w:txbxContent>
-                          <w:p>
-                            <w:pPr>
-                              <w:pStyle w:val="a5"/>
-                            </w:pPr>
-                            <w:r>
-                              <w:t xml:space="preserve">git config --global user.name </w:t>
-                            </w:r>
-                            <w:r>
-                              <w:rPr>
-                                <w:rFonts w:ascii="Lucida Console" w:hAnsi="Lucida Console" w:cs="Lucida Console"/>
-                                <w:kern w:val="0"/>
-                                <w:szCs w:val="18"/>
-                              </w:rPr>
-                              <w:t>'</w:t>
-                            </w:r>
-                            <w:r>
-                              <w:t>username</w:t>
-                            </w:r>
-                            <w:r>
-                              <w:rPr>
-                                <w:rFonts w:ascii="Lucida Console" w:hAnsi="Lucida Console" w:cs="Lucida Console"/>
-                                <w:kern w:val="0"/>
-                                <w:szCs w:val="18"/>
-                              </w:rPr>
-                              <w:t>'</w:t>
-                            </w:r>
-                          </w:p>
-                        </w:txbxContent>
-                      </wps:txbx>
-                      <wps:bodyPr rot="0" vert="horz" wrap="square" lIns="72000" tIns="0" rIns="0" bIns="0" anchor="ctr" anchorCtr="0">
-                        <a:spAutoFit/>
-                      </wps:bodyPr>
-                    </wps:wsp>
-                  </a:graphicData>
-                </a:graphic>
-              </wp:inline>
-            </w:drawing>
-          </mc:Choice>
-          <mc:Fallback>
-            <w:pict>
-              <v:roundrect w14:anchorId="514814D0" id="_x0000_s1062" style="width:249.3pt;height:36.2pt;visibility:visible;mso-wrap-style:square;mso-left-percent:-10001;mso-top-percent:-10001;mso-position-horizontal:absolute;mso-position-horizontal-relative:char;mso-position-vertical:absolute;mso-position-vertical-relative:line;mso-left-percent:-10001;mso-top-percent:-10001;v-text-anchor:middle" arcsize="0" o:gfxdata="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" fillcolor="#e7e7ff" strokecolor="#cfcdcd [2894]" strokeweight="1pt">
-                <v:stroke endcap="round"/>
-                <v:textbox style="mso-fit-shape-to-text:t" inset="2mm,0,0,0">
-                  <w:txbxContent>
-                    <w:p>
-                      <w:pPr>
-                        <w:pStyle w:val="a5"/>
-                      </w:pPr>
-                      <w:r>
-                        <w:t xml:space="preserve">git config --global user.name </w:t>
-                      </w:r>
-                      <w:r>
-                        <w:rPr>
-                          <w:rFonts w:ascii="Lucida Console" w:hAnsi="Lucida Console" w:cs="Lucida Console"/>
-                          <w:kern w:val="0"/>
-                          <w:szCs w:val="18"/>
-                        </w:rPr>
-                        <w:t>'</w:t>
-                      </w:r>
-                      <w:r>
-                        <w:t>username</w:t>
-                      </w:r>
-                      <w:r>
-                        <w:rPr>
-                          <w:rFonts w:ascii="Lucida Console" w:hAnsi="Lucida Console" w:cs="Lucida Console"/>
-                          <w:kern w:val="0"/>
-                          <w:szCs w:val="18"/>
-                        </w:rPr>
-                        <w:t>'</w:t>
-                      </w:r>
-                    </w:p>
-                  </w:txbxContent>
-                </v:textbox>
-                <w10:anchorlock/>
-              </v:roundrect>
-            </w:pict>
-          </mc:Fallback>
-        </mc:AlternateContent>
-      </w:r>
-    </w:p>
-    <w:p>
-      <w:pPr>
-        <w:pStyle w:val="2"/>
-      </w:pPr>
-      <w:r>
-        <w:rPr>
-          <w:rFonts w:hint="eastAsia"/>
-        </w:rPr>
-        <w:t>！有时查看不到远程部分分支</w:t>
+        <w:t>fetch)</w:t>
       </w:r>
     </w:p>
     <w:p>
@@ -8273,7 +8032,7 @@
           </mc:Choice>
           <mc:Fallback>
             <w:pict>
-              <v:roundrect w14:anchorId="7E73C229" id="_x0000_s1063" style="width:249.3pt;height:25.4pt;visibility:visible;mso-wrap-style:square;mso-left-percent:-10001;mso-top-percent:-10001;mso-position-horizontal:absolute;mso-position-horizontal-relative:char;mso-position-vertical:absolute;mso-position-vertical-relative:line;mso-left-percent:-10001;mso-top-percent:-10001;v-text-anchor:middle" arcsize="0" o:gfxdata="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" fillcolor="#e7e7ff" strokecolor="#cfcdcd [2894]" strokeweight="1pt">
+              <v:roundrect w14:anchorId="7E73C229" id="_x0000_s1061" style="width:249.3pt;height:25.4pt;visibility:visible;mso-wrap-style:square;mso-left-percent:-10001;mso-top-percent:-10001;mso-position-horizontal:absolute;mso-position-horizontal-relative:char;mso-position-vertical:absolute;mso-position-vertical-relative:line;mso-left-percent:-10001;mso-top-percent:-10001;v-text-anchor:middle" arcsize="0" o:gfxdata="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" fillcolor="#e7e7ff" strokecolor="#cfcdcd [2894]" strokeweight="1pt">
                 <v:stroke endcap="round"/>
                 <v:textbox style="mso-fit-shape-to-text:t" inset="2mm,0,0,0">
                   <w:txbxContent>
@@ -8332,16 +8091,31 @@
         <w:rPr>
           <w:rFonts w:hint="eastAsia"/>
         </w:rPr>
+        <w:t>★</w:t>
+      </w:r>
+      <w:r>
+        <w:rPr>
+          <w:rFonts w:hint="eastAsia"/>
+        </w:rPr>
         <w:t>变基</w:t>
       </w:r>
       <w:r>
         <w:rPr>
           <w:rFonts w:hint="eastAsia"/>
         </w:rPr>
+        <w:t>(</w:t>
+      </w:r>
+      <w:r>
+        <w:rPr>
+          <w:rFonts w:hint="eastAsia"/>
+        </w:rPr>
         <w:t>r</w:t>
       </w:r>
       <w:r>
         <w:t>ebase</w:t>
+      </w:r>
+      <w:r>
+        <w:t>)</w:t>
       </w:r>
     </w:p>
     <w:p>
@@ -8388,10 +8162,10 @@
           <w:noProof/>
         </w:rPr>
         <w:drawing>
-          <wp:inline distT="0" distB="0" distL="0" distR="0" wp14:anchorId="6569FC1A" wp14:editId="1C517A07">
-            <wp:extent cx="2349500" cy="3286778"/>
-            <wp:effectExtent l="0" t="0" r="0" b="8890"/>
-            <wp:docPr id="164" name="图片 164"/>
+          <wp:inline distT="0" distB="0" distL="0" distR="0" wp14:anchorId="465DD0D1" wp14:editId="64E37199">
+            <wp:extent cx="2390736" cy="3318933"/>
+            <wp:effectExtent l="0" t="0" r="0" b="0"/>
+            <wp:docPr id="5" name="图片 5"/>
             <wp:cNvGraphicFramePr>
               <a:graphicFrameLocks xmlns:a="http://schemas.openxmlformats.org/drawingml/2006/main" noChangeAspect="1"/>
             </wp:cNvGraphicFramePr>
@@ -8411,7 +8185,7 @@
                   <pic:spPr>
                     <a:xfrm>
                       <a:off x="0" y="0"/>
-                      <a:ext cx="2457918" cy="3438447"/>
+                      <a:ext cx="2407563" cy="3342293"/>
                     </a:xfrm>
                     <a:prstGeom prst="rect">
                       <a:avLst/>
@@ -8480,57 +8254,36 @@
                             <w:pPr>
                               <w:pStyle w:val="a5"/>
                               <w:rPr>
-                                <w:color w:val="auto"/>
+                                <w:rFonts w:hint="eastAsia"/>
                               </w:rPr>
                             </w:pPr>
                             <w:r>
-                              <w:t xml:space="preserve">git </w:t>
-                            </w:r>
-                            <w:r>
-                              <w:t>rebase origin/&lt;</w:t>
-                            </w:r>
-                            <w:r>
-                              <w:rPr>
-                                <w:rFonts w:hint="eastAsia"/>
-                              </w:rPr>
-                              <w:t>远程分支名</w:t>
-                            </w:r>
-                            <w:r>
-                              <w:t xml:space="preserve">&gt; </w:t>
-                            </w:r>
-                            <w:r>
-                              <w:rPr>
-                                <w:rFonts w:hint="eastAsia"/>
-                                <w:color w:val="auto"/>
-                              </w:rPr>
-                              <w:t>/</w:t>
-                            </w:r>
-                            <w:r>
-                              <w:rPr>
-                                <w:color w:val="auto"/>
-                              </w:rPr>
-                              <w:t>/</w:t>
-                            </w:r>
-                            <w:r>
-                              <w:rPr>
-                                <w:rFonts w:hint="eastAsia"/>
-                                <w:color w:val="auto"/>
-                              </w:rPr>
-                              <w:t>第</w:t>
-                            </w:r>
-                            <w:r>
-                              <w:rPr>
-                                <w:rFonts w:hint="eastAsia"/>
-                                <w:color w:val="auto"/>
-                              </w:rPr>
-                              <w:t>2</w:t>
-                            </w:r>
-                            <w:r>
-                              <w:rPr>
-                                <w:rFonts w:hint="eastAsia"/>
-                                <w:color w:val="auto"/>
-                              </w:rPr>
-                              <w:t>步操作</w:t>
+                              <w:rPr>
+                                <w:rFonts w:hint="eastAsia"/>
+                              </w:rPr>
+                              <w:t>g</w:t>
+                            </w:r>
+                            <w:r>
+                              <w:t xml:space="preserve">it fetch   </w:t>
+                            </w:r>
+                            <w:r>
+                              <w:tab/>
+                            </w:r>
+                            <w:r>
+                              <w:tab/>
+                            </w:r>
+                            <w:r>
+                              <w:rPr>
+                                <w:color w:val="auto"/>
+                              </w:rPr>
+                              <w:t>#</w:t>
+                            </w:r>
+                            <w:r>
+                              <w:rPr>
+                                <w:rFonts w:hint="eastAsia"/>
+                                <w:color w:val="auto"/>
+                              </w:rPr>
+                              <w:t>拉取所有关联的远程分支内容到本地</w:t>
                             </w:r>
                           </w:p>
                           <w:p>
@@ -8541,108 +8294,105 @@
                               </w:rPr>
                             </w:pPr>
                             <w:r>
-                              <w:rPr>
-                                <w:rFonts w:hint="eastAsia"/>
-                                <w:color w:val="auto"/>
-                              </w:rPr>
-                              <w:t>冲突的文件选择使用哪边的来源</w:t>
-                            </w:r>
-                            <w:r>
-                              <w:rPr>
-                                <w:rFonts w:hint="eastAsia"/>
-                                <w:color w:val="auto"/>
-                              </w:rPr>
-                              <w:t>&lt;</w:t>
-                            </w:r>
-                            <w:r>
-                              <w:rPr>
-                                <w:rFonts w:hint="eastAsia"/>
-                                <w:color w:val="auto"/>
-                              </w:rPr>
-                              <w:t>本地</w:t>
-                            </w:r>
-                            <w:r>
-                              <w:rPr>
-                                <w:rFonts w:hint="eastAsia"/>
-                                <w:color w:val="auto"/>
-                              </w:rPr>
-                              <w:t>&gt;</w:t>
-                            </w:r>
-                            <w:r>
-                              <w:rPr>
-                                <w:rFonts w:hint="eastAsia"/>
-                                <w:color w:val="auto"/>
-                              </w:rPr>
-                              <w:t>或</w:t>
-                            </w:r>
-                            <w:r>
-                              <w:rPr>
-                                <w:rFonts w:hint="eastAsia"/>
-                                <w:color w:val="auto"/>
-                              </w:rPr>
-                              <w:t>&lt;</w:t>
-                            </w:r>
-                            <w:r>
-                              <w:rPr>
-                                <w:rFonts w:hint="eastAsia"/>
-                                <w:color w:val="auto"/>
-                              </w:rPr>
-                              <w:t>远程</w:t>
-                            </w:r>
-                            <w:r>
-                              <w:rPr>
-                                <w:rFonts w:hint="eastAsia"/>
-                                <w:color w:val="auto"/>
-                              </w:rPr>
-                              <w:t>&gt;</w:t>
+                              <w:t xml:space="preserve">git </w:t>
+                            </w:r>
+                            <w:r>
+                              <w:t>rebase &lt;</w:t>
+                            </w:r>
+                            <w:r>
+                              <w:rPr>
+                                <w:rFonts w:hint="eastAsia"/>
+                              </w:rPr>
+                              <w:t>来源</w:t>
+                            </w:r>
+                            <w:r>
+                              <w:rPr>
+                                <w:rFonts w:hint="eastAsia"/>
+                              </w:rPr>
+                              <w:t>分支名</w:t>
+                            </w:r>
+                            <w:r>
+                              <w:t xml:space="preserve">&gt; </w:t>
+                            </w:r>
+                            <w:r>
+                              <w:tab/>
+                              <w:t xml:space="preserve"> </w:t>
+                            </w:r>
+                            <w:r>
+                              <w:rPr>
+                                <w:color w:val="auto"/>
+                              </w:rPr>
+                              <w:t>#</w:t>
+                            </w:r>
+                            <w:r>
+                              <w:rPr>
+                                <w:rFonts w:hint="eastAsia"/>
+                                <w:color w:val="auto"/>
+                              </w:rPr>
+                              <w:t>第</w:t>
+                            </w:r>
+                            <w:r>
+                              <w:rPr>
+                                <w:rFonts w:hint="eastAsia"/>
+                                <w:color w:val="auto"/>
+                              </w:rPr>
+                              <w:t>2</w:t>
+                            </w:r>
+                            <w:r>
+                              <w:rPr>
+                                <w:rFonts w:hint="eastAsia"/>
+                                <w:color w:val="auto"/>
+                              </w:rPr>
+                              <w:t>步</w:t>
+                            </w:r>
+                            <w:r>
+                              <w:rPr>
+                                <w:rFonts w:hint="eastAsia"/>
+                                <w:color w:val="auto"/>
+                              </w:rPr>
+                              <w:t>开始变基</w:t>
                             </w:r>
                           </w:p>
                           <w:p>
                             <w:pPr>
                               <w:pStyle w:val="a5"/>
                               <w:rPr>
+                                <w:rFonts w:hint="eastAsia"/>
                                 <w:color w:val="auto"/>
                               </w:rPr>
                             </w:pPr>
                             <w:r>
-                              <w:t xml:space="preserve">git </w:t>
-                            </w:r>
-                            <w:r>
-                              <w:t>add &lt;</w:t>
-                            </w:r>
-                            <w:r>
-                              <w:rPr>
-                                <w:rFonts w:hint="eastAsia"/>
-                              </w:rPr>
-                              <w:t>冲突的文件</w:t>
-                            </w:r>
-                            <w:r>
-                              <w:t xml:space="preserve">&gt; </w:t>
-                            </w:r>
-                            <w:r>
-                              <w:rPr>
-                                <w:rFonts w:hint="eastAsia"/>
-                                <w:color w:val="auto"/>
-                              </w:rPr>
-                              <w:t>/</w:t>
-                            </w:r>
-                            <w:r>
-                              <w:rPr>
-                                <w:color w:val="auto"/>
-                              </w:rPr>
-                              <w:t>/</w:t>
-                            </w:r>
-                            <w:r>
-                              <w:rPr>
-                                <w:rFonts w:hint="eastAsia"/>
-                                <w:color w:val="auto"/>
-                              </w:rPr>
-                              <w:t>第</w:t>
-                            </w:r>
-                            <w:r>
-                              <w:rPr>
-                                <w:color w:val="auto"/>
-                              </w:rPr>
+                              <w:rPr>
+                                <w:rFonts w:hint="eastAsia"/>
+                              </w:rPr>
+                              <w:t>g</w:t>
+                            </w:r>
+                            <w:r>
+                              <w:t>it checkout -2 &lt;files&gt;</w:t>
+                            </w:r>
+                            <w:r>
+                              <w:rPr>
+                                <w:color w:val="auto"/>
+                              </w:rPr>
+                              <w:t xml:space="preserve"> #</w:t>
+                            </w:r>
+                            <w:r>
+                              <w:t>-2</w:t>
+                            </w:r>
+                            <w:r>
+                              <w:rPr>
+                                <w:rFonts w:hint="eastAsia"/>
+                                <w:color w:val="auto"/>
+                              </w:rPr>
+                              <w:t>使用当前</w:t>
+                            </w:r>
+                            <w:r>
+                              <w:rPr>
+                                <w:rFonts w:hint="eastAsia"/>
+                              </w:rPr>
+                              <w:t>-</w:t>
+                            </w:r>
+                            <w:r>
                               <w:t>3</w:t>
                             </w:r>
                             <w:r>
@@ -8650,7 +8400,7 @@
                                 <w:rFonts w:hint="eastAsia"/>
                                 <w:color w:val="auto"/>
                               </w:rPr>
-                              <w:t>步操作</w:t>
+                              <w:t>使用来源</w:t>
                             </w:r>
                           </w:p>
                           <w:p>
@@ -8661,6 +8411,64 @@
                               </w:rPr>
                             </w:pPr>
                             <w:r>
+                              <w:t xml:space="preserve">git </w:t>
+                            </w:r>
+                            <w:r>
+                              <w:t>add &lt;</w:t>
+                            </w:r>
+                            <w:r>
+                              <w:rPr>
+                                <w:rFonts w:hint="eastAsia"/>
+                              </w:rPr>
+                              <w:t>解决完</w:t>
+                            </w:r>
+                            <w:r>
+                              <w:rPr>
+                                <w:rFonts w:hint="eastAsia"/>
+                              </w:rPr>
+                              <w:t>冲突的文件</w:t>
+                            </w:r>
+                            <w:r>
+                              <w:t xml:space="preserve">&gt; </w:t>
+                            </w:r>
+                            <w:r>
+                              <w:t xml:space="preserve"> </w:t>
+                            </w:r>
+                            <w:r>
+                              <w:rPr>
+                                <w:color w:val="auto"/>
+                              </w:rPr>
+                              <w:t>#</w:t>
+                            </w:r>
+                            <w:r>
+                              <w:rPr>
+                                <w:rFonts w:hint="eastAsia"/>
+                                <w:color w:val="auto"/>
+                              </w:rPr>
+                              <w:t>第</w:t>
+                            </w:r>
+                            <w:r>
+                              <w:rPr>
+                                <w:color w:val="auto"/>
+                              </w:rPr>
+                              <w:t>3</w:t>
+                            </w:r>
+                            <w:r>
+                              <w:rPr>
+                                <w:rFonts w:hint="eastAsia"/>
+                                <w:color w:val="auto"/>
+                              </w:rPr>
+                              <w:t>步操作</w:t>
+                            </w:r>
+                          </w:p>
+                          <w:p>
+                            <w:pPr>
+                              <w:pStyle w:val="a5"/>
+                              <w:rPr>
+                                <w:color w:val="auto"/>
+                              </w:rPr>
+                            </w:pPr>
+                            <w:r>
                               <w:rPr>
                                 <w:rFonts w:hint="eastAsia"/>
                               </w:rPr>
@@ -8673,7 +8481,13 @@
                               <w:rPr>
                                 <w:color w:val="auto"/>
                               </w:rPr>
-                              <w:t xml:space="preserve"> //</w:t>
+                              <w:t xml:space="preserve"> </w:t>
+                            </w:r>
+                            <w:r>
+                              <w:rPr>
+                                <w:color w:val="auto"/>
+                              </w:rPr>
+                              <w:t>#</w:t>
                             </w:r>
                             <w:r>
                               <w:rPr>
@@ -8694,7 +8508,21 @@
                                 <w:rFonts w:hint="eastAsia"/>
                                 <w:color w:val="auto"/>
                               </w:rPr>
-                              <w:t>步继续变基操作</w:t>
+                              <w:t>步继续</w:t>
+                            </w:r>
+                            <w:r>
+                              <w:rPr>
+                                <w:rFonts w:hint="eastAsia"/>
+                                <w:color w:val="auto"/>
+                              </w:rPr>
+                              <w:t>完成</w:t>
+                            </w:r>
+                            <w:r>
+                              <w:rPr>
+                                <w:rFonts w:hint="eastAsia"/>
+                                <w:color w:val="auto"/>
+                              </w:rPr>
+                              <w:t>变基操作</w:t>
                             </w:r>
                           </w:p>
                         </w:txbxContent>
@@ -8710,7 +8538,7 @@
           </mc:Choice>
           <mc:Fallback>
             <w:pict>
-              <v:roundrect w14:anchorId="51DDC944" id="_x0000_s1064" style="width:249.3pt;height:29.95pt;visibility:visible;mso-wrap-style:square;mso-left-percent:-10001;mso-top-percent:-10001;mso-position-horizontal:absolute;mso-position-horizontal-relative:char;mso-position-vertical:absolute;mso-position-vertical-relative:line;mso-left-percent:-10001;mso-top-percent:-10001;v-text-anchor:middle" arcsize="0" o:gfxdata="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" fillcolor="#e7e7ff" strokecolor="#cfcdcd [2894]" strokeweight="1pt">
+              <v:roundrect w14:anchorId="51DDC944" id="_x0000_s1062" style="width:249.3pt;height:29.95pt;visibility:visible;mso-wrap-style:square;mso-left-percent:-10001;mso-top-percent:-10001;mso-position-horizontal:absolute;mso-position-horizontal-relative:char;mso-position-vertical:absolute;mso-position-vertical-relative:line;mso-left-percent:-10001;mso-top-percent:-10001;v-text-anchor:middle" arcsize="0" o:gfxdata="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" fillcolor="#e7e7ff" strokecolor="#cfcdcd [2894]" strokeweight="1pt">
                 <v:stroke endcap="round"/>
                 <v:textbox style="mso-fit-shape-to-text:t" inset="2mm,0,0,1mm">
                   <w:txbxContent>
@@ -8718,57 +8546,36 @@
                       <w:pPr>
                         <w:pStyle w:val="a5"/>
                         <w:rPr>
-                          <w:color w:val="auto"/>
+                          <w:rFonts w:hint="eastAsia"/>
                         </w:rPr>
                       </w:pPr>
                       <w:r>
-                        <w:t xml:space="preserve">git </w:t>
-                      </w:r>
-                      <w:r>
-                        <w:t>rebase origin/&lt;</w:t>
-                      </w:r>
-                      <w:r>
-                        <w:rPr>
-                          <w:rFonts w:hint="eastAsia"/>
-                        </w:rPr>
-                        <w:t>远程分支名</w:t>
-                      </w:r>
-                      <w:r>
-                        <w:t xml:space="preserve">&gt; </w:t>
-                      </w:r>
-                      <w:r>
-                        <w:rPr>
-                          <w:rFonts w:hint="eastAsia"/>
-                          <w:color w:val="auto"/>
-                        </w:rPr>
-                        <w:t>/</w:t>
-                      </w:r>
-                      <w:r>
-                        <w:rPr>
-                          <w:color w:val="auto"/>
-                        </w:rPr>
-                        <w:t>/</w:t>
-                      </w:r>
-                      <w:r>
-                        <w:rPr>
-                          <w:rFonts w:hint="eastAsia"/>
-                          <w:color w:val="auto"/>
-                        </w:rPr>
-                        <w:t>第</w:t>
-                      </w:r>
-                      <w:r>
-                        <w:rPr>
-                          <w:rFonts w:hint="eastAsia"/>
-                          <w:color w:val="auto"/>
-                        </w:rPr>
-                        <w:t>2</w:t>
-                      </w:r>
-                      <w:r>
-                        <w:rPr>
-                          <w:rFonts w:hint="eastAsia"/>
-                          <w:color w:val="auto"/>
-                        </w:rPr>
-                        <w:t>步操作</w:t>
+                        <w:rPr>
+                          <w:rFonts w:hint="eastAsia"/>
+                        </w:rPr>
+                        <w:t>g</w:t>
+                      </w:r>
+                      <w:r>
+                        <w:t xml:space="preserve">it fetch   </w:t>
+                      </w:r>
+                      <w:r>
+                        <w:tab/>
+                      </w:r>
+                      <w:r>
+                        <w:tab/>
+                      </w:r>
+                      <w:r>
+                        <w:rPr>
+                          <w:color w:val="auto"/>
+                        </w:rPr>
+                        <w:t>#</w:t>
+                      </w:r>
+                      <w:r>
+                        <w:rPr>
+                          <w:rFonts w:hint="eastAsia"/>
+                          <w:color w:val="auto"/>
+                        </w:rPr>
+                        <w:t>拉取所有关联的远程分支内容到本地</w:t>
                       </w:r>
                     </w:p>
                     <w:p>
@@ -8779,108 +8586,105 @@
                         </w:rPr>
                       </w:pPr>
                       <w:r>
-                        <w:rPr>
-                          <w:rFonts w:hint="eastAsia"/>
-                          <w:color w:val="auto"/>
-                        </w:rPr>
-                        <w:t>冲突的文件选择使用哪边的来源</w:t>
-                      </w:r>
-                      <w:r>
-                        <w:rPr>
-                          <w:rFonts w:hint="eastAsia"/>
-                          <w:color w:val="auto"/>
-                        </w:rPr>
-                        <w:t>&lt;</w:t>
-                      </w:r>
-                      <w:r>
-                        <w:rPr>
-                          <w:rFonts w:hint="eastAsia"/>
-                          <w:color w:val="auto"/>
-                        </w:rPr>
-                        <w:t>本地</w:t>
-                      </w:r>
-                      <w:r>
-                        <w:rPr>
-                          <w:rFonts w:hint="eastAsia"/>
-                          <w:color w:val="auto"/>
-                        </w:rPr>
-                        <w:t>&gt;</w:t>
-                      </w:r>
-                      <w:r>
-                        <w:rPr>
-                          <w:rFonts w:hint="eastAsia"/>
-                          <w:color w:val="auto"/>
-                        </w:rPr>
-                        <w:t>或</w:t>
-                      </w:r>
-                      <w:r>
-                        <w:rPr>
-                          <w:rFonts w:hint="eastAsia"/>
-                          <w:color w:val="auto"/>
-                        </w:rPr>
-                        <w:t>&lt;</w:t>
-                      </w:r>
-                      <w:r>
-                        <w:rPr>
-                          <w:rFonts w:hint="eastAsia"/>
-                          <w:color w:val="auto"/>
-                        </w:rPr>
-                        <w:t>远程</w:t>
-                      </w:r>
-                      <w:r>
-                        <w:rPr>
-                          <w:rFonts w:hint="eastAsia"/>
-                          <w:color w:val="auto"/>
-                        </w:rPr>
-                        <w:t>&gt;</w:t>
+                        <w:t xml:space="preserve">git </w:t>
+                      </w:r>
+                      <w:r>
+                        <w:t>rebase &lt;</w:t>
+                      </w:r>
+                      <w:r>
+                        <w:rPr>
+                          <w:rFonts w:hint="eastAsia"/>
+                        </w:rPr>
+                        <w:t>来源</w:t>
+                      </w:r>
+                      <w:r>
+                        <w:rPr>
+                          <w:rFonts w:hint="eastAsia"/>
+                        </w:rPr>
+                        <w:t>分支名</w:t>
+                      </w:r>
+                      <w:r>
+                        <w:t xml:space="preserve">&gt; </w:t>
+                      </w:r>
+                      <w:r>
+                        <w:tab/>
+                        <w:t xml:space="preserve"> </w:t>
+                      </w:r>
+                      <w:r>
+                        <w:rPr>
+                          <w:color w:val="auto"/>
+                        </w:rPr>
+                        <w:t>#</w:t>
+                      </w:r>
+                      <w:r>
+                        <w:rPr>
+                          <w:rFonts w:hint="eastAsia"/>
+                          <w:color w:val="auto"/>
+                        </w:rPr>
+                        <w:t>第</w:t>
+                      </w:r>
+                      <w:r>
+                        <w:rPr>
+                          <w:rFonts w:hint="eastAsia"/>
+                          <w:color w:val="auto"/>
+                        </w:rPr>
+                        <w:t>2</w:t>
+                      </w:r>
+                      <w:r>
+                        <w:rPr>
+                          <w:rFonts w:hint="eastAsia"/>
+                          <w:color w:val="auto"/>
+                        </w:rPr>
+                        <w:t>步</w:t>
+                      </w:r>
+                      <w:r>
+                        <w:rPr>
+                          <w:rFonts w:hint="eastAsia"/>
+                          <w:color w:val="auto"/>
+                        </w:rPr>
+                        <w:t>开始变基</w:t>
                       </w:r>
                     </w:p>
                     <w:p>
                       <w:pPr>
                         <w:pStyle w:val="a5"/>
                         <w:rPr>
+                          <w:rFonts w:hint="eastAsia"/>
                           <w:color w:val="auto"/>
                         </w:rPr>
                       </w:pPr>
                       <w:r>
-                        <w:t xml:space="preserve">git </w:t>
-                      </w:r>
-                      <w:r>
-                        <w:t>add &lt;</w:t>
-                      </w:r>
-                      <w:r>
-                        <w:rPr>
-                          <w:rFonts w:hint="eastAsia"/>
-                        </w:rPr>
-                        <w:t>冲突的文件</w:t>
-                      </w:r>
-                      <w:r>
-                        <w:t xml:space="preserve">&gt; </w:t>
-                      </w:r>
-                      <w:r>
-                        <w:rPr>
-                          <w:rFonts w:hint="eastAsia"/>
-                          <w:color w:val="auto"/>
-                        </w:rPr>
-                        <w:t>/</w:t>
-                      </w:r>
-                      <w:r>
-                        <w:rPr>
-                          <w:color w:val="auto"/>
-                        </w:rPr>
-                        <w:t>/</w:t>
-                      </w:r>
-                      <w:r>
-                        <w:rPr>
-                          <w:rFonts w:hint="eastAsia"/>
-                          <w:color w:val="auto"/>
-                        </w:rPr>
-                        <w:t>第</w:t>
-                      </w:r>
-                      <w:r>
-                        <w:rPr>
-                          <w:color w:val="auto"/>
-                        </w:rPr>
+                        <w:rPr>
+                          <w:rFonts w:hint="eastAsia"/>
+                        </w:rPr>
+                        <w:t>g</w:t>
+                      </w:r>
+                      <w:r>
+                        <w:t>it checkout -2 &lt;files&gt;</w:t>
+                      </w:r>
+                      <w:r>
+                        <w:rPr>
+                          <w:color w:val="auto"/>
+                        </w:rPr>
+                        <w:t xml:space="preserve"> #</w:t>
+                      </w:r>
+                      <w:r>
+                        <w:t>-2</w:t>
+                      </w:r>
+                      <w:r>
+                        <w:rPr>
+                          <w:rFonts w:hint="eastAsia"/>
+                          <w:color w:val="auto"/>
+                        </w:rPr>
+                        <w:t>使用当前</w:t>
+                      </w:r>
+                      <w:r>
+                        <w:rPr>
+                          <w:rFonts w:hint="eastAsia"/>
+                        </w:rPr>
+                        <w:t>-</w:t>
+                      </w:r>
+                      <w:r>
                         <w:t>3</w:t>
                       </w:r>
                       <w:r>
@@ -8888,7 +8692,7 @@
                           <w:rFonts w:hint="eastAsia"/>
                           <w:color w:val="auto"/>
                         </w:rPr>
-                        <w:t>步操作</w:t>
+                        <w:t>使用来源</w:t>
                       </w:r>
                     </w:p>
                     <w:p>
@@ -8899,6 +8703,64 @@
                         </w:rPr>
                       </w:pPr>
                       <w:r>
+                        <w:t xml:space="preserve">git </w:t>
+                      </w:r>
+                      <w:r>
+                        <w:t>add &lt;</w:t>
+                      </w:r>
+                      <w:r>
+                        <w:rPr>
+                          <w:rFonts w:hint="eastAsia"/>
+                        </w:rPr>
+                        <w:t>解决完</w:t>
+                      </w:r>
+                      <w:r>
+                        <w:rPr>
+                          <w:rFonts w:hint="eastAsia"/>
+                        </w:rPr>
+                        <w:t>冲突的文件</w:t>
+                      </w:r>
+                      <w:r>
+                        <w:t xml:space="preserve">&gt; </w:t>
+                      </w:r>
+                      <w:r>
+                        <w:t xml:space="preserve"> </w:t>
+                      </w:r>
+                      <w:r>
+                        <w:rPr>
+                          <w:color w:val="auto"/>
+                        </w:rPr>
+                        <w:t>#</w:t>
+                      </w:r>
+                      <w:r>
+                        <w:rPr>
+                          <w:rFonts w:hint="eastAsia"/>
+                          <w:color w:val="auto"/>
+                        </w:rPr>
+                        <w:t>第</w:t>
+                      </w:r>
+                      <w:r>
+                        <w:rPr>
+                          <w:color w:val="auto"/>
+                        </w:rPr>
+                        <w:t>3</w:t>
+                      </w:r>
+                      <w:r>
+                        <w:rPr>
+                          <w:rFonts w:hint="eastAsia"/>
+                          <w:color w:val="auto"/>
+                        </w:rPr>
+                        <w:t>步操作</w:t>
+                      </w:r>
+                    </w:p>
+                    <w:p>
+                      <w:pPr>
+                        <w:pStyle w:val="a5"/>
+                        <w:rPr>
+                          <w:color w:val="auto"/>
+                        </w:rPr>
+                      </w:pPr>
+                      <w:r>
                         <w:rPr>
                           <w:rFonts w:hint="eastAsia"/>
                         </w:rPr>
@@ -8911,7 +8773,13 @@
                         <w:rPr>
                           <w:color w:val="auto"/>
                         </w:rPr>
-                        <w:t xml:space="preserve"> //</w:t>
+                        <w:t xml:space="preserve"> </w:t>
+                      </w:r>
+                      <w:r>
+                        <w:rPr>
+                          <w:color w:val="auto"/>
+                        </w:rPr>
+                        <w:t>#</w:t>
                       </w:r>
                       <w:r>
                         <w:rPr>
@@ -8932,7 +8800,21 @@
                           <w:rFonts w:hint="eastAsia"/>
                           <w:color w:val="auto"/>
                         </w:rPr>
-                        <w:t>步继续变基操作</w:t>
+                        <w:t>步继续</w:t>
+                      </w:r>
+                      <w:r>
+                        <w:rPr>
+                          <w:rFonts w:hint="eastAsia"/>
+                          <w:color w:val="auto"/>
+                        </w:rPr>
+                        <w:t>完成</w:t>
+                      </w:r>
+                      <w:r>
+                        <w:rPr>
+                          <w:rFonts w:hint="eastAsia"/>
+                          <w:color w:val="auto"/>
+                        </w:rPr>
+                        <w:t>变基操作</w:t>
                       </w:r>
                     </w:p>
                   </w:txbxContent>
@@ -8955,7 +8837,22 @@
         <w:rPr>
           <w:rFonts w:hint="eastAsia"/>
         </w:rPr>
+        <w:t>★</w:t>
+      </w:r>
+      <w:r>
+        <w:rPr>
+          <w:rFonts w:hint="eastAsia"/>
+        </w:rPr>
         <w:t>拉取合并流程</w:t>
+      </w:r>
+      <w:r>
+        <w:rPr>
+          <w:rFonts w:hint="eastAsia"/>
+        </w:rPr>
+        <w:t>(</w:t>
+      </w:r>
+      <w:r>
+        <w:t>pull)</w:t>
       </w:r>
     </w:p>
     <w:p>
@@ -8970,9 +8867,9 @@
           <w:noProof/>
         </w:rPr>
         <w:drawing>
-          <wp:inline distT="0" distB="0" distL="0" distR="0" wp14:anchorId="7D9D5074" wp14:editId="2926AAD8">
-            <wp:extent cx="2683510" cy="3352785"/>
-            <wp:effectExtent l="0" t="0" r="2540" b="635"/>
+          <wp:inline distT="0" distB="0" distL="0" distR="0" wp14:anchorId="7D9D5074" wp14:editId="014C4868">
+            <wp:extent cx="2531533" cy="3162904"/>
+            <wp:effectExtent l="0" t="0" r="2540" b="0"/>
             <wp:docPr id="4" name="图片 4"/>
             <wp:cNvGraphicFramePr>
               <a:graphicFrameLocks xmlns:a="http://schemas.openxmlformats.org/drawingml/2006/main" noChangeAspect="1"/>
@@ -8993,7 +8890,7 @@
                   <pic:spPr>
                     <a:xfrm>
                       <a:off x="0" y="0"/>
-                      <a:ext cx="2705066" cy="3379717"/>
+                      <a:ext cx="2558148" cy="3196156"/>
                     </a:xfrm>
                     <a:prstGeom prst="rect">
                       <a:avLst/>
@@ -9121,7 +9018,7 @@
         <w:color w:val="333333"/>
         <w:shd w:val="clear" w:color="auto" w:fill="FFFFFF"/>
       </w:rPr>
-      <w:instrText>1</w:instrText>
+      <w:instrText>2</w:instrText>
     </w:r>
     <w:r>
       <w:rPr>
@@ -9162,7 +9059,7 @@
         <w:color w:val="333333"/>
         <w:shd w:val="clear" w:color="auto" w:fill="FFFFFF"/>
       </w:rPr>
-      <w:t>1</w:t>
+      <w:t>3</w:t>
     </w:r>
     <w:r>
       <w:rPr>
@@ -9261,7 +9158,7 @@
         <w:color w:val="333333"/>
         <w:shd w:val="clear" w:color="auto" w:fill="FFFFFF"/>
       </w:rPr>
-      <w:instrText>1</w:instrText>
+      <w:instrText>2</w:instrText>
     </w:r>
     <w:r>
       <w:rPr>
@@ -9294,7 +9191,7 @@
         <w:color w:val="333333"/>
         <w:shd w:val="clear" w:color="auto" w:fill="FFFFFF"/>
       </w:rPr>
-      <w:t>2</w:t>
+      <w:t>4</w:t>
     </w:r>
     <w:r>
       <w:rPr>

</xml_diff>